<commit_message>
ECCE article is completed and ready for revisions.
</commit_message>
<xml_diff>
--- a/Paper/ECCE 2018/ECCE 2018 - Digest.docx
+++ b/Paper/ECCE 2018/ECCE 2018 - Digest.docx
@@ -81,7 +81,13 @@
         <w:t xml:space="preserve"> </w:t>
       </w:r>
       <w:r>
-        <w:t xml:space="preserve">In this paper, voltage and current transients and resulting switching loss performance of </w:t>
+        <w:t xml:space="preserve">In this paper, voltage and current transients and resulting switching loss </w:t>
+      </w:r>
+      <w:r>
+        <w:t>accuracy</w:t>
+      </w:r>
+      <w:r>
+        <w:t xml:space="preserve"> of </w:t>
       </w:r>
       <w:r>
         <w:t xml:space="preserve">three different </w:t>
@@ -96,7 +102,28 @@
         <w:t>Importance</w:t>
       </w:r>
       <w:r>
-        <w:t xml:space="preserve"> of parasitics on the dynamic performance of GaN transistors are discussed and their effects on turn-on &amp; turn-off switching loss is showed.</w:t>
+        <w:t xml:space="preserve"> of parasitics on the dynamic performance of GaN transistors are discussed and their effects on turn-on &amp; turn-off switching </w:t>
+      </w:r>
+      <w:r>
+        <w:t>loss</w:t>
+      </w:r>
+      <w:r>
+        <w:t>es</w:t>
+      </w:r>
+      <w:r>
+        <w:t xml:space="preserve"> and transient</w:t>
+      </w:r>
+      <w:r>
+        <w:t>s</w:t>
+      </w:r>
+      <w:r>
+        <w:t xml:space="preserve"> </w:t>
+      </w:r>
+      <w:r>
+        <w:t>are</w:t>
+      </w:r>
+      <w:r>
+        <w:t xml:space="preserve"> showed.</w:t>
       </w:r>
       <w:r>
         <w:t xml:space="preserve"> </w:t>
@@ -121,11 +148,98 @@
       </w:r>
     </w:p>
     <w:p>
-      <w:pPr>
-        <w:rPr>
-          <w:b/>
-        </w:rPr>
-      </w:pPr>
+      <w:r>
+        <w:t xml:space="preserve">In each day, technology is developed </w:t>
+      </w:r>
+      <w:r>
+        <w:t xml:space="preserve">more </w:t>
+      </w:r>
+      <w:r>
+        <w:t xml:space="preserve">and new products begin to take older product’s place rapidly. </w:t>
+      </w:r>
+      <w:r>
+        <w:t>This development is also seen in semiconductor market where the new wide band-gap semiconductors such as Silicon Carbide (SiC) and Gallium Nitride (GaN) semiconductors are spreading.</w:t>
+      </w:r>
+      <w:r>
+        <w:t xml:space="preserve"> Even though, the GaN devices in the market are limited in the meaning of current (&lt;60A) and voltage (&lt;650V) ratings</w:t>
+      </w:r>
+      <w:r>
+        <w:t>,</w:t>
+      </w:r>
+      <w:r>
+        <w:t xml:space="preserve"> they are very attractive with </w:t>
+      </w:r>
+      <w:r>
+        <w:t xml:space="preserve">their fast switching capability, </w:t>
+      </w:r>
+      <w:r>
+        <w:t>low on-state resistance (R</w:t>
+      </w:r>
+      <w:r>
+        <w:rPr>
+          <w:vertAlign w:val="subscript"/>
+        </w:rPr>
+        <w:t>ds-on</w:t>
+      </w:r>
+      <w:r>
+        <w:t>)</w:t>
+      </w:r>
+      <w:r>
+        <w:t>, high breakdown barrier and high electron mobility.</w:t>
+      </w:r>
+      <w:r>
+        <w:t xml:space="preserve"> Since GaN devices can be produced with smaller sizes, their parasitic components are much smaller than Si based semiconductors that enables faster switching speeds [1].</w:t>
+      </w:r>
+    </w:p>
+    <w:p>
+      <w:r>
+        <w:t>Although the faster switching speed makes switching losses lower, it also requires special attention to model dynamic behavior of the devices.</w:t>
+      </w:r>
+      <w:r>
+        <w:t xml:space="preserve"> Firstly, due to the fast switching capability, the GaN device has </w:t>
+      </w:r>
+      <w:r>
+        <w:t>the</w:t>
+      </w:r>
+      <w:r>
+        <w:t xml:space="preserve"> risk of </w:t>
+      </w:r>
+      <w:r>
+        <w:t xml:space="preserve">false turn-on; therefore, a negative gate-source voltage has to be applied [2]. Behind this, the computer models has to be created considering </w:t>
+      </w:r>
+      <w:r>
+        <w:t xml:space="preserve">fast switching characteristic </w:t>
+      </w:r>
+      <w:r>
+        <w:t>and there are several proposed model focusing on the static and dynamic behaviors, separately [3], [4].</w:t>
+      </w:r>
+      <w:r>
+        <w:t xml:space="preserve"> Moreover, the manufacturers also provide different models, which includes different parasitic and temperature-dependent components [5]. </w:t>
+      </w:r>
+      <w:r>
+        <w:t>Further, the detailed turn-on lo</w:t>
+      </w:r>
+      <w:r>
+        <w:t>ss analysis is required to model turn-on loss, which is significantly</w:t>
+      </w:r>
+      <w:r>
+        <w:t xml:space="preserve"> greater than turn-off loss [6]</w:t>
+      </w:r>
+      <w:r>
+        <w:t>.</w:t>
+      </w:r>
+      <w:r>
+        <w:t xml:space="preserve"> </w:t>
+      </w:r>
+      <w:r>
+        <w:t xml:space="preserve">However, the single effect of the each parasitic component on the dynamic behavior, which affects switching losses and the turn-off characteristics that is specific to GaN devices is not described in detail. Consequently, in this paper, different models are proposed to investigate the effect of each parasitic components on the dynamic behavior. </w:t>
+      </w:r>
+      <w:r>
+        <w:t>In addition</w:t>
+      </w:r>
+      <w:r>
+        <w:t>, the resulting switching loss accuracy of each model is discussed and the turn-off characteristics of GaN is explained.</w:t>
+      </w:r>
     </w:p>
     <w:p>
       <w:pPr>
@@ -153,7 +267,13 @@
         <w:t>aspects that</w:t>
       </w:r>
       <w:r>
-        <w:t xml:space="preserve"> are steady-state and dynamic </w:t>
+        <w:t xml:space="preserve"> are </w:t>
+      </w:r>
+      <w:r>
+        <w:t>steady state</w:t>
+      </w:r>
+      <w:r>
+        <w:t xml:space="preserve"> and dynamic </w:t>
       </w:r>
       <w:r>
         <w:t>actions</w:t>
@@ -219,28 +339,22 @@
         <w:t xml:space="preserve">as given in </w:t>
       </w:r>
       <w:r>
-        <w:rPr>
-          <w:highlight w:val="yellow"/>
-        </w:rPr>
-        <w:t>Figure X</w:t>
-      </w:r>
-      <w:r>
-        <w:t xml:space="preserve">. The constant channel resistance, </w:t>
-      </w:r>
-      <w:r>
-        <w:t>R</w:t>
+        <w:t>Fig.</w:t>
+      </w:r>
+      <w:r>
+        <w:t xml:space="preserve"> </w:t>
+      </w:r>
+      <w:r>
+        <w:t>2(a)</w:t>
+      </w:r>
+      <w:r>
+        <w:t>. The constant channel resistance, R</w:t>
       </w:r>
       <w:r>
         <w:rPr>
           <w:vertAlign w:val="subscript"/>
         </w:rPr>
-        <w:t>ds</w:t>
-      </w:r>
-      <w:r>
-        <w:rPr>
-          <w:vertAlign w:val="subscript"/>
-        </w:rPr>
-        <w:t>-on</w:t>
+        <w:t>ds-on</w:t>
       </w:r>
       <w:r>
         <w:t>,</w:t>
@@ -285,13 +399,7 @@
         <w:t xml:space="preserve"> so that the dynamic behavior is included</w:t>
       </w:r>
       <w:r>
-        <w:t xml:space="preserve">, it is required to add parasitic capacitances and inductances also. The resulting model of GaN power FET is shown in </w:t>
-      </w:r>
-      <w:r>
-        <w:rPr>
-          <w:highlight w:val="yellow"/>
-        </w:rPr>
-        <w:t>Fig. 1(a).</w:t>
+        <w:t>, it is required to add parasitic capacitances and inductances also. The resulting model of GaN power FET is shown in Fig. 1(a).</w:t>
       </w:r>
       <w:r>
         <w:t xml:space="preserve"> N</w:t>
@@ -327,19 +435,10 @@
         <w:t>o</w:t>
       </w:r>
       <w:r>
-        <w:t xml:space="preserve">C </w:t>
-      </w:r>
-      <w:r>
-        <w:t>is</w:t>
-      </w:r>
-      <w:r>
-        <w:t xml:space="preserve"> given in </w:t>
-      </w:r>
-      <w:r>
-        <w:rPr>
-          <w:highlight w:val="yellow"/>
-        </w:rPr>
-        <w:t>Fig. X</w:t>
+        <w:t xml:space="preserve">C is given in Fig. </w:t>
+      </w:r>
+      <w:r>
+        <w:t>2</w:t>
       </w:r>
       <w:r>
         <w:t>. Comparing to manufacturer provided results</w:t>
@@ -388,10 +487,10 @@
             <v:path o:extrusionok="f" gradientshapeok="t" o:connecttype="rect"/>
             <o:lock v:ext="edit" aspectratio="t"/>
           </v:shapetype>
-          <v:shape id="_x0000_i1025" type="#_x0000_t75" style="width:463.7pt;height:141.3pt" o:ole="">
-            <v:imagedata r:id="rId7" o:title="" croptop="1115f" cropbottom="1337f" cropleft="946f" cropright="946f"/>
+          <v:shape id="_x0000_i1036" type="#_x0000_t75" style="width:427.4pt;height:130.2pt" o:ole="">
+            <v:imagedata r:id="rId8" o:title="" croptop="1115f" cropbottom="1337f" cropleft="946f" cropright="946f"/>
           </v:shape>
-          <o:OLEObject Type="Embed" ProgID="Visio.Drawing.15" ShapeID="_x0000_i1025" DrawAspect="Content" ObjectID="_1578332616" r:id="rId8"/>
+          <o:OLEObject Type="Embed" ProgID="Visio.Drawing.15" ShapeID="_x0000_i1036" DrawAspect="Content" ObjectID="_1578387646" r:id="rId9"/>
         </w:object>
       </w:r>
     </w:p>
@@ -411,24 +510,1713 @@
           <w:sz w:val="18"/>
           <w:szCs w:val="18"/>
         </w:rPr>
-        <w:t>Fig.1(a) Proposed hybrid model of e-mode GaN power FET</w:t>
-      </w:r>
-      <w:r>
-        <w:rPr>
-          <w:rFonts w:cs="Times New Roman"/>
-          <w:sz w:val="18"/>
-          <w:szCs w:val="18"/>
-        </w:rPr>
-        <w:t xml:space="preserve">    </w:t>
-      </w:r>
-      <w:r>
-        <w:rPr>
-          <w:rFonts w:cs="Times New Roman"/>
-          <w:sz w:val="18"/>
-          <w:szCs w:val="18"/>
-        </w:rPr>
-        <w:t>Fig. 1(b) The synchronous buck converter used for the analysis</w:t>
-      </w:r>
+        <w:t>Fig.1 (</w:t>
+      </w:r>
+      <w:r>
+        <w:rPr>
+          <w:rFonts w:cs="Times New Roman"/>
+          <w:sz w:val="18"/>
+          <w:szCs w:val="18"/>
+        </w:rPr>
+        <w:t>a)Proposed hybrid model of e-mode GaN power FET    Fig. 1(b) The synchronous buck converter used for the analysis</w:t>
+      </w:r>
+    </w:p>
+    <w:p>
+      <w:pPr>
+        <w:spacing w:after="0" w:line="240" w:lineRule="auto"/>
+        <w:jc w:val="center"/>
+        <w:rPr>
+          <w:rFonts w:cs="Times New Roman"/>
+          <w:sz w:val="18"/>
+          <w:szCs w:val="18"/>
+        </w:rPr>
+      </w:pPr>
+    </w:p>
+    <w:tbl>
+      <w:tblPr>
+        <w:tblStyle w:val="TableGrid"/>
+        <w:tblW w:w="0" w:type="auto"/>
+        <w:jc w:val="center"/>
+        <w:tblBorders>
+          <w:top w:val="none" w:sz="0" w:space="0" w:color="auto"/>
+          <w:left w:val="none" w:sz="0" w:space="0" w:color="auto"/>
+          <w:bottom w:val="none" w:sz="0" w:space="0" w:color="auto"/>
+          <w:right w:val="none" w:sz="0" w:space="0" w:color="auto"/>
+          <w:insideH w:val="none" w:sz="0" w:space="0" w:color="auto"/>
+          <w:insideV w:val="none" w:sz="0" w:space="0" w:color="auto"/>
+        </w:tblBorders>
+        <w:tblLook w:val="04A0" w:firstRow="1" w:lastRow="0" w:firstColumn="1" w:lastColumn="0" w:noHBand="0" w:noVBand="1"/>
+      </w:tblPr>
+      <w:tblGrid>
+        <w:gridCol w:w="8339"/>
+        <w:gridCol w:w="733"/>
+      </w:tblGrid>
+      <w:tr>
+        <w:trPr>
+          <w:jc w:val="center"/>
+        </w:trPr>
+        <w:tc>
+          <w:tcPr>
+            <w:tcW w:w="8642" w:type="dxa"/>
+            <w:vAlign w:val="center"/>
+          </w:tcPr>
+          <w:p>
+            <w:pPr>
+              <w:spacing w:after="120"/>
+              <w:jc w:val="center"/>
+              <w:rPr>
+                <w:rFonts w:cs="Times New Roman"/>
+                <w:sz w:val="16"/>
+                <w:szCs w:val="16"/>
+              </w:rPr>
+            </w:pPr>
+            <m:oMathPara>
+              <m:oMath>
+                <m:sSub>
+                  <m:sSubPr>
+                    <m:ctrlPr>
+                      <w:rPr>
+                        <w:rFonts w:ascii="Cambria Math" w:hAnsi="Cambria Math" w:cs="Times New Roman"/>
+                        <w:i/>
+                        <w:sz w:val="16"/>
+                        <w:szCs w:val="16"/>
+                      </w:rPr>
+                    </m:ctrlPr>
+                  </m:sSubPr>
+                  <m:e>
+                    <m:r>
+                      <w:rPr>
+                        <w:rFonts w:ascii="Cambria Math" w:hAnsi="Cambria Math" w:cs="Times New Roman"/>
+                        <w:sz w:val="16"/>
+                        <w:szCs w:val="16"/>
+                      </w:rPr>
+                      <m:t>I</m:t>
+                    </m:r>
+                  </m:e>
+                  <m:sub>
+                    <m:r>
+                      <w:rPr>
+                        <w:rFonts w:ascii="Cambria Math" w:hAnsi="Cambria Math" w:cs="Times New Roman"/>
+                        <w:sz w:val="16"/>
+                        <w:szCs w:val="16"/>
+                      </w:rPr>
+                      <m:t>ds</m:t>
+                    </m:r>
+                  </m:sub>
+                </m:sSub>
+                <m:r>
+                  <w:rPr>
+                    <w:rFonts w:ascii="Cambria Math" w:hAnsi="Cambria Math" w:cs="Times New Roman"/>
+                    <w:sz w:val="16"/>
+                    <w:szCs w:val="16"/>
+                  </w:rPr>
+                  <m:t>=</m:t>
+                </m:r>
+                <m:sSub>
+                  <m:sSubPr>
+                    <m:ctrlPr>
+                      <w:rPr>
+                        <w:rStyle w:val="Strong"/>
+                        <w:rFonts w:ascii="Cambria Math" w:eastAsiaTheme="minorEastAsia" w:hAnsi="Cambria Math"/>
+                        <w:b w:val="0"/>
+                        <w:bCs w:val="0"/>
+                        <w:i/>
+                        <w:sz w:val="16"/>
+                        <w:szCs w:val="16"/>
+                      </w:rPr>
+                    </m:ctrlPr>
+                  </m:sSubPr>
+                  <m:e>
+                    <m:r>
+                      <w:rPr>
+                        <w:rStyle w:val="Strong"/>
+                        <w:rFonts w:ascii="Cambria Math" w:eastAsiaTheme="minorEastAsia" w:hAnsi="Cambria Math"/>
+                        <w:sz w:val="16"/>
+                        <w:szCs w:val="16"/>
+                      </w:rPr>
+                      <m:t>K</m:t>
+                    </m:r>
+                  </m:e>
+                  <m:sub>
+                    <m:r>
+                      <w:rPr>
+                        <w:rStyle w:val="Strong"/>
+                        <w:rFonts w:ascii="Cambria Math" w:eastAsiaTheme="minorEastAsia" w:hAnsi="Cambria Math"/>
+                        <w:sz w:val="16"/>
+                        <w:szCs w:val="16"/>
+                      </w:rPr>
+                      <m:t>1</m:t>
+                    </m:r>
+                  </m:sub>
+                </m:sSub>
+                <m:r>
+                  <w:rPr>
+                    <w:rStyle w:val="Strong"/>
+                    <w:rFonts w:ascii="Cambria Math" w:eastAsiaTheme="minorEastAsia" w:hAnsi="Cambria Math"/>
+                    <w:sz w:val="16"/>
+                    <w:szCs w:val="16"/>
+                  </w:rPr>
+                  <m:t>* ln</m:t>
+                </m:r>
+                <m:d>
+                  <m:dPr>
+                    <m:begChr m:val="["/>
+                    <m:endChr m:val="]"/>
+                    <m:ctrlPr>
+                      <w:rPr>
+                        <w:rStyle w:val="Strong"/>
+                        <w:rFonts w:ascii="Cambria Math" w:eastAsiaTheme="minorEastAsia" w:hAnsi="Cambria Math"/>
+                        <w:b w:val="0"/>
+                        <w:bCs w:val="0"/>
+                        <w:i/>
+                        <w:sz w:val="16"/>
+                        <w:szCs w:val="16"/>
+                      </w:rPr>
+                    </m:ctrlPr>
+                  </m:dPr>
+                  <m:e>
+                    <m:r>
+                      <w:rPr>
+                        <w:rStyle w:val="Strong"/>
+                        <w:rFonts w:ascii="Cambria Math" w:eastAsiaTheme="minorEastAsia" w:hAnsi="Cambria Math"/>
+                        <w:sz w:val="16"/>
+                        <w:szCs w:val="16"/>
+                      </w:rPr>
+                      <m:t>1+</m:t>
+                    </m:r>
+                    <m:sSup>
+                      <m:sSupPr>
+                        <m:ctrlPr>
+                          <w:rPr>
+                            <w:rStyle w:val="Strong"/>
+                            <w:rFonts w:ascii="Cambria Math" w:eastAsiaTheme="minorEastAsia" w:hAnsi="Cambria Math"/>
+                            <w:b w:val="0"/>
+                            <w:bCs w:val="0"/>
+                            <w:i/>
+                            <w:sz w:val="16"/>
+                            <w:szCs w:val="16"/>
+                          </w:rPr>
+                        </m:ctrlPr>
+                      </m:sSupPr>
+                      <m:e>
+                        <m:r>
+                          <w:rPr>
+                            <w:rStyle w:val="Strong"/>
+                            <w:rFonts w:ascii="Cambria Math" w:eastAsiaTheme="minorEastAsia" w:hAnsi="Cambria Math"/>
+                            <w:sz w:val="16"/>
+                            <w:szCs w:val="16"/>
+                          </w:rPr>
+                          <m:t>e</m:t>
+                        </m:r>
+                      </m:e>
+                      <m:sup>
+                        <m:d>
+                          <m:dPr>
+                            <m:ctrlPr>
+                              <w:rPr>
+                                <w:rStyle w:val="Strong"/>
+                                <w:rFonts w:ascii="Cambria Math" w:eastAsiaTheme="minorEastAsia" w:hAnsi="Cambria Math"/>
+                                <w:b w:val="0"/>
+                                <w:bCs w:val="0"/>
+                                <w:i/>
+                                <w:sz w:val="16"/>
+                                <w:szCs w:val="16"/>
+                              </w:rPr>
+                            </m:ctrlPr>
+                          </m:dPr>
+                          <m:e>
+                            <m:f>
+                              <m:fPr>
+                                <m:ctrlPr>
+                                  <w:rPr>
+                                    <w:rStyle w:val="Strong"/>
+                                    <w:rFonts w:ascii="Cambria Math" w:eastAsiaTheme="minorEastAsia" w:hAnsi="Cambria Math"/>
+                                    <w:b w:val="0"/>
+                                    <w:bCs w:val="0"/>
+                                    <w:i/>
+                                    <w:sz w:val="16"/>
+                                    <w:szCs w:val="16"/>
+                                  </w:rPr>
+                                </m:ctrlPr>
+                              </m:fPr>
+                              <m:num>
+                                <m:sSub>
+                                  <m:sSubPr>
+                                    <m:ctrlPr>
+                                      <w:rPr>
+                                        <w:rStyle w:val="Strong"/>
+                                        <w:rFonts w:ascii="Cambria Math" w:eastAsiaTheme="minorEastAsia" w:hAnsi="Cambria Math"/>
+                                        <w:b w:val="0"/>
+                                        <w:bCs w:val="0"/>
+                                        <w:i/>
+                                        <w:sz w:val="16"/>
+                                        <w:szCs w:val="16"/>
+                                      </w:rPr>
+                                    </m:ctrlPr>
+                                  </m:sSubPr>
+                                  <m:e>
+                                    <m:r>
+                                      <w:rPr>
+                                        <w:rStyle w:val="Strong"/>
+                                        <w:rFonts w:ascii="Cambria Math" w:eastAsiaTheme="minorEastAsia" w:hAnsi="Cambria Math"/>
+                                        <w:sz w:val="16"/>
+                                        <w:szCs w:val="16"/>
+                                      </w:rPr>
+                                      <m:t>V</m:t>
+                                    </m:r>
+                                  </m:e>
+                                  <m:sub>
+                                    <m:r>
+                                      <w:rPr>
+                                        <w:rStyle w:val="Strong"/>
+                                        <w:rFonts w:ascii="Cambria Math" w:eastAsiaTheme="minorEastAsia" w:hAnsi="Cambria Math"/>
+                                        <w:sz w:val="16"/>
+                                        <w:szCs w:val="16"/>
+                                      </w:rPr>
+                                      <m:t>gs</m:t>
+                                    </m:r>
+                                  </m:sub>
+                                </m:sSub>
+                                <m:r>
+                                  <w:rPr>
+                                    <w:rStyle w:val="Strong"/>
+                                    <w:rFonts w:ascii="Cambria Math" w:eastAsiaTheme="minorEastAsia" w:hAnsi="Cambria Math"/>
+                                    <w:sz w:val="16"/>
+                                    <w:szCs w:val="16"/>
+                                  </w:rPr>
+                                  <m:t>-</m:t>
+                                </m:r>
+                                <m:sSub>
+                                  <m:sSubPr>
+                                    <m:ctrlPr>
+                                      <w:rPr>
+                                        <w:rStyle w:val="Strong"/>
+                                        <w:rFonts w:ascii="Cambria Math" w:eastAsiaTheme="minorEastAsia" w:hAnsi="Cambria Math"/>
+                                        <w:b w:val="0"/>
+                                        <w:bCs w:val="0"/>
+                                        <w:i/>
+                                        <w:sz w:val="16"/>
+                                        <w:szCs w:val="16"/>
+                                      </w:rPr>
+                                    </m:ctrlPr>
+                                  </m:sSubPr>
+                                  <m:e>
+                                    <m:r>
+                                      <w:rPr>
+                                        <w:rStyle w:val="Strong"/>
+                                        <w:rFonts w:ascii="Cambria Math" w:eastAsiaTheme="minorEastAsia" w:hAnsi="Cambria Math"/>
+                                        <w:sz w:val="16"/>
+                                        <w:szCs w:val="16"/>
+                                      </w:rPr>
+                                      <m:t>V</m:t>
+                                    </m:r>
+                                  </m:e>
+                                  <m:sub>
+                                    <m:r>
+                                      <w:rPr>
+                                        <w:rStyle w:val="Strong"/>
+                                        <w:rFonts w:ascii="Cambria Math" w:eastAsiaTheme="minorEastAsia" w:hAnsi="Cambria Math"/>
+                                        <w:sz w:val="16"/>
+                                        <w:szCs w:val="16"/>
+                                      </w:rPr>
+                                      <m:t>th</m:t>
+                                    </m:r>
+                                  </m:sub>
+                                </m:sSub>
+                              </m:num>
+                              <m:den>
+                                <m:sSub>
+                                  <m:sSubPr>
+                                    <m:ctrlPr>
+                                      <w:rPr>
+                                        <w:rStyle w:val="Strong"/>
+                                        <w:rFonts w:ascii="Cambria Math" w:eastAsiaTheme="minorEastAsia" w:hAnsi="Cambria Math"/>
+                                        <w:b w:val="0"/>
+                                        <w:bCs w:val="0"/>
+                                        <w:i/>
+                                        <w:sz w:val="16"/>
+                                        <w:szCs w:val="16"/>
+                                      </w:rPr>
+                                    </m:ctrlPr>
+                                  </m:sSubPr>
+                                  <m:e>
+                                    <m:r>
+                                      <w:rPr>
+                                        <w:rStyle w:val="Strong"/>
+                                        <w:rFonts w:ascii="Cambria Math" w:eastAsiaTheme="minorEastAsia" w:hAnsi="Cambria Math"/>
+                                        <w:sz w:val="16"/>
+                                        <w:szCs w:val="16"/>
+                                      </w:rPr>
+                                      <m:t>K</m:t>
+                                    </m:r>
+                                  </m:e>
+                                  <m:sub>
+                                    <m:r>
+                                      <w:rPr>
+                                        <w:rStyle w:val="Strong"/>
+                                        <w:rFonts w:ascii="Cambria Math" w:eastAsiaTheme="minorEastAsia" w:hAnsi="Cambria Math"/>
+                                        <w:sz w:val="16"/>
+                                        <w:szCs w:val="16"/>
+                                      </w:rPr>
+                                      <m:t>2</m:t>
+                                    </m:r>
+                                  </m:sub>
+                                </m:sSub>
+                              </m:den>
+                            </m:f>
+                          </m:e>
+                        </m:d>
+                      </m:sup>
+                    </m:sSup>
+                  </m:e>
+                </m:d>
+                <m:r>
+                  <w:rPr>
+                    <w:rStyle w:val="Strong"/>
+                    <w:rFonts w:ascii="Cambria Math" w:eastAsiaTheme="minorEastAsia" w:hAnsi="Cambria Math"/>
+                    <w:sz w:val="16"/>
+                    <w:szCs w:val="16"/>
+                  </w:rPr>
+                  <m:t>*</m:t>
+                </m:r>
+                <m:f>
+                  <m:fPr>
+                    <m:ctrlPr>
+                      <w:rPr>
+                        <w:rStyle w:val="Strong"/>
+                        <w:rFonts w:ascii="Cambria Math" w:hAnsi="Cambria Math"/>
+                        <w:b w:val="0"/>
+                        <w:bCs w:val="0"/>
+                        <w:i/>
+                        <w:sz w:val="16"/>
+                        <w:szCs w:val="16"/>
+                      </w:rPr>
+                    </m:ctrlPr>
+                  </m:fPr>
+                  <m:num>
+                    <m:sSub>
+                      <m:sSubPr>
+                        <m:ctrlPr>
+                          <w:rPr>
+                            <w:rStyle w:val="Strong"/>
+                            <w:rFonts w:ascii="Cambria Math" w:hAnsi="Cambria Math"/>
+                            <w:b w:val="0"/>
+                            <w:bCs w:val="0"/>
+                            <w:i/>
+                            <w:sz w:val="16"/>
+                            <w:szCs w:val="16"/>
+                          </w:rPr>
+                        </m:ctrlPr>
+                      </m:sSubPr>
+                      <m:e>
+                        <m:r>
+                          <w:rPr>
+                            <w:rStyle w:val="Strong"/>
+                            <w:rFonts w:ascii="Cambria Math" w:hAnsi="Cambria Math"/>
+                            <w:sz w:val="16"/>
+                            <w:szCs w:val="16"/>
+                          </w:rPr>
+                          <m:t>V</m:t>
+                        </m:r>
+                      </m:e>
+                      <m:sub>
+                        <m:r>
+                          <w:rPr>
+                            <w:rStyle w:val="Strong"/>
+                            <w:rFonts w:ascii="Cambria Math" w:hAnsi="Cambria Math"/>
+                            <w:sz w:val="16"/>
+                            <w:szCs w:val="16"/>
+                          </w:rPr>
+                          <m:t>ds</m:t>
+                        </m:r>
+                      </m:sub>
+                    </m:sSub>
+                  </m:num>
+                  <m:den>
+                    <m:r>
+                      <w:rPr>
+                        <w:rStyle w:val="Strong"/>
+                        <w:rFonts w:ascii="Cambria Math" w:hAnsi="Cambria Math"/>
+                        <w:sz w:val="16"/>
+                        <w:szCs w:val="16"/>
+                      </w:rPr>
+                      <m:t>1 +</m:t>
+                    </m:r>
+                    <m:func>
+                      <m:funcPr>
+                        <m:ctrlPr>
+                          <w:rPr>
+                            <w:rStyle w:val="Strong"/>
+                            <w:rFonts w:ascii="Cambria Math" w:hAnsi="Cambria Math"/>
+                            <w:b w:val="0"/>
+                            <w:bCs w:val="0"/>
+                            <w:sz w:val="16"/>
+                            <w:szCs w:val="16"/>
+                          </w:rPr>
+                        </m:ctrlPr>
+                      </m:funcPr>
+                      <m:fName>
+                        <m:r>
+                          <m:rPr>
+                            <m:sty m:val="p"/>
+                          </m:rPr>
+                          <w:rPr>
+                            <w:rStyle w:val="Strong"/>
+                            <w:rFonts w:ascii="Cambria Math" w:hAnsi="Cambria Math"/>
+                            <w:sz w:val="16"/>
+                            <w:szCs w:val="16"/>
+                          </w:rPr>
+                          <m:t>max</m:t>
+                        </m:r>
+                        <m:ctrlPr>
+                          <w:rPr>
+                            <w:rStyle w:val="Strong"/>
+                            <w:rFonts w:ascii="Cambria Math" w:hAnsi="Cambria Math"/>
+                            <w:b w:val="0"/>
+                            <w:bCs w:val="0"/>
+                            <w:i/>
+                            <w:sz w:val="16"/>
+                            <w:szCs w:val="16"/>
+                          </w:rPr>
+                        </m:ctrlPr>
+                      </m:fName>
+                      <m:e>
+                        <m:d>
+                          <m:dPr>
+                            <m:ctrlPr>
+                              <w:rPr>
+                                <w:rStyle w:val="Strong"/>
+                                <w:rFonts w:ascii="Cambria Math" w:hAnsi="Cambria Math"/>
+                                <w:b w:val="0"/>
+                                <w:bCs w:val="0"/>
+                                <w:i/>
+                                <w:sz w:val="16"/>
+                                <w:szCs w:val="16"/>
+                              </w:rPr>
+                            </m:ctrlPr>
+                          </m:dPr>
+                          <m:e>
+                            <m:sSub>
+                              <m:sSubPr>
+                                <m:ctrlPr>
+                                  <w:rPr>
+                                    <w:rStyle w:val="Strong"/>
+                                    <w:rFonts w:ascii="Cambria Math" w:hAnsi="Cambria Math"/>
+                                    <w:b w:val="0"/>
+                                    <w:bCs w:val="0"/>
+                                    <w:i/>
+                                    <w:sz w:val="16"/>
+                                    <w:szCs w:val="16"/>
+                                  </w:rPr>
+                                </m:ctrlPr>
+                              </m:sSubPr>
+                              <m:e>
+                                <m:r>
+                                  <w:rPr>
+                                    <w:rStyle w:val="Strong"/>
+                                    <w:rFonts w:ascii="Cambria Math" w:hAnsi="Cambria Math"/>
+                                    <w:sz w:val="16"/>
+                                    <w:szCs w:val="16"/>
+                                  </w:rPr>
+                                  <m:t>K</m:t>
+                                </m:r>
+                              </m:e>
+                              <m:sub>
+                                <m:r>
+                                  <w:rPr>
+                                    <w:rStyle w:val="Strong"/>
+                                    <w:rFonts w:ascii="Cambria Math" w:hAnsi="Cambria Math"/>
+                                    <w:sz w:val="16"/>
+                                    <w:szCs w:val="16"/>
+                                  </w:rPr>
+                                  <m:t>4</m:t>
+                                </m:r>
+                              </m:sub>
+                            </m:sSub>
+                            <m:r>
+                              <w:rPr>
+                                <w:rStyle w:val="Strong"/>
+                                <w:rFonts w:ascii="Cambria Math" w:hAnsi="Cambria Math"/>
+                                <w:sz w:val="16"/>
+                                <w:szCs w:val="16"/>
+                              </w:rPr>
+                              <m:t>+</m:t>
+                            </m:r>
+                            <m:sSub>
+                              <m:sSubPr>
+                                <m:ctrlPr>
+                                  <w:rPr>
+                                    <w:rStyle w:val="Strong"/>
+                                    <w:rFonts w:ascii="Cambria Math" w:hAnsi="Cambria Math"/>
+                                    <w:b w:val="0"/>
+                                    <w:bCs w:val="0"/>
+                                    <w:i/>
+                                    <w:sz w:val="16"/>
+                                    <w:szCs w:val="16"/>
+                                  </w:rPr>
+                                </m:ctrlPr>
+                              </m:sSubPr>
+                              <m:e>
+                                <m:r>
+                                  <w:rPr>
+                                    <w:rStyle w:val="Strong"/>
+                                    <w:rFonts w:ascii="Cambria Math" w:hAnsi="Cambria Math"/>
+                                    <w:sz w:val="16"/>
+                                    <w:szCs w:val="16"/>
+                                  </w:rPr>
+                                  <m:t>K</m:t>
+                                </m:r>
+                              </m:e>
+                              <m:sub>
+                                <m:r>
+                                  <w:rPr>
+                                    <w:rStyle w:val="Strong"/>
+                                    <w:rFonts w:ascii="Cambria Math" w:hAnsi="Cambria Math"/>
+                                    <w:sz w:val="16"/>
+                                    <w:szCs w:val="16"/>
+                                  </w:rPr>
+                                  <m:t>5</m:t>
+                                </m:r>
+                              </m:sub>
+                            </m:sSub>
+                            <m:r>
+                              <w:rPr>
+                                <w:rStyle w:val="Strong"/>
+                                <w:rFonts w:ascii="Cambria Math" w:hAnsi="Cambria Math"/>
+                                <w:sz w:val="16"/>
+                                <w:szCs w:val="16"/>
+                              </w:rPr>
+                              <m:t>*</m:t>
+                            </m:r>
+                            <m:d>
+                              <m:dPr>
+                                <m:ctrlPr>
+                                  <w:rPr>
+                                    <w:rStyle w:val="Strong"/>
+                                    <w:rFonts w:ascii="Cambria Math" w:hAnsi="Cambria Math"/>
+                                    <w:b w:val="0"/>
+                                    <w:bCs w:val="0"/>
+                                    <w:i/>
+                                    <w:sz w:val="16"/>
+                                    <w:szCs w:val="16"/>
+                                  </w:rPr>
+                                </m:ctrlPr>
+                              </m:dPr>
+                              <m:e>
+                                <m:sSub>
+                                  <m:sSubPr>
+                                    <m:ctrlPr>
+                                      <w:rPr>
+                                        <w:rStyle w:val="Strong"/>
+                                        <w:rFonts w:ascii="Cambria Math" w:hAnsi="Cambria Math"/>
+                                        <w:b w:val="0"/>
+                                        <w:bCs w:val="0"/>
+                                        <w:i/>
+                                        <w:sz w:val="16"/>
+                                        <w:szCs w:val="16"/>
+                                      </w:rPr>
+                                    </m:ctrlPr>
+                                  </m:sSubPr>
+                                  <m:e>
+                                    <m:r>
+                                      <w:rPr>
+                                        <w:rStyle w:val="Strong"/>
+                                        <w:rFonts w:ascii="Cambria Math" w:hAnsi="Cambria Math"/>
+                                        <w:sz w:val="16"/>
+                                        <w:szCs w:val="16"/>
+                                      </w:rPr>
+                                      <m:t>V</m:t>
+                                    </m:r>
+                                  </m:e>
+                                  <m:sub>
+                                    <m:r>
+                                      <w:rPr>
+                                        <w:rStyle w:val="Strong"/>
+                                        <w:rFonts w:ascii="Cambria Math" w:hAnsi="Cambria Math"/>
+                                        <w:sz w:val="16"/>
+                                        <w:szCs w:val="16"/>
+                                      </w:rPr>
+                                      <m:t>gs</m:t>
+                                    </m:r>
+                                  </m:sub>
+                                </m:sSub>
+                                <m:r>
+                                  <w:rPr>
+                                    <w:rStyle w:val="Strong"/>
+                                    <w:rFonts w:ascii="Cambria Math" w:hAnsi="Cambria Math"/>
+                                    <w:sz w:val="16"/>
+                                    <w:szCs w:val="16"/>
+                                  </w:rPr>
+                                  <m:t>+</m:t>
+                                </m:r>
+                                <m:sSub>
+                                  <m:sSubPr>
+                                    <m:ctrlPr>
+                                      <w:rPr>
+                                        <w:rStyle w:val="Strong"/>
+                                        <w:rFonts w:ascii="Cambria Math" w:hAnsi="Cambria Math"/>
+                                        <w:b w:val="0"/>
+                                        <w:bCs w:val="0"/>
+                                        <w:i/>
+                                        <w:sz w:val="16"/>
+                                        <w:szCs w:val="16"/>
+                                      </w:rPr>
+                                    </m:ctrlPr>
+                                  </m:sSubPr>
+                                  <m:e>
+                                    <m:r>
+                                      <w:rPr>
+                                        <w:rStyle w:val="Strong"/>
+                                        <w:rFonts w:ascii="Cambria Math" w:hAnsi="Cambria Math"/>
+                                        <w:sz w:val="16"/>
+                                        <w:szCs w:val="16"/>
+                                      </w:rPr>
+                                      <m:t>K</m:t>
+                                    </m:r>
+                                  </m:e>
+                                  <m:sub>
+                                    <m:r>
+                                      <w:rPr>
+                                        <w:rStyle w:val="Strong"/>
+                                        <w:rFonts w:ascii="Cambria Math" w:hAnsi="Cambria Math"/>
+                                        <w:sz w:val="16"/>
+                                        <w:szCs w:val="16"/>
+                                      </w:rPr>
+                                      <m:t>6</m:t>
+                                    </m:r>
+                                  </m:sub>
+                                </m:sSub>
+                              </m:e>
+                            </m:d>
+                            <m:r>
+                              <w:rPr>
+                                <w:rStyle w:val="Strong"/>
+                                <w:rFonts w:ascii="Cambria Math" w:hAnsi="Cambria Math"/>
+                                <w:sz w:val="16"/>
+                                <w:szCs w:val="16"/>
+                              </w:rPr>
+                              <m:t>,</m:t>
+                            </m:r>
+                            <m:sSub>
+                              <m:sSubPr>
+                                <m:ctrlPr>
+                                  <w:rPr>
+                                    <w:rStyle w:val="Strong"/>
+                                    <w:rFonts w:ascii="Cambria Math" w:hAnsi="Cambria Math"/>
+                                    <w:b w:val="0"/>
+                                    <w:bCs w:val="0"/>
+                                    <w:i/>
+                                    <w:sz w:val="16"/>
+                                    <w:szCs w:val="16"/>
+                                  </w:rPr>
+                                </m:ctrlPr>
+                              </m:sSubPr>
+                              <m:e>
+                                <m:r>
+                                  <w:rPr>
+                                    <w:rStyle w:val="Strong"/>
+                                    <w:rFonts w:ascii="Cambria Math" w:hAnsi="Cambria Math"/>
+                                    <w:sz w:val="16"/>
+                                    <w:szCs w:val="16"/>
+                                  </w:rPr>
+                                  <m:t>K</m:t>
+                                </m:r>
+                              </m:e>
+                              <m:sub>
+                                <m:r>
+                                  <w:rPr>
+                                    <w:rStyle w:val="Strong"/>
+                                    <w:rFonts w:ascii="Cambria Math" w:hAnsi="Cambria Math"/>
+                                    <w:sz w:val="16"/>
+                                    <w:szCs w:val="16"/>
+                                  </w:rPr>
+                                  <m:t>7</m:t>
+                                </m:r>
+                              </m:sub>
+                            </m:sSub>
+                          </m:e>
+                        </m:d>
+                      </m:e>
+                    </m:func>
+                    <m:r>
+                      <w:rPr>
+                        <w:rStyle w:val="Strong"/>
+                        <w:rFonts w:ascii="Cambria Math" w:hAnsi="Cambria Math"/>
+                        <w:sz w:val="16"/>
+                        <w:szCs w:val="16"/>
+                      </w:rPr>
+                      <m:t>*</m:t>
+                    </m:r>
+                    <m:sSub>
+                      <m:sSubPr>
+                        <m:ctrlPr>
+                          <w:rPr>
+                            <w:rStyle w:val="Strong"/>
+                            <w:rFonts w:ascii="Cambria Math" w:hAnsi="Cambria Math"/>
+                            <w:b w:val="0"/>
+                            <w:bCs w:val="0"/>
+                            <w:i/>
+                            <w:sz w:val="16"/>
+                            <w:szCs w:val="16"/>
+                          </w:rPr>
+                        </m:ctrlPr>
+                      </m:sSubPr>
+                      <m:e>
+                        <m:r>
+                          <w:rPr>
+                            <w:rStyle w:val="Strong"/>
+                            <w:rFonts w:ascii="Cambria Math" w:hAnsi="Cambria Math"/>
+                            <w:sz w:val="16"/>
+                            <w:szCs w:val="16"/>
+                          </w:rPr>
+                          <m:t>V</m:t>
+                        </m:r>
+                      </m:e>
+                      <m:sub>
+                        <m:r>
+                          <w:rPr>
+                            <w:rStyle w:val="Strong"/>
+                            <w:rFonts w:ascii="Cambria Math" w:hAnsi="Cambria Math"/>
+                            <w:sz w:val="16"/>
+                            <w:szCs w:val="16"/>
+                          </w:rPr>
+                          <m:t>ds</m:t>
+                        </m:r>
+                      </m:sub>
+                    </m:sSub>
+                  </m:den>
+                </m:f>
+                <m:r>
+                  <w:rPr>
+                    <w:rStyle w:val="Strong"/>
+                    <w:rFonts w:ascii="Cambria Math" w:hAnsi="Cambria Math"/>
+                    <w:sz w:val="16"/>
+                    <w:szCs w:val="16"/>
+                  </w:rPr>
+                  <m:t xml:space="preserve"> </m:t>
+                </m:r>
+                <m:r>
+                  <w:rPr>
+                    <w:rStyle w:val="Strong"/>
+                    <w:rFonts w:ascii="Cambria Math" w:eastAsiaTheme="minorEastAsia" w:hAnsi="Cambria Math" w:cs="Times New Roman"/>
+                    <w:sz w:val="16"/>
+                    <w:szCs w:val="16"/>
+                  </w:rPr>
+                  <m:t>,</m:t>
+                </m:r>
+                <m:sSub>
+                  <m:sSubPr>
+                    <m:ctrlPr>
+                      <w:rPr>
+                        <w:rStyle w:val="Strong"/>
+                        <w:rFonts w:ascii="Cambria Math" w:eastAsiaTheme="minorEastAsia" w:hAnsi="Cambria Math" w:cs="Times New Roman"/>
+                        <w:b w:val="0"/>
+                        <w:bCs w:val="0"/>
+                        <w:i/>
+                        <w:sz w:val="16"/>
+                        <w:szCs w:val="16"/>
+                      </w:rPr>
+                    </m:ctrlPr>
+                  </m:sSubPr>
+                  <m:e>
+                    <m:r>
+                      <w:rPr>
+                        <w:rStyle w:val="Strong"/>
+                        <w:rFonts w:ascii="Cambria Math" w:eastAsiaTheme="minorEastAsia" w:hAnsi="Cambria Math" w:cs="Times New Roman"/>
+                        <w:sz w:val="16"/>
+                        <w:szCs w:val="16"/>
+                      </w:rPr>
+                      <m:t>K</m:t>
+                    </m:r>
+                  </m:e>
+                  <m:sub>
+                    <m:r>
+                      <w:rPr>
+                        <w:rStyle w:val="Strong"/>
+                        <w:rFonts w:ascii="Cambria Math" w:eastAsiaTheme="minorEastAsia" w:hAnsi="Cambria Math" w:cs="Times New Roman"/>
+                        <w:sz w:val="16"/>
+                        <w:szCs w:val="16"/>
+                      </w:rPr>
+                      <m:t>i</m:t>
+                    </m:r>
+                  </m:sub>
+                </m:sSub>
+                <m:r>
+                  <w:rPr>
+                    <w:rStyle w:val="Strong"/>
+                    <w:rFonts w:ascii="Cambria Math" w:eastAsiaTheme="minorEastAsia" w:hAnsi="Cambria Math" w:cs="Times New Roman"/>
+                    <w:sz w:val="16"/>
+                    <w:szCs w:val="16"/>
+                  </w:rPr>
+                  <m:t xml:space="preserve"> are constant</m:t>
+                </m:r>
+              </m:oMath>
+            </m:oMathPara>
+          </w:p>
+        </w:tc>
+        <w:tc>
+          <w:tcPr>
+            <w:tcW w:w="754" w:type="dxa"/>
+            <w:vAlign w:val="center"/>
+          </w:tcPr>
+          <w:p>
+            <w:pPr>
+              <w:spacing w:after="120"/>
+              <w:jc w:val="center"/>
+              <w:rPr>
+                <w:rFonts w:cs="Times New Roman"/>
+                <w:sz w:val="20"/>
+                <w:szCs w:val="20"/>
+              </w:rPr>
+            </w:pPr>
+            <w:r>
+              <w:rPr>
+                <w:rFonts w:cs="Times New Roman"/>
+                <w:sz w:val="20"/>
+                <w:szCs w:val="20"/>
+              </w:rPr>
+              <w:t>(1)</w:t>
+            </w:r>
+          </w:p>
+        </w:tc>
+      </w:tr>
+      <w:tr>
+        <w:trPr>
+          <w:jc w:val="center"/>
+        </w:trPr>
+        <w:tc>
+          <w:tcPr>
+            <w:tcW w:w="8642" w:type="dxa"/>
+            <w:vAlign w:val="center"/>
+          </w:tcPr>
+          <w:p>
+            <w:pPr>
+              <w:spacing w:after="120"/>
+              <w:jc w:val="center"/>
+              <w:rPr>
+                <w:rFonts w:cs="Times New Roman"/>
+                <w:sz w:val="16"/>
+                <w:szCs w:val="16"/>
+              </w:rPr>
+            </w:pPr>
+            <m:oMathPara>
+              <m:oMath>
+                <m:sSub>
+                  <m:sSubPr>
+                    <m:ctrlPr>
+                      <w:rPr>
+                        <w:rStyle w:val="Strong"/>
+                        <w:rFonts w:ascii="Cambria Math" w:eastAsiaTheme="minorEastAsia" w:hAnsi="Cambria Math"/>
+                        <w:b w:val="0"/>
+                        <w:bCs w:val="0"/>
+                        <w:i/>
+                        <w:sz w:val="16"/>
+                        <w:szCs w:val="16"/>
+                      </w:rPr>
+                    </m:ctrlPr>
+                  </m:sSubPr>
+                  <m:e>
+                    <m:r>
+                      <w:rPr>
+                        <w:rStyle w:val="Strong"/>
+                        <w:rFonts w:ascii="Cambria Math" w:eastAsiaTheme="minorEastAsia" w:hAnsi="Cambria Math"/>
+                        <w:sz w:val="16"/>
+                        <w:szCs w:val="16"/>
+                      </w:rPr>
+                      <m:t>I</m:t>
+                    </m:r>
+                  </m:e>
+                  <m:sub>
+                    <m:r>
+                      <w:rPr>
+                        <w:rStyle w:val="Strong"/>
+                        <w:rFonts w:ascii="Cambria Math" w:eastAsiaTheme="minorEastAsia" w:hAnsi="Cambria Math"/>
+                        <w:sz w:val="16"/>
+                        <w:szCs w:val="16"/>
+                      </w:rPr>
+                      <m:t>ds</m:t>
+                    </m:r>
+                  </m:sub>
+                </m:sSub>
+                <m:r>
+                  <w:rPr>
+                    <w:rStyle w:val="Strong"/>
+                    <w:rFonts w:ascii="Cambria Math" w:eastAsiaTheme="minorEastAsia" w:hAnsi="Cambria Math"/>
+                    <w:sz w:val="16"/>
+                    <w:szCs w:val="16"/>
+                  </w:rPr>
+                  <m:t>=-</m:t>
+                </m:r>
+                <m:sSub>
+                  <m:sSubPr>
+                    <m:ctrlPr>
+                      <w:rPr>
+                        <w:rStyle w:val="Strong"/>
+                        <w:rFonts w:ascii="Cambria Math" w:eastAsiaTheme="minorEastAsia" w:hAnsi="Cambria Math"/>
+                        <w:b w:val="0"/>
+                        <w:bCs w:val="0"/>
+                        <w:i/>
+                        <w:sz w:val="16"/>
+                        <w:szCs w:val="16"/>
+                      </w:rPr>
+                    </m:ctrlPr>
+                  </m:sSubPr>
+                  <m:e>
+                    <m:r>
+                      <w:rPr>
+                        <w:rStyle w:val="Strong"/>
+                        <w:rFonts w:ascii="Cambria Math" w:eastAsiaTheme="minorEastAsia" w:hAnsi="Cambria Math"/>
+                        <w:sz w:val="16"/>
+                        <w:szCs w:val="16"/>
+                      </w:rPr>
+                      <m:t>K</m:t>
+                    </m:r>
+                  </m:e>
+                  <m:sub>
+                    <m:r>
+                      <w:rPr>
+                        <w:rStyle w:val="Strong"/>
+                        <w:rFonts w:ascii="Cambria Math" w:eastAsiaTheme="minorEastAsia" w:hAnsi="Cambria Math"/>
+                        <w:sz w:val="16"/>
+                        <w:szCs w:val="16"/>
+                      </w:rPr>
+                      <m:t>1</m:t>
+                    </m:r>
+                  </m:sub>
+                </m:sSub>
+                <m:r>
+                  <w:rPr>
+                    <w:rStyle w:val="Strong"/>
+                    <w:rFonts w:ascii="Cambria Math" w:eastAsiaTheme="minorEastAsia" w:hAnsi="Cambria Math"/>
+                    <w:sz w:val="16"/>
+                    <w:szCs w:val="16"/>
+                  </w:rPr>
+                  <m:t>*ln</m:t>
+                </m:r>
+                <m:d>
+                  <m:dPr>
+                    <m:begChr m:val="["/>
+                    <m:endChr m:val="]"/>
+                    <m:ctrlPr>
+                      <w:rPr>
+                        <w:rStyle w:val="Strong"/>
+                        <w:rFonts w:ascii="Cambria Math" w:eastAsiaTheme="minorEastAsia" w:hAnsi="Cambria Math"/>
+                        <w:b w:val="0"/>
+                        <w:bCs w:val="0"/>
+                        <w:i/>
+                        <w:sz w:val="16"/>
+                        <w:szCs w:val="16"/>
+                      </w:rPr>
+                    </m:ctrlPr>
+                  </m:dPr>
+                  <m:e>
+                    <m:r>
+                      <w:rPr>
+                        <w:rStyle w:val="Strong"/>
+                        <w:rFonts w:ascii="Cambria Math" w:eastAsiaTheme="minorEastAsia" w:hAnsi="Cambria Math"/>
+                        <w:sz w:val="16"/>
+                        <w:szCs w:val="16"/>
+                      </w:rPr>
+                      <m:t>1+</m:t>
+                    </m:r>
+                    <m:sSup>
+                      <m:sSupPr>
+                        <m:ctrlPr>
+                          <w:rPr>
+                            <w:rStyle w:val="Strong"/>
+                            <w:rFonts w:ascii="Cambria Math" w:eastAsiaTheme="minorEastAsia" w:hAnsi="Cambria Math"/>
+                            <w:b w:val="0"/>
+                            <w:bCs w:val="0"/>
+                            <w:i/>
+                            <w:sz w:val="16"/>
+                            <w:szCs w:val="16"/>
+                          </w:rPr>
+                        </m:ctrlPr>
+                      </m:sSupPr>
+                      <m:e>
+                        <m:r>
+                          <w:rPr>
+                            <w:rStyle w:val="Strong"/>
+                            <w:rFonts w:ascii="Cambria Math" w:eastAsiaTheme="minorEastAsia" w:hAnsi="Cambria Math"/>
+                            <w:sz w:val="16"/>
+                            <w:szCs w:val="16"/>
+                          </w:rPr>
+                          <m:t>e</m:t>
+                        </m:r>
+                      </m:e>
+                      <m:sup>
+                        <m:d>
+                          <m:dPr>
+                            <m:ctrlPr>
+                              <w:rPr>
+                                <w:rStyle w:val="Strong"/>
+                                <w:rFonts w:ascii="Cambria Math" w:eastAsiaTheme="minorEastAsia" w:hAnsi="Cambria Math"/>
+                                <w:b w:val="0"/>
+                                <w:bCs w:val="0"/>
+                                <w:i/>
+                                <w:sz w:val="16"/>
+                                <w:szCs w:val="16"/>
+                              </w:rPr>
+                            </m:ctrlPr>
+                          </m:dPr>
+                          <m:e>
+                            <m:f>
+                              <m:fPr>
+                                <m:ctrlPr>
+                                  <w:rPr>
+                                    <w:rStyle w:val="Strong"/>
+                                    <w:rFonts w:ascii="Cambria Math" w:eastAsiaTheme="minorEastAsia" w:hAnsi="Cambria Math"/>
+                                    <w:b w:val="0"/>
+                                    <w:bCs w:val="0"/>
+                                    <w:i/>
+                                    <w:sz w:val="16"/>
+                                    <w:szCs w:val="16"/>
+                                  </w:rPr>
+                                </m:ctrlPr>
+                              </m:fPr>
+                              <m:num>
+                                <m:sSub>
+                                  <m:sSubPr>
+                                    <m:ctrlPr>
+                                      <w:rPr>
+                                        <w:rStyle w:val="Strong"/>
+                                        <w:rFonts w:ascii="Cambria Math" w:eastAsiaTheme="minorEastAsia" w:hAnsi="Cambria Math"/>
+                                        <w:b w:val="0"/>
+                                        <w:bCs w:val="0"/>
+                                        <w:i/>
+                                        <w:sz w:val="16"/>
+                                        <w:szCs w:val="16"/>
+                                      </w:rPr>
+                                    </m:ctrlPr>
+                                  </m:sSubPr>
+                                  <m:e>
+                                    <m:r>
+                                      <w:rPr>
+                                        <w:rStyle w:val="Strong"/>
+                                        <w:rFonts w:ascii="Cambria Math" w:eastAsiaTheme="minorEastAsia" w:hAnsi="Cambria Math"/>
+                                        <w:sz w:val="16"/>
+                                        <w:szCs w:val="16"/>
+                                      </w:rPr>
+                                      <m:t>V</m:t>
+                                    </m:r>
+                                  </m:e>
+                                  <m:sub>
+                                    <m:r>
+                                      <w:rPr>
+                                        <w:rStyle w:val="Strong"/>
+                                        <w:rFonts w:ascii="Cambria Math" w:eastAsiaTheme="minorEastAsia" w:hAnsi="Cambria Math"/>
+                                        <w:sz w:val="16"/>
+                                        <w:szCs w:val="16"/>
+                                      </w:rPr>
+                                      <m:t>gd</m:t>
+                                    </m:r>
+                                  </m:sub>
+                                </m:sSub>
+                                <m:r>
+                                  <w:rPr>
+                                    <w:rStyle w:val="Strong"/>
+                                    <w:rFonts w:ascii="Cambria Math" w:eastAsiaTheme="minorEastAsia" w:hAnsi="Cambria Math"/>
+                                    <w:sz w:val="16"/>
+                                    <w:szCs w:val="16"/>
+                                  </w:rPr>
+                                  <m:t>-</m:t>
+                                </m:r>
+                                <m:sSub>
+                                  <m:sSubPr>
+                                    <m:ctrlPr>
+                                      <w:rPr>
+                                        <w:rStyle w:val="Strong"/>
+                                        <w:rFonts w:ascii="Cambria Math" w:eastAsiaTheme="minorEastAsia" w:hAnsi="Cambria Math"/>
+                                        <w:b w:val="0"/>
+                                        <w:bCs w:val="0"/>
+                                        <w:i/>
+                                        <w:sz w:val="16"/>
+                                        <w:szCs w:val="16"/>
+                                      </w:rPr>
+                                    </m:ctrlPr>
+                                  </m:sSubPr>
+                                  <m:e>
+                                    <m:r>
+                                      <w:rPr>
+                                        <w:rStyle w:val="Strong"/>
+                                        <w:rFonts w:ascii="Cambria Math" w:eastAsiaTheme="minorEastAsia" w:hAnsi="Cambria Math"/>
+                                        <w:sz w:val="16"/>
+                                        <w:szCs w:val="16"/>
+                                      </w:rPr>
+                                      <m:t>V</m:t>
+                                    </m:r>
+                                  </m:e>
+                                  <m:sub>
+                                    <m:r>
+                                      <w:rPr>
+                                        <w:rStyle w:val="Strong"/>
+                                        <w:rFonts w:ascii="Cambria Math" w:eastAsiaTheme="minorEastAsia" w:hAnsi="Cambria Math"/>
+                                        <w:sz w:val="16"/>
+                                        <w:szCs w:val="16"/>
+                                      </w:rPr>
+                                      <m:t>th</m:t>
+                                    </m:r>
+                                  </m:sub>
+                                </m:sSub>
+                              </m:num>
+                              <m:den>
+                                <m:sSub>
+                                  <m:sSubPr>
+                                    <m:ctrlPr>
+                                      <w:rPr>
+                                        <w:rStyle w:val="Strong"/>
+                                        <w:rFonts w:ascii="Cambria Math" w:eastAsiaTheme="minorEastAsia" w:hAnsi="Cambria Math"/>
+                                        <w:b w:val="0"/>
+                                        <w:bCs w:val="0"/>
+                                        <w:i/>
+                                        <w:sz w:val="16"/>
+                                        <w:szCs w:val="16"/>
+                                      </w:rPr>
+                                    </m:ctrlPr>
+                                  </m:sSubPr>
+                                  <m:e>
+                                    <m:r>
+                                      <w:rPr>
+                                        <w:rStyle w:val="Strong"/>
+                                        <w:rFonts w:ascii="Cambria Math" w:eastAsiaTheme="minorEastAsia" w:hAnsi="Cambria Math"/>
+                                        <w:sz w:val="16"/>
+                                        <w:szCs w:val="16"/>
+                                      </w:rPr>
+                                      <m:t>K</m:t>
+                                    </m:r>
+                                  </m:e>
+                                  <m:sub>
+                                    <m:r>
+                                      <w:rPr>
+                                        <w:rStyle w:val="Strong"/>
+                                        <w:rFonts w:ascii="Cambria Math" w:eastAsiaTheme="minorEastAsia" w:hAnsi="Cambria Math"/>
+                                        <w:sz w:val="16"/>
+                                        <w:szCs w:val="16"/>
+                                      </w:rPr>
+                                      <m:t>8</m:t>
+                                    </m:r>
+                                  </m:sub>
+                                </m:sSub>
+                              </m:den>
+                            </m:f>
+                          </m:e>
+                        </m:d>
+                      </m:sup>
+                    </m:sSup>
+                  </m:e>
+                </m:d>
+                <m:r>
+                  <w:rPr>
+                    <w:rStyle w:val="Strong"/>
+                    <w:rFonts w:ascii="Cambria Math" w:eastAsiaTheme="minorEastAsia" w:hAnsi="Cambria Math"/>
+                    <w:sz w:val="16"/>
+                    <w:szCs w:val="16"/>
+                  </w:rPr>
+                  <m:t>*</m:t>
+                </m:r>
+                <m:f>
+                  <m:fPr>
+                    <m:ctrlPr>
+                      <w:rPr>
+                        <w:rStyle w:val="Strong"/>
+                        <w:rFonts w:ascii="Cambria Math" w:hAnsi="Cambria Math"/>
+                        <w:b w:val="0"/>
+                        <w:bCs w:val="0"/>
+                        <w:i/>
+                        <w:sz w:val="16"/>
+                        <w:szCs w:val="16"/>
+                      </w:rPr>
+                    </m:ctrlPr>
+                  </m:fPr>
+                  <m:num>
+                    <m:sSub>
+                      <m:sSubPr>
+                        <m:ctrlPr>
+                          <w:rPr>
+                            <w:rStyle w:val="Strong"/>
+                            <w:rFonts w:ascii="Cambria Math" w:hAnsi="Cambria Math"/>
+                            <w:b w:val="0"/>
+                            <w:bCs w:val="0"/>
+                            <w:i/>
+                            <w:sz w:val="16"/>
+                            <w:szCs w:val="16"/>
+                          </w:rPr>
+                        </m:ctrlPr>
+                      </m:sSubPr>
+                      <m:e>
+                        <m:r>
+                          <w:rPr>
+                            <w:rStyle w:val="Strong"/>
+                            <w:rFonts w:ascii="Cambria Math" w:hAnsi="Cambria Math"/>
+                            <w:sz w:val="16"/>
+                            <w:szCs w:val="16"/>
+                          </w:rPr>
+                          <m:t>V</m:t>
+                        </m:r>
+                      </m:e>
+                      <m:sub>
+                        <m:r>
+                          <w:rPr>
+                            <w:rStyle w:val="Strong"/>
+                            <w:rFonts w:ascii="Cambria Math" w:hAnsi="Cambria Math"/>
+                            <w:sz w:val="16"/>
+                            <w:szCs w:val="16"/>
+                          </w:rPr>
+                          <m:t>sd</m:t>
+                        </m:r>
+                      </m:sub>
+                    </m:sSub>
+                  </m:num>
+                  <m:den>
+                    <m:r>
+                      <w:rPr>
+                        <w:rStyle w:val="Strong"/>
+                        <w:rFonts w:ascii="Cambria Math" w:hAnsi="Cambria Math"/>
+                        <w:sz w:val="16"/>
+                        <w:szCs w:val="16"/>
+                      </w:rPr>
+                      <m:t>1 +</m:t>
+                    </m:r>
+                    <m:func>
+                      <m:funcPr>
+                        <m:ctrlPr>
+                          <w:rPr>
+                            <w:rStyle w:val="Strong"/>
+                            <w:rFonts w:ascii="Cambria Math" w:hAnsi="Cambria Math"/>
+                            <w:b w:val="0"/>
+                            <w:bCs w:val="0"/>
+                            <w:sz w:val="16"/>
+                            <w:szCs w:val="16"/>
+                          </w:rPr>
+                        </m:ctrlPr>
+                      </m:funcPr>
+                      <m:fName>
+                        <m:r>
+                          <m:rPr>
+                            <m:sty m:val="p"/>
+                          </m:rPr>
+                          <w:rPr>
+                            <w:rStyle w:val="Strong"/>
+                            <w:rFonts w:ascii="Cambria Math" w:hAnsi="Cambria Math"/>
+                            <w:sz w:val="16"/>
+                            <w:szCs w:val="16"/>
+                          </w:rPr>
+                          <m:t>max</m:t>
+                        </m:r>
+                        <m:ctrlPr>
+                          <w:rPr>
+                            <w:rStyle w:val="Strong"/>
+                            <w:rFonts w:ascii="Cambria Math" w:hAnsi="Cambria Math"/>
+                            <w:b w:val="0"/>
+                            <w:bCs w:val="0"/>
+                            <w:i/>
+                            <w:sz w:val="16"/>
+                            <w:szCs w:val="16"/>
+                          </w:rPr>
+                        </m:ctrlPr>
+                      </m:fName>
+                      <m:e>
+                        <m:d>
+                          <m:dPr>
+                            <m:ctrlPr>
+                              <w:rPr>
+                                <w:rStyle w:val="Strong"/>
+                                <w:rFonts w:ascii="Cambria Math" w:hAnsi="Cambria Math"/>
+                                <w:b w:val="0"/>
+                                <w:bCs w:val="0"/>
+                                <w:i/>
+                                <w:sz w:val="16"/>
+                                <w:szCs w:val="16"/>
+                              </w:rPr>
+                            </m:ctrlPr>
+                          </m:dPr>
+                          <m:e>
+                            <m:sSub>
+                              <m:sSubPr>
+                                <m:ctrlPr>
+                                  <w:rPr>
+                                    <w:rStyle w:val="Strong"/>
+                                    <w:rFonts w:ascii="Cambria Math" w:hAnsi="Cambria Math"/>
+                                    <w:b w:val="0"/>
+                                    <w:bCs w:val="0"/>
+                                    <w:i/>
+                                    <w:sz w:val="16"/>
+                                    <w:szCs w:val="16"/>
+                                  </w:rPr>
+                                </m:ctrlPr>
+                              </m:sSubPr>
+                              <m:e>
+                                <m:r>
+                                  <w:rPr>
+                                    <w:rStyle w:val="Strong"/>
+                                    <w:rFonts w:ascii="Cambria Math" w:hAnsi="Cambria Math"/>
+                                    <w:sz w:val="16"/>
+                                    <w:szCs w:val="16"/>
+                                  </w:rPr>
+                                  <m:t>K</m:t>
+                                </m:r>
+                              </m:e>
+                              <m:sub>
+                                <m:r>
+                                  <w:rPr>
+                                    <w:rStyle w:val="Strong"/>
+                                    <w:rFonts w:ascii="Cambria Math" w:hAnsi="Cambria Math"/>
+                                    <w:sz w:val="16"/>
+                                    <w:szCs w:val="16"/>
+                                  </w:rPr>
+                                  <m:t>4</m:t>
+                                </m:r>
+                              </m:sub>
+                            </m:sSub>
+                            <m:r>
+                              <w:rPr>
+                                <w:rStyle w:val="Strong"/>
+                                <w:rFonts w:ascii="Cambria Math" w:hAnsi="Cambria Math"/>
+                                <w:sz w:val="16"/>
+                                <w:szCs w:val="16"/>
+                              </w:rPr>
+                              <m:t>+</m:t>
+                            </m:r>
+                            <m:sSub>
+                              <m:sSubPr>
+                                <m:ctrlPr>
+                                  <w:rPr>
+                                    <w:rStyle w:val="Strong"/>
+                                    <w:rFonts w:ascii="Cambria Math" w:hAnsi="Cambria Math"/>
+                                    <w:b w:val="0"/>
+                                    <w:bCs w:val="0"/>
+                                    <w:i/>
+                                    <w:sz w:val="16"/>
+                                    <w:szCs w:val="16"/>
+                                  </w:rPr>
+                                </m:ctrlPr>
+                              </m:sSubPr>
+                              <m:e>
+                                <m:r>
+                                  <w:rPr>
+                                    <w:rStyle w:val="Strong"/>
+                                    <w:rFonts w:ascii="Cambria Math" w:hAnsi="Cambria Math"/>
+                                    <w:sz w:val="16"/>
+                                    <w:szCs w:val="16"/>
+                                  </w:rPr>
+                                  <m:t>K</m:t>
+                                </m:r>
+                              </m:e>
+                              <m:sub>
+                                <m:r>
+                                  <w:rPr>
+                                    <w:rStyle w:val="Strong"/>
+                                    <w:rFonts w:ascii="Cambria Math" w:hAnsi="Cambria Math"/>
+                                    <w:sz w:val="16"/>
+                                    <w:szCs w:val="16"/>
+                                  </w:rPr>
+                                  <m:t>5</m:t>
+                                </m:r>
+                              </m:sub>
+                            </m:sSub>
+                            <m:r>
+                              <w:rPr>
+                                <w:rStyle w:val="Strong"/>
+                                <w:rFonts w:ascii="Cambria Math" w:hAnsi="Cambria Math"/>
+                                <w:sz w:val="16"/>
+                                <w:szCs w:val="16"/>
+                              </w:rPr>
+                              <m:t>*</m:t>
+                            </m:r>
+                            <m:d>
+                              <m:dPr>
+                                <m:ctrlPr>
+                                  <w:rPr>
+                                    <w:rStyle w:val="Strong"/>
+                                    <w:rFonts w:ascii="Cambria Math" w:hAnsi="Cambria Math"/>
+                                    <w:b w:val="0"/>
+                                    <w:bCs w:val="0"/>
+                                    <w:i/>
+                                    <w:sz w:val="16"/>
+                                    <w:szCs w:val="16"/>
+                                  </w:rPr>
+                                </m:ctrlPr>
+                              </m:dPr>
+                              <m:e>
+                                <m:sSub>
+                                  <m:sSubPr>
+                                    <m:ctrlPr>
+                                      <w:rPr>
+                                        <w:rStyle w:val="Strong"/>
+                                        <w:rFonts w:ascii="Cambria Math" w:hAnsi="Cambria Math"/>
+                                        <w:b w:val="0"/>
+                                        <w:bCs w:val="0"/>
+                                        <w:i/>
+                                        <w:sz w:val="16"/>
+                                        <w:szCs w:val="16"/>
+                                      </w:rPr>
+                                    </m:ctrlPr>
+                                  </m:sSubPr>
+                                  <m:e>
+                                    <m:r>
+                                      <w:rPr>
+                                        <w:rStyle w:val="Strong"/>
+                                        <w:rFonts w:ascii="Cambria Math" w:hAnsi="Cambria Math"/>
+                                        <w:sz w:val="16"/>
+                                        <w:szCs w:val="16"/>
+                                      </w:rPr>
+                                      <m:t>V</m:t>
+                                    </m:r>
+                                  </m:e>
+                                  <m:sub>
+                                    <m:r>
+                                      <w:rPr>
+                                        <w:rStyle w:val="Strong"/>
+                                        <w:rFonts w:ascii="Cambria Math" w:hAnsi="Cambria Math"/>
+                                        <w:sz w:val="16"/>
+                                        <w:szCs w:val="16"/>
+                                      </w:rPr>
+                                      <m:t>gd</m:t>
+                                    </m:r>
+                                  </m:sub>
+                                </m:sSub>
+                                <m:r>
+                                  <w:rPr>
+                                    <w:rStyle w:val="Strong"/>
+                                    <w:rFonts w:ascii="Cambria Math" w:hAnsi="Cambria Math"/>
+                                    <w:sz w:val="16"/>
+                                    <w:szCs w:val="16"/>
+                                  </w:rPr>
+                                  <m:t>+</m:t>
+                                </m:r>
+                                <m:sSub>
+                                  <m:sSubPr>
+                                    <m:ctrlPr>
+                                      <w:rPr>
+                                        <w:rStyle w:val="Strong"/>
+                                        <w:rFonts w:ascii="Cambria Math" w:hAnsi="Cambria Math"/>
+                                        <w:b w:val="0"/>
+                                        <w:bCs w:val="0"/>
+                                        <w:i/>
+                                        <w:sz w:val="16"/>
+                                        <w:szCs w:val="16"/>
+                                      </w:rPr>
+                                    </m:ctrlPr>
+                                  </m:sSubPr>
+                                  <m:e>
+                                    <m:r>
+                                      <w:rPr>
+                                        <w:rStyle w:val="Strong"/>
+                                        <w:rFonts w:ascii="Cambria Math" w:hAnsi="Cambria Math"/>
+                                        <w:sz w:val="16"/>
+                                        <w:szCs w:val="16"/>
+                                      </w:rPr>
+                                      <m:t>K</m:t>
+                                    </m:r>
+                                  </m:e>
+                                  <m:sub>
+                                    <m:r>
+                                      <w:rPr>
+                                        <w:rStyle w:val="Strong"/>
+                                        <w:rFonts w:ascii="Cambria Math" w:hAnsi="Cambria Math"/>
+                                        <w:sz w:val="16"/>
+                                        <w:szCs w:val="16"/>
+                                      </w:rPr>
+                                      <m:t>9</m:t>
+                                    </m:r>
+                                  </m:sub>
+                                </m:sSub>
+                              </m:e>
+                            </m:d>
+                            <m:r>
+                              <w:rPr>
+                                <w:rStyle w:val="Strong"/>
+                                <w:rFonts w:ascii="Cambria Math" w:hAnsi="Cambria Math"/>
+                                <w:sz w:val="16"/>
+                                <w:szCs w:val="16"/>
+                              </w:rPr>
+                              <m:t>,</m:t>
+                            </m:r>
+                            <m:sSub>
+                              <m:sSubPr>
+                                <m:ctrlPr>
+                                  <w:rPr>
+                                    <w:rStyle w:val="Strong"/>
+                                    <w:rFonts w:ascii="Cambria Math" w:hAnsi="Cambria Math"/>
+                                    <w:b w:val="0"/>
+                                    <w:bCs w:val="0"/>
+                                    <w:i/>
+                                    <w:sz w:val="16"/>
+                                    <w:szCs w:val="16"/>
+                                  </w:rPr>
+                                </m:ctrlPr>
+                              </m:sSubPr>
+                              <m:e>
+                                <m:r>
+                                  <w:rPr>
+                                    <w:rStyle w:val="Strong"/>
+                                    <w:rFonts w:ascii="Cambria Math" w:hAnsi="Cambria Math"/>
+                                    <w:sz w:val="16"/>
+                                    <w:szCs w:val="16"/>
+                                  </w:rPr>
+                                  <m:t>K</m:t>
+                                </m:r>
+                              </m:e>
+                              <m:sub>
+                                <m:r>
+                                  <w:rPr>
+                                    <w:rStyle w:val="Strong"/>
+                                    <w:rFonts w:ascii="Cambria Math" w:hAnsi="Cambria Math"/>
+                                    <w:sz w:val="16"/>
+                                    <w:szCs w:val="16"/>
+                                  </w:rPr>
+                                  <m:t>7</m:t>
+                                </m:r>
+                              </m:sub>
+                            </m:sSub>
+                          </m:e>
+                        </m:d>
+                      </m:e>
+                    </m:func>
+                    <m:r>
+                      <w:rPr>
+                        <w:rStyle w:val="Strong"/>
+                        <w:rFonts w:ascii="Cambria Math" w:hAnsi="Cambria Math"/>
+                        <w:sz w:val="16"/>
+                        <w:szCs w:val="16"/>
+                      </w:rPr>
+                      <m:t>*</m:t>
+                    </m:r>
+                    <m:sSub>
+                      <m:sSubPr>
+                        <m:ctrlPr>
+                          <w:rPr>
+                            <w:rStyle w:val="Strong"/>
+                            <w:rFonts w:ascii="Cambria Math" w:hAnsi="Cambria Math"/>
+                            <w:b w:val="0"/>
+                            <w:bCs w:val="0"/>
+                            <w:i/>
+                            <w:sz w:val="16"/>
+                            <w:szCs w:val="16"/>
+                          </w:rPr>
+                        </m:ctrlPr>
+                      </m:sSubPr>
+                      <m:e>
+                        <m:r>
+                          <w:rPr>
+                            <w:rStyle w:val="Strong"/>
+                            <w:rFonts w:ascii="Cambria Math" w:hAnsi="Cambria Math"/>
+                            <w:sz w:val="16"/>
+                            <w:szCs w:val="16"/>
+                          </w:rPr>
+                          <m:t>V</m:t>
+                        </m:r>
+                      </m:e>
+                      <m:sub>
+                        <m:r>
+                          <w:rPr>
+                            <w:rStyle w:val="Strong"/>
+                            <w:rFonts w:ascii="Cambria Math" w:hAnsi="Cambria Math"/>
+                            <w:sz w:val="16"/>
+                            <w:szCs w:val="16"/>
+                          </w:rPr>
+                          <m:t>sd</m:t>
+                        </m:r>
+                      </m:sub>
+                    </m:sSub>
+                  </m:den>
+                </m:f>
+                <m:r>
+                  <w:rPr>
+                    <w:rStyle w:val="Strong"/>
+                    <w:rFonts w:ascii="Cambria Math" w:eastAsiaTheme="minorEastAsia" w:hAnsi="Cambria Math" w:cs="Times New Roman"/>
+                    <w:sz w:val="16"/>
+                    <w:szCs w:val="16"/>
+                  </w:rPr>
+                  <m:t>,</m:t>
+                </m:r>
+                <m:sSub>
+                  <m:sSubPr>
+                    <m:ctrlPr>
+                      <w:rPr>
+                        <w:rStyle w:val="Strong"/>
+                        <w:rFonts w:ascii="Cambria Math" w:eastAsiaTheme="minorEastAsia" w:hAnsi="Cambria Math" w:cs="Times New Roman"/>
+                        <w:b w:val="0"/>
+                        <w:bCs w:val="0"/>
+                        <w:i/>
+                        <w:sz w:val="16"/>
+                        <w:szCs w:val="16"/>
+                      </w:rPr>
+                    </m:ctrlPr>
+                  </m:sSubPr>
+                  <m:e>
+                    <m:r>
+                      <w:rPr>
+                        <w:rStyle w:val="Strong"/>
+                        <w:rFonts w:ascii="Cambria Math" w:eastAsiaTheme="minorEastAsia" w:hAnsi="Cambria Math" w:cs="Times New Roman"/>
+                        <w:sz w:val="16"/>
+                        <w:szCs w:val="16"/>
+                      </w:rPr>
+                      <m:t>K</m:t>
+                    </m:r>
+                  </m:e>
+                  <m:sub>
+                    <m:r>
+                      <w:rPr>
+                        <w:rStyle w:val="Strong"/>
+                        <w:rFonts w:ascii="Cambria Math" w:eastAsiaTheme="minorEastAsia" w:hAnsi="Cambria Math" w:cs="Times New Roman"/>
+                        <w:sz w:val="16"/>
+                        <w:szCs w:val="16"/>
+                      </w:rPr>
+                      <m:t>i</m:t>
+                    </m:r>
+                  </m:sub>
+                </m:sSub>
+                <m:r>
+                  <w:rPr>
+                    <w:rStyle w:val="Strong"/>
+                    <w:rFonts w:ascii="Cambria Math" w:eastAsiaTheme="minorEastAsia" w:hAnsi="Cambria Math" w:cs="Times New Roman"/>
+                    <w:sz w:val="16"/>
+                    <w:szCs w:val="16"/>
+                  </w:rPr>
+                  <m:t xml:space="preserve"> are constant</m:t>
+                </m:r>
+              </m:oMath>
+            </m:oMathPara>
+          </w:p>
+        </w:tc>
+        <w:tc>
+          <w:tcPr>
+            <w:tcW w:w="754" w:type="dxa"/>
+            <w:vAlign w:val="center"/>
+          </w:tcPr>
+          <w:p>
+            <w:pPr>
+              <w:spacing w:after="120"/>
+              <w:jc w:val="center"/>
+              <w:rPr>
+                <w:rFonts w:cs="Times New Roman"/>
+                <w:sz w:val="20"/>
+                <w:szCs w:val="20"/>
+              </w:rPr>
+            </w:pPr>
+            <w:r>
+              <w:rPr>
+                <w:rFonts w:cs="Times New Roman"/>
+                <w:sz w:val="20"/>
+                <w:szCs w:val="20"/>
+              </w:rPr>
+              <w:t>(2)</w:t>
+            </w:r>
+          </w:p>
+        </w:tc>
+      </w:tr>
+    </w:tbl>
+    <w:p>
+      <w:pPr>
+        <w:spacing w:after="0" w:line="240" w:lineRule="auto"/>
+        <w:jc w:val="center"/>
+        <w:rPr>
+          <w:rFonts w:cs="Times New Roman"/>
+          <w:sz w:val="18"/>
+          <w:szCs w:val="18"/>
+        </w:rPr>
+      </w:pPr>
     </w:p>
     <w:p>
       <w:pPr>
@@ -467,7 +2255,7 @@
                     </pic:cNvPicPr>
                   </pic:nvPicPr>
                   <pic:blipFill rotWithShape="1">
-                    <a:blip r:embed="rId9" cstate="print">
+                    <a:blip r:embed="rId10" cstate="print">
                       <a:extLst>
                         <a:ext uri="{28A0092B-C50C-407E-A947-70E740481C1C}">
                           <a14:useLocalDpi xmlns:a14="http://schemas.microsoft.com/office/drawing/2010/main" val="0"/>
@@ -534,7 +2322,7 @@
                     <pic:cNvPicPr/>
                   </pic:nvPicPr>
                   <pic:blipFill>
-                    <a:blip r:embed="rId10"/>
+                    <a:blip r:embed="rId11"/>
                     <a:stretch>
                       <a:fillRect/>
                     </a:stretch>
@@ -589,7 +2377,7 @@
                     </pic:cNvPicPr>
                   </pic:nvPicPr>
                   <pic:blipFill rotWithShape="1">
-                    <a:blip r:embed="rId11" cstate="print">
+                    <a:blip r:embed="rId12" cstate="print">
                       <a:extLst>
                         <a:ext uri="{28A0092B-C50C-407E-A947-70E740481C1C}">
                           <a14:useLocalDpi xmlns:a14="http://schemas.microsoft.com/office/drawing/2010/main" val="0"/>
@@ -656,7 +2444,7 @@
                     <pic:cNvPicPr/>
                   </pic:nvPicPr>
                   <pic:blipFill>
-                    <a:blip r:embed="rId12"/>
+                    <a:blip r:embed="rId13"/>
                     <a:stretch>
                       <a:fillRect/>
                     </a:stretch>
@@ -693,23 +2481,7 @@
           <w:sz w:val="16"/>
           <w:szCs w:val="16"/>
         </w:rPr>
-        <w:t xml:space="preserve">  </w:t>
-      </w:r>
-      <w:r>
-        <w:rPr>
-          <w:rFonts w:cs="Times New Roman"/>
-          <w:sz w:val="16"/>
-          <w:szCs w:val="16"/>
-        </w:rPr>
-        <w:t xml:space="preserve"> </w:t>
-      </w:r>
-      <w:r>
-        <w:rPr>
-          <w:rFonts w:cs="Times New Roman"/>
-          <w:sz w:val="16"/>
-          <w:szCs w:val="16"/>
-        </w:rPr>
-        <w:t xml:space="preserve">(a) Forward conduction (model)      (b) Forward conduction (actual)       (c) Reverse conduction (model)     (d) Reverse conduction (actual)   </w:t>
+        <w:t xml:space="preserve">   (a) Forward conduction (model)      (b) Forward conduction (actual)       (c) Reverse conduction (model)     (d) Reverse conduction (actual)   </w:t>
       </w:r>
     </w:p>
     <w:p>
@@ -728,24 +2500,7 @@
           <w:sz w:val="18"/>
           <w:szCs w:val="18"/>
         </w:rPr>
-        <w:t>Fig.</w:t>
-      </w:r>
-      <w:r>
-        <w:rPr>
-          <w:rFonts w:cs="Times New Roman"/>
-          <w:sz w:val="18"/>
-          <w:szCs w:val="18"/>
-          <w:highlight w:val="yellow"/>
-        </w:rPr>
-        <w:t>2</w:t>
-      </w:r>
-      <w:r>
-        <w:rPr>
-          <w:rFonts w:cs="Times New Roman"/>
-          <w:sz w:val="18"/>
-          <w:szCs w:val="18"/>
-        </w:rPr>
-        <w:t>. Steady-state characteristics of GS66508B obtained by the proposed model</w:t>
+        <w:t>Fig.2. Steady-state characteristics of GS66508B obtained by the proposed model</w:t>
       </w:r>
       <w:r>
         <w:rPr>
@@ -758,35 +2513,88 @@
     </w:p>
     <w:p>
       <w:r>
-        <w:lastRenderedPageBreak/>
-        <w:t xml:space="preserve">Secondly, the voltage-dependent parasitic capacitances are modeled using curve fitting obtained from datasheet and </w:t>
-      </w:r>
-      <w:r>
-        <w:rPr>
-          <w:highlight w:val="green"/>
-        </w:rPr>
-        <w:t>reference</w:t>
-      </w:r>
-      <w:r>
-        <w:t xml:space="preserve">. The resultant curves are given in </w:t>
-      </w:r>
-      <w:r>
-        <w:rPr>
-          <w:highlight w:val="yellow"/>
-        </w:rPr>
-        <w:t>Fig. X</w:t>
+        <w:t>Secondly, the voltage-dependent parasitic capacitances are modeled using curve fitting obtained from datasheet</w:t>
+      </w:r>
+      <w:r>
+        <w:t>, [7],</w:t>
+      </w:r>
+      <w:r>
+        <w:t xml:space="preserve"> and</w:t>
+      </w:r>
+      <w:r>
+        <w:t xml:space="preserve"> [</w:t>
+      </w:r>
+      <w:r>
+        <w:t>2</w:t>
+      </w:r>
+      <w:r>
+        <w:t>]</w:t>
+      </w:r>
+      <w:r>
+        <w:t xml:space="preserve">. The resultant curves are given in Fig. </w:t>
+      </w:r>
+      <w:r>
+        <w:t>3</w:t>
+      </w:r>
+      <w:r>
+        <w:t xml:space="preserve"> and Fig. </w:t>
+      </w:r>
+      <w:r>
+        <w:t>4</w:t>
+      </w:r>
+      <w:r>
+        <w:t>. The manufacturer provides the curve for parasitic capacitances with respect to the drain-source voltage and it is seen that C</w:t>
+      </w:r>
+      <w:r>
+        <w:rPr>
+          <w:vertAlign w:val="subscript"/>
+        </w:rPr>
+        <w:t>ISS</w:t>
+      </w:r>
+      <w:r>
+        <w:t xml:space="preserve"> is constant. However, the C</w:t>
+      </w:r>
+      <w:r>
+        <w:rPr>
+          <w:vertAlign w:val="subscript"/>
+        </w:rPr>
+        <w:t>ISS</w:t>
+      </w:r>
+      <w:r>
+        <w:t xml:space="preserve"> changes significantly with varying gate-source voltage</w:t>
+      </w:r>
+      <w:r>
+        <w:t xml:space="preserve"> and the model should be constructed by identifying gate charge</w:t>
+      </w:r>
+      <w:r>
+        <w:t xml:space="preserve">. Therefore, in this paper, </w:t>
+      </w:r>
+      <w:r>
+        <w:t xml:space="preserve">in order </w:t>
+      </w:r>
+      <w:r>
+        <w:t xml:space="preserve">to model </w:t>
+      </w:r>
+      <w:r>
+        <w:t xml:space="preserve">the </w:t>
+      </w:r>
+      <w:r>
+        <w:t xml:space="preserve">dynamic </w:t>
+      </w:r>
+      <w:r>
+        <w:t>behavior</w:t>
+      </w:r>
+      <w:r>
+        <w:t xml:space="preserve"> accurately</w:t>
+      </w:r>
+      <w:r>
+        <w:t>,</w:t>
       </w:r>
       <w:r>
         <w:t xml:space="preserve"> </w:t>
       </w:r>
       <w:r>
-        <w:rPr>
-          <w:highlight w:val="yellow"/>
-        </w:rPr>
-        <w:t>and Fig. Y</w:t>
-      </w:r>
-      <w:r>
-        <w:t>. The manufacturer provides the curve for parasitic capacitances with respect to the drain-source voltage and it is seen that C</w:t>
+        <w:t>C</w:t>
       </w:r>
       <w:r>
         <w:rPr>
@@ -795,42 +2603,12 @@
         <w:t>ISS</w:t>
       </w:r>
       <w:r>
-        <w:t xml:space="preserve"> is constant. However, the C</w:t>
+        <w:t>-V</w:t>
       </w:r>
       <w:r>
         <w:rPr>
           <w:vertAlign w:val="subscript"/>
         </w:rPr>
-        <w:t>ISS</w:t>
-      </w:r>
-      <w:r>
-        <w:t xml:space="preserve"> changes significantly with varying gate-source voltage</w:t>
-      </w:r>
-      <w:r>
-        <w:t xml:space="preserve"> and the model should be constructed by identifying gate charge</w:t>
-      </w:r>
-      <w:r>
-        <w:t xml:space="preserve">. Therefore, in this paper, </w:t>
-      </w:r>
-      <w:r>
-        <w:t xml:space="preserve">to model dynamic performance accurately </w:t>
-      </w:r>
-      <w:r>
-        <w:t>C</w:t>
-      </w:r>
-      <w:r>
-        <w:rPr>
-          <w:vertAlign w:val="subscript"/>
-        </w:rPr>
-        <w:t>ISS</w:t>
-      </w:r>
-      <w:r>
-        <w:t>-V</w:t>
-      </w:r>
-      <w:r>
-        <w:rPr>
-          <w:vertAlign w:val="subscript"/>
-        </w:rPr>
         <w:t>GS</w:t>
       </w:r>
       <w:r>
@@ -849,10 +2627,10 @@
         <w:t xml:space="preserve"> </w:t>
       </w:r>
       <w:r>
-        <w:rPr>
-          <w:highlight w:val="yellow"/>
-        </w:rPr>
-        <w:t>[X]</w:t>
+        <w:t>[2</w:t>
+      </w:r>
+      <w:r>
+        <w:t>]</w:t>
       </w:r>
       <w:r>
         <w:t xml:space="preserve">. </w:t>
@@ -881,16 +2659,19 @@
         <w:t xml:space="preserve"> Double-Pulse-Tes</w:t>
       </w:r>
       <w:r>
-        <w:t>t(DPT) circuit</w:t>
+        <w:t>t</w:t>
+      </w:r>
+      <w:r>
+        <w:t xml:space="preserve"> </w:t>
+      </w:r>
+      <w:r>
+        <w:t>(DPT) circuit</w:t>
       </w:r>
       <w:r>
         <w:t xml:space="preserve">, </w:t>
       </w:r>
       <w:r>
-        <w:rPr>
-          <w:highlight w:val="yellow"/>
-        </w:rPr>
-        <w:t>Fig. X</w:t>
+        <w:t>Fig. 1(b)</w:t>
       </w:r>
       <w:r>
         <w:t>,</w:t>
@@ -932,10 +2713,10 @@
         <w:t xml:space="preserve">are listed in Table </w:t>
       </w:r>
       <w:r>
-        <w:rPr>
-          <w:highlight w:val="yellow"/>
-        </w:rPr>
-        <w:t>X.</w:t>
+        <w:t>1</w:t>
+      </w:r>
+      <w:r>
+        <w:t>.</w:t>
       </w:r>
     </w:p>
     <w:p>
@@ -974,7 +2755,7 @@
                     </pic:cNvPicPr>
                   </pic:nvPicPr>
                   <pic:blipFill rotWithShape="1">
-                    <a:blip r:embed="rId13" cstate="print">
+                    <a:blip r:embed="rId14" cstate="print">
                       <a:extLst>
                         <a:ext uri="{28A0092B-C50C-407E-A947-70E740481C1C}">
                           <a14:useLocalDpi xmlns:a14="http://schemas.microsoft.com/office/drawing/2010/main" val="0"/>
@@ -1040,7 +2821,7 @@
                     <pic:cNvPicPr/>
                   </pic:nvPicPr>
                   <pic:blipFill>
-                    <a:blip r:embed="rId14"/>
+                    <a:blip r:embed="rId15"/>
                     <a:stretch>
                       <a:fillRect/>
                     </a:stretch>
@@ -1110,7 +2891,7 @@
                     </pic:cNvPicPr>
                   </pic:nvPicPr>
                   <pic:blipFill rotWithShape="1">
-                    <a:blip r:embed="rId15" cstate="print">
+                    <a:blip r:embed="rId16" cstate="print">
                       <a:extLst>
                         <a:ext uri="{28A0092B-C50C-407E-A947-70E740481C1C}">
                           <a14:useLocalDpi xmlns:a14="http://schemas.microsoft.com/office/drawing/2010/main" val="0"/>
@@ -1160,7 +2941,7 @@
           <w:sz w:val="16"/>
           <w:szCs w:val="16"/>
         </w:rPr>
-        <w:t xml:space="preserve">                           </w:t>
+        <w:t xml:space="preserve">                           (a) Model                              </w:t>
       </w:r>
       <w:r>
         <w:rPr>
@@ -1168,7 +2949,7 @@
           <w:sz w:val="16"/>
           <w:szCs w:val="16"/>
         </w:rPr>
-        <w:t xml:space="preserve">(a) Model                                                              (b) Datasheet </w:t>
+        <w:t xml:space="preserve">               </w:t>
       </w:r>
       <w:r>
         <w:rPr>
@@ -1176,7 +2957,7 @@
           <w:sz w:val="16"/>
           <w:szCs w:val="16"/>
         </w:rPr>
-        <w:t xml:space="preserve">                                             </w:t>
+        <w:t xml:space="preserve">(b) Datasheet                                              </w:t>
       </w:r>
     </w:p>
     <w:p>
@@ -1195,7 +2976,6 @@
           <w:rFonts w:cs="Times New Roman"/>
           <w:sz w:val="18"/>
           <w:szCs w:val="18"/>
-          <w:highlight w:val="yellow"/>
         </w:rPr>
         <w:t>Fig.</w:t>
       </w:r>
@@ -1204,9 +2984,8 @@
           <w:rFonts w:cs="Times New Roman"/>
           <w:sz w:val="18"/>
           <w:szCs w:val="18"/>
-          <w:highlight w:val="yellow"/>
-        </w:rPr>
-        <w:t>X</w:t>
+        </w:rPr>
+        <w:t>3</w:t>
       </w:r>
       <w:r>
         <w:rPr>
@@ -1232,16 +3011,15 @@
           <w:szCs w:val="18"/>
         </w:rPr>
         <w:tab/>
-        <w:t xml:space="preserve">     </w:t>
-      </w:r>
-      <w:r>
-        <w:rPr>
-          <w:rFonts w:cs="Times New Roman"/>
-          <w:sz w:val="18"/>
-          <w:szCs w:val="18"/>
-          <w:highlight w:val="yellow"/>
-        </w:rPr>
-        <w:t>Fig. X:</w:t>
+        <w:t xml:space="preserve">     Fig. </w:t>
+      </w:r>
+      <w:r>
+        <w:rPr>
+          <w:rFonts w:cs="Times New Roman"/>
+          <w:sz w:val="18"/>
+          <w:szCs w:val="18"/>
+        </w:rPr>
+        <w:t>4.</w:t>
       </w:r>
       <w:r>
         <w:rPr>
@@ -1260,18 +3038,6 @@
         </w:rPr>
         <w:t>ISS</w:t>
       </w:r>
-    </w:p>
-    <w:p>
-      <w:pPr>
-        <w:spacing w:after="0" w:line="240" w:lineRule="auto"/>
-        <w:ind w:firstLine="708"/>
-        <w:rPr>
-          <w:rFonts w:cs="Times New Roman"/>
-          <w:sz w:val="18"/>
-          <w:szCs w:val="18"/>
-          <w:vertAlign w:val="subscript"/>
-        </w:rPr>
-      </w:pPr>
     </w:p>
     <w:p>
       <w:pPr>
@@ -1288,9 +3054,24 @@
           <w:rFonts w:cs="Times New Roman"/>
           <w:sz w:val="18"/>
           <w:szCs w:val="18"/>
-          <w:highlight w:val="yellow"/>
-        </w:rPr>
-        <w:t>Table X. The parameters used for the test circuit in MATLAB/Simulink [X]</w:t>
+        </w:rPr>
+        <w:t xml:space="preserve">Table </w:t>
+      </w:r>
+      <w:r>
+        <w:rPr>
+          <w:rFonts w:cs="Times New Roman"/>
+          <w:sz w:val="18"/>
+          <w:szCs w:val="18"/>
+        </w:rPr>
+        <w:t>1</w:t>
+      </w:r>
+      <w:r>
+        <w:rPr>
+          <w:rFonts w:cs="Times New Roman"/>
+          <w:sz w:val="18"/>
+          <w:szCs w:val="18"/>
+        </w:rPr>
+        <w:t>. The parameters used for the test circuit in MATLAB/Simulink [X]</w:t>
       </w:r>
     </w:p>
     <w:tbl>
@@ -1332,6 +3113,7 @@
                 <w:sz w:val="16"/>
                 <w:szCs w:val="16"/>
               </w:rPr>
+              <w:lastRenderedPageBreak/>
               <w:t>Input voltage (V</w:t>
             </w:r>
             <w:r>
@@ -1474,16 +3256,7 @@
                 <w:sz w:val="16"/>
                 <w:szCs w:val="16"/>
               </w:rPr>
-              <w:t>3</w:t>
-            </w:r>
-            <w:r>
-              <w:rPr>
-                <w:rFonts w:cs="Times New Roman"/>
-                <w:color w:val="000000" w:themeColor="text1"/>
-                <w:sz w:val="16"/>
-                <w:szCs w:val="16"/>
-              </w:rPr>
-              <w:t>.0 nH</w:t>
+              <w:t>3.0 nH</w:t>
             </w:r>
           </w:p>
         </w:tc>
@@ -1592,7 +3365,7 @@
                 <w:szCs w:val="16"/>
                 <w:vertAlign w:val="subscript"/>
               </w:rPr>
-              <w:t>o</w:t>
+              <w:t>LOAD</w:t>
             </w:r>
             <w:r>
               <w:rPr>
@@ -1923,16 +3696,7 @@
                 <w:sz w:val="16"/>
                 <w:szCs w:val="16"/>
               </w:rPr>
-              <w:t>1</w:t>
-            </w:r>
-            <w:r>
-              <w:rPr>
-                <w:rFonts w:cs="Times New Roman"/>
-                <w:color w:val="000000" w:themeColor="text1"/>
-                <w:sz w:val="16"/>
-                <w:szCs w:val="16"/>
-              </w:rPr>
-              <w:t>0 Ω</w:t>
+              <w:t>10 Ω</w:t>
             </w:r>
           </w:p>
         </w:tc>
@@ -2037,6 +3801,7 @@
       </w:tr>
       <w:tr>
         <w:trPr>
+          <w:trHeight w:val="284"/>
           <w:jc w:val="center"/>
         </w:trPr>
         <w:tc>
@@ -2177,16 +3942,7 @@
                 <w:sz w:val="16"/>
                 <w:szCs w:val="16"/>
               </w:rPr>
-              <w:t>2</w:t>
-            </w:r>
-            <w:r>
-              <w:rPr>
-                <w:rFonts w:cs="Times New Roman"/>
-                <w:color w:val="000000" w:themeColor="text1"/>
-                <w:sz w:val="16"/>
-                <w:szCs w:val="16"/>
-              </w:rPr>
-              <w:t xml:space="preserve"> Ω</w:t>
+              <w:t>2 Ω</w:t>
             </w:r>
           </w:p>
         </w:tc>
@@ -2284,31 +4040,12 @@
                 <w:sz w:val="16"/>
                 <w:szCs w:val="16"/>
               </w:rPr>
-              <w:t>0.</w:t>
-            </w:r>
-            <w:r>
-              <w:rPr>
-                <w:rFonts w:cs="Times New Roman"/>
-                <w:color w:val="000000" w:themeColor="text1"/>
-                <w:sz w:val="16"/>
-                <w:szCs w:val="16"/>
-              </w:rPr>
-              <w:t>45</w:t>
-            </w:r>
-            <w:r>
-              <w:rPr>
-                <w:rFonts w:cs="Times New Roman"/>
-                <w:color w:val="000000" w:themeColor="text1"/>
-                <w:sz w:val="16"/>
-                <w:szCs w:val="16"/>
-              </w:rPr>
-              <w:t xml:space="preserve"> nH</w:t>
+              <w:t>0.45 nH</w:t>
             </w:r>
           </w:p>
         </w:tc>
       </w:tr>
     </w:tbl>
-    <w:p/>
     <w:p>
       <w:pPr>
         <w:pStyle w:val="ListParagraph"/>
@@ -2393,10 +4130,10 @@
       </w:pPr>
       <w:r>
         <w:object w:dxaOrig="10921" w:dyaOrig="2971">
-          <v:shape id="_x0000_i1026" type="#_x0000_t75" style="width:449.2pt;height:118.75pt" o:ole="">
-            <v:imagedata r:id="rId16" o:title="" croptop="1199f" cropbottom="1199f" cropleft="550f"/>
+          <v:shape id="_x0000_i1026" type="#_x0000_t75" style="width:449.3pt;height:118.65pt" o:ole="">
+            <v:imagedata r:id="rId17" o:title="" croptop="1199f" cropbottom="1199f" cropleft="550f"/>
           </v:shape>
-          <o:OLEObject Type="Embed" ProgID="Visio.Drawing.15" ShapeID="_x0000_i1026" DrawAspect="Content" ObjectID="_1578332617" r:id="rId17"/>
+          <o:OLEObject Type="Embed" ProgID="Visio.Drawing.15" ShapeID="_x0000_i1026" DrawAspect="Content" ObjectID="_1578387647" r:id="rId18"/>
         </w:object>
       </w:r>
       <w:r>
@@ -2409,32 +4146,15 @@
           <w:sz w:val="18"/>
           <w:szCs w:val="18"/>
         </w:rPr>
-        <w:t>Fig.</w:t>
-      </w:r>
-      <w:r>
-        <w:rPr>
-          <w:rFonts w:cs="Times New Roman"/>
-          <w:sz w:val="18"/>
-          <w:szCs w:val="18"/>
-          <w:highlight w:val="yellow"/>
-        </w:rPr>
-        <w:t>X</w:t>
-      </w:r>
-      <w:r>
-        <w:rPr>
-          <w:rFonts w:cs="Times New Roman"/>
-          <w:sz w:val="18"/>
-          <w:szCs w:val="18"/>
-        </w:rPr>
-        <w:t xml:space="preserve">(a) </w:t>
-      </w:r>
-      <w:r>
-        <w:rPr>
-          <w:rFonts w:cs="Times New Roman"/>
-          <w:sz w:val="18"/>
-          <w:szCs w:val="18"/>
-        </w:rPr>
-        <w:t>Model I</w:t>
+        <w:t>Fig.5 (</w:t>
+      </w:r>
+      <w:r>
+        <w:rPr>
+          <w:rFonts w:cs="Times New Roman"/>
+          <w:sz w:val="18"/>
+          <w:szCs w:val="18"/>
+        </w:rPr>
+        <w:t>a) Model I</w:t>
       </w:r>
       <w:r>
         <w:rPr>
@@ -2459,32 +4179,23 @@
           <w:sz w:val="18"/>
           <w:szCs w:val="18"/>
         </w:rPr>
-        <w:t>Fig.</w:t>
-      </w:r>
-      <w:r>
-        <w:rPr>
-          <w:rFonts w:cs="Times New Roman"/>
-          <w:sz w:val="18"/>
-          <w:szCs w:val="18"/>
-          <w:highlight w:val="yellow"/>
-        </w:rPr>
-        <w:t>X</w:t>
-      </w:r>
-      <w:r>
-        <w:rPr>
-          <w:rFonts w:cs="Times New Roman"/>
-          <w:sz w:val="18"/>
-          <w:szCs w:val="18"/>
-        </w:rPr>
-        <w:t xml:space="preserve">(a) </w:t>
-      </w:r>
-      <w:r>
-        <w:rPr>
-          <w:rFonts w:cs="Times New Roman"/>
-          <w:sz w:val="18"/>
-          <w:szCs w:val="18"/>
-        </w:rPr>
-        <w:t>Model II</w:t>
+        <w:t>Fig.5 (</w:t>
+      </w:r>
+      <w:r>
+        <w:rPr>
+          <w:rFonts w:cs="Times New Roman"/>
+          <w:sz w:val="18"/>
+          <w:szCs w:val="18"/>
+        </w:rPr>
+        <w:t>b</w:t>
+      </w:r>
+      <w:r>
+        <w:rPr>
+          <w:rFonts w:cs="Times New Roman"/>
+          <w:sz w:val="18"/>
+          <w:szCs w:val="18"/>
+        </w:rPr>
+        <w:t>) Model II</w:t>
       </w:r>
       <w:r>
         <w:rPr>
@@ -2517,32 +4228,39 @@
           <w:sz w:val="18"/>
           <w:szCs w:val="18"/>
         </w:rPr>
-        <w:t>Fig.</w:t>
-      </w:r>
-      <w:r>
-        <w:rPr>
-          <w:rFonts w:cs="Times New Roman"/>
-          <w:sz w:val="18"/>
-          <w:szCs w:val="18"/>
-          <w:highlight w:val="yellow"/>
-        </w:rPr>
-        <w:t>X</w:t>
-      </w:r>
-      <w:r>
-        <w:rPr>
-          <w:rFonts w:cs="Times New Roman"/>
-          <w:sz w:val="18"/>
-          <w:szCs w:val="18"/>
-        </w:rPr>
-        <w:t xml:space="preserve">(a) </w:t>
-      </w:r>
-      <w:r>
-        <w:rPr>
-          <w:rFonts w:cs="Times New Roman"/>
-          <w:sz w:val="18"/>
-          <w:szCs w:val="18"/>
-        </w:rPr>
-        <w:t>Model III</w:t>
+        <w:t>Fig.5</w:t>
+      </w:r>
+      <w:r>
+        <w:rPr>
+          <w:rFonts w:cs="Times New Roman"/>
+          <w:sz w:val="18"/>
+          <w:szCs w:val="18"/>
+        </w:rPr>
+        <w:t xml:space="preserve"> </w:t>
+      </w:r>
+      <w:r>
+        <w:rPr>
+          <w:rFonts w:cs="Times New Roman"/>
+          <w:sz w:val="18"/>
+          <w:szCs w:val="18"/>
+        </w:rPr>
+        <w:t>(</w:t>
+      </w:r>
+      <w:r>
+        <w:rPr>
+          <w:rFonts w:cs="Times New Roman"/>
+          <w:sz w:val="18"/>
+          <w:szCs w:val="18"/>
+        </w:rPr>
+        <w:t>c</w:t>
+      </w:r>
+      <w:r>
+        <w:rPr>
+          <w:rFonts w:cs="Times New Roman"/>
+          <w:sz w:val="18"/>
+          <w:szCs w:val="18"/>
+        </w:rPr>
+        <w:t>) Model III</w:t>
       </w:r>
     </w:p>
     <w:p>
@@ -2572,10 +4290,16 @@
         <w:t xml:space="preserve"> and they are given in </w:t>
       </w:r>
       <w:r>
-        <w:rPr>
-          <w:highlight w:val="yellow"/>
-        </w:rPr>
-        <w:t>Fig.X and Fig.Y</w:t>
+        <w:t>Fig.6 (</w:t>
+      </w:r>
+      <w:r>
+        <w:t xml:space="preserve">a) and </w:t>
+      </w:r>
+      <w:r>
+        <w:t>Fig.6 (</w:t>
+      </w:r>
+      <w:r>
+        <w:t>b)</w:t>
       </w:r>
       <w:r>
         <w:t xml:space="preserve">. </w:t>
@@ -2587,25 +4311,22 @@
         <w:t>, which are</w:t>
       </w:r>
       <w:r>
-        <w:t xml:space="preserve"> provided by manufacturer</w:t>
-      </w:r>
-      <w:r>
-        <w:rPr>
-          <w:highlight w:val="yellow"/>
-        </w:rPr>
-        <w:t>[X]</w:t>
+        <w:t xml:space="preserve"> provided by </w:t>
+      </w:r>
+      <w:r>
+        <w:t>manufacturer [8</w:t>
+      </w:r>
+      <w:r>
+        <w:t>]</w:t>
       </w:r>
       <w:r>
         <w:t>,</w:t>
       </w:r>
       <w:r>
-        <w:t xml:space="preserve"> as shown in </w:t>
-      </w:r>
-      <w:r>
-        <w:rPr>
-          <w:highlight w:val="yellow"/>
-        </w:rPr>
-        <w:t>Fig.X</w:t>
+        <w:t xml:space="preserve"> as shown in Fig.</w:t>
+      </w:r>
+      <w:r>
+        <w:t>6(c)</w:t>
       </w:r>
       <w:r>
         <w:t>.</w:t>
@@ -2620,14 +4341,7 @@
         <w:t xml:space="preserve"> accurate. </w:t>
       </w:r>
       <w:r>
-        <w:t xml:space="preserve">On </w:t>
-      </w:r>
-      <w:r>
-        <w:lastRenderedPageBreak/>
-        <w:t xml:space="preserve">the other hand, switching energy losses of the Model 2 and the Model 3 are closer to each other and </w:t>
-      </w:r>
-      <w:r>
-        <w:t xml:space="preserve">experimental results. </w:t>
+        <w:t xml:space="preserve">On the other hand, switching energy losses of the Model 2 and the Model 3 are closer to each other and experimental results. </w:t>
       </w:r>
       <w:r>
         <w:t xml:space="preserve">As a result, having the parasitic inductances in model has a minor effect in comparison with the variable parasitic capacitances. </w:t>
@@ -2689,7 +4403,7 @@
                     </pic:cNvPicPr>
                   </pic:nvPicPr>
                   <pic:blipFill rotWithShape="1">
-                    <a:blip r:embed="rId18" cstate="print">
+                    <a:blip r:embed="rId19" cstate="print">
                       <a:extLst>
                         <a:ext uri="{28A0092B-C50C-407E-A947-70E740481C1C}">
                           <a14:useLocalDpi xmlns:a14="http://schemas.microsoft.com/office/drawing/2010/main" val="0"/>
@@ -2746,7 +4460,7 @@
                     </pic:cNvPicPr>
                   </pic:nvPicPr>
                   <pic:blipFill rotWithShape="1">
-                    <a:blip r:embed="rId19" cstate="print">
+                    <a:blip r:embed="rId20" cstate="print">
                       <a:extLst>
                         <a:ext uri="{28A0092B-C50C-407E-A947-70E740481C1C}">
                           <a14:useLocalDpi xmlns:a14="http://schemas.microsoft.com/office/drawing/2010/main" val="0"/>
@@ -2810,7 +4524,7 @@
                     </pic:cNvPicPr>
                   </pic:nvPicPr>
                   <pic:blipFill rotWithShape="1">
-                    <a:blip r:embed="rId20" cstate="print">
+                    <a:blip r:embed="rId21" cstate="print">
                       <a:extLst>
                         <a:ext uri="{28A0092B-C50C-407E-A947-70E740481C1C}">
                           <a14:useLocalDpi xmlns:a14="http://schemas.microsoft.com/office/drawing/2010/main" val="0"/>
@@ -2869,24 +4583,15 @@
           <w:sz w:val="18"/>
           <w:szCs w:val="18"/>
         </w:rPr>
-        <w:t>Fig.</w:t>
-      </w:r>
-      <w:r>
-        <w:rPr>
-          <w:rFonts w:cs="Times New Roman"/>
-          <w:sz w:val="18"/>
-          <w:szCs w:val="18"/>
-          <w:highlight w:val="yellow"/>
-        </w:rPr>
-        <w:t>X</w:t>
-      </w:r>
-      <w:r>
-        <w:rPr>
-          <w:rFonts w:cs="Times New Roman"/>
-          <w:sz w:val="18"/>
-          <w:szCs w:val="18"/>
-        </w:rPr>
-        <w:t xml:space="preserve">(a) </w:t>
+        <w:t>Fig.6 (</w:t>
+      </w:r>
+      <w:r>
+        <w:rPr>
+          <w:rFonts w:cs="Times New Roman"/>
+          <w:sz w:val="18"/>
+          <w:szCs w:val="18"/>
+        </w:rPr>
+        <w:t xml:space="preserve">a) </w:t>
       </w:r>
       <w:r>
         <w:rPr>
@@ -2911,40 +4616,31 @@
           <w:szCs w:val="18"/>
         </w:rPr>
         <w:tab/>
-        <w:t xml:space="preserve">    </w:t>
-      </w:r>
-      <w:r>
-        <w:rPr>
-          <w:rFonts w:cs="Times New Roman"/>
-          <w:sz w:val="18"/>
-          <w:szCs w:val="18"/>
-        </w:rPr>
-        <w:t>Fig.</w:t>
-      </w:r>
-      <w:r>
-        <w:rPr>
-          <w:rFonts w:cs="Times New Roman"/>
-          <w:sz w:val="18"/>
-          <w:szCs w:val="18"/>
-          <w:highlight w:val="yellow"/>
-        </w:rPr>
-        <w:t>X</w:t>
-      </w:r>
-      <w:r>
-        <w:rPr>
-          <w:rFonts w:cs="Times New Roman"/>
-          <w:sz w:val="18"/>
-          <w:szCs w:val="18"/>
-        </w:rPr>
-        <w:t xml:space="preserve">(a) </w:t>
-      </w:r>
-      <w:r>
-        <w:rPr>
-          <w:rFonts w:cs="Times New Roman"/>
-          <w:sz w:val="18"/>
-          <w:szCs w:val="18"/>
-        </w:rPr>
-        <w:t>Turn-Off Losses</w:t>
+        <w:t xml:space="preserve">   </w:t>
+      </w:r>
+      <w:r>
+        <w:rPr>
+          <w:rFonts w:cs="Times New Roman"/>
+          <w:sz w:val="18"/>
+          <w:szCs w:val="18"/>
+        </w:rPr>
+        <w:t>Fig.6 (</w:t>
+      </w:r>
+      <w:r>
+        <w:rPr>
+          <w:rFonts w:cs="Times New Roman"/>
+          <w:sz w:val="18"/>
+          <w:szCs w:val="18"/>
+        </w:rPr>
+        <w:t>b</w:t>
+      </w:r>
+      <w:r>
+        <w:rPr>
+          <w:rFonts w:cs="Times New Roman"/>
+          <w:sz w:val="18"/>
+          <w:szCs w:val="18"/>
+        </w:rPr>
+        <w:t>) Turn-Off Losses</w:t>
       </w:r>
       <w:r>
         <w:rPr>
@@ -2962,51 +4658,49 @@
           <w:szCs w:val="18"/>
         </w:rPr>
         <w:tab/>
-        <w:t xml:space="preserve">     </w:t>
-      </w:r>
-      <w:r>
-        <w:rPr>
-          <w:rFonts w:cs="Times New Roman"/>
-          <w:sz w:val="18"/>
-          <w:szCs w:val="18"/>
-        </w:rPr>
-        <w:t>Fig.</w:t>
-      </w:r>
-      <w:r>
-        <w:rPr>
-          <w:rFonts w:cs="Times New Roman"/>
-          <w:sz w:val="18"/>
-          <w:szCs w:val="18"/>
-          <w:highlight w:val="yellow"/>
-        </w:rPr>
-        <w:t>X</w:t>
-      </w:r>
-      <w:r>
-        <w:rPr>
-          <w:rFonts w:cs="Times New Roman"/>
-          <w:sz w:val="18"/>
-          <w:szCs w:val="18"/>
-        </w:rPr>
-        <w:t xml:space="preserve">(a) </w:t>
-      </w:r>
-      <w:r>
-        <w:rPr>
-          <w:rFonts w:cs="Times New Roman"/>
-          <w:sz w:val="18"/>
-          <w:szCs w:val="18"/>
-        </w:rPr>
-        <w:t>Total Switching Loss</w:t>
+        <w:t xml:space="preserve">     Fig.</w:t>
+      </w:r>
+      <w:r>
+        <w:rPr>
+          <w:rFonts w:cs="Times New Roman"/>
+          <w:sz w:val="18"/>
+          <w:szCs w:val="18"/>
+        </w:rPr>
+        <w:t>6</w:t>
+      </w:r>
+      <w:r>
+        <w:rPr>
+          <w:rFonts w:cs="Times New Roman"/>
+          <w:sz w:val="18"/>
+          <w:szCs w:val="18"/>
+        </w:rPr>
+        <w:t xml:space="preserve"> </w:t>
+      </w:r>
+      <w:bookmarkStart w:id="0" w:name="_GoBack"/>
+      <w:bookmarkEnd w:id="0"/>
+      <w:r>
+        <w:rPr>
+          <w:rFonts w:cs="Times New Roman"/>
+          <w:sz w:val="18"/>
+          <w:szCs w:val="18"/>
+        </w:rPr>
+        <w:t>(c</w:t>
+      </w:r>
+      <w:r>
+        <w:rPr>
+          <w:rFonts w:cs="Times New Roman"/>
+          <w:sz w:val="18"/>
+          <w:szCs w:val="18"/>
+        </w:rPr>
+        <w:t>) Total Switching Loss</w:t>
       </w:r>
     </w:p>
     <w:p>
       <w:r>
-        <w:t xml:space="preserve">Moreover, it can be deduced from the </w:t>
-      </w:r>
-      <w:r>
-        <w:rPr>
-          <w:highlight w:val="yellow"/>
-        </w:rPr>
-        <w:t>Fig. X</w:t>
+        <w:t xml:space="preserve">Moreover, it can be deduced from the Fig. </w:t>
+      </w:r>
+      <w:r>
+        <w:t>6(c)</w:t>
       </w:r>
       <w:r>
         <w:t xml:space="preserve">, the </w:t>
@@ -3033,10 +4727,16 @@
         <w:t xml:space="preserve"> are given in </w:t>
       </w:r>
       <w:r>
-        <w:rPr>
-          <w:highlight w:val="yellow"/>
-        </w:rPr>
-        <w:t>Fig.Y</w:t>
+        <w:t>Fig.7 (</w:t>
+      </w:r>
+      <w:r>
+        <w:t xml:space="preserve">a) and </w:t>
+      </w:r>
+      <w:r>
+        <w:t>Fig.7 (</w:t>
+      </w:r>
+      <w:r>
+        <w:t>b)</w:t>
       </w:r>
       <w:r>
         <w:t xml:space="preserve"> where the load current is 30 Amperes. </w:t>
@@ -3140,6 +4840,7 @@
     </w:p>
     <w:p>
       <w:r>
+        <w:lastRenderedPageBreak/>
         <w:t xml:space="preserve">Further, an interesting switching waveform is observed </w:t>
       </w:r>
       <w:r>
@@ -3179,66 +4880,57 @@
         <w:t xml:space="preserve"> the voltage rises first and then current falls to zero.</w:t>
       </w:r>
       <w:r>
-        <w:t xml:space="preserve"> This phenomenon belongs to</w:t>
+        <w:t xml:space="preserve"> This phenomenon belongs to only GaN power FETs because they have no body diode and they conduct current reversely using their channel. </w:t>
+      </w:r>
+      <w:r>
+        <w:t>When the current of the Control Switch starts to fall as seen in the F</w:t>
+      </w:r>
+      <w:r>
+        <w:t>ig. 7(b)</w:t>
+      </w:r>
+      <w:r>
+        <w:t xml:space="preserve">, since the load current is </w:t>
+      </w:r>
+      <w:r>
+        <w:t>continuous,</w:t>
+      </w:r>
+      <w:r>
+        <w:t xml:space="preserve"> the remaining </w:t>
+      </w:r>
+      <w:r>
+        <w:t xml:space="preserve">amount of </w:t>
+      </w:r>
+      <w:r>
+        <w:t xml:space="preserve">current </w:t>
+      </w:r>
+      <w:r>
+        <w:t>has</w:t>
+      </w:r>
+      <w:r>
+        <w:t xml:space="preserve"> to flow through the Synch. Switch reversely. </w:t>
+      </w:r>
+      <w:r>
+        <w:t>However, a problem</w:t>
+      </w:r>
+      <w:r>
+        <w:t xml:space="preserve"> rises here over the reverse conduction of the Synch. Switch</w:t>
+      </w:r>
+      <w:r>
+        <w:t xml:space="preserve">, which </w:t>
+      </w:r>
+      <w:r>
+        <w:t xml:space="preserve">is that a </w:t>
+      </w:r>
+      <w:r>
+        <w:t>GaN</w:t>
+      </w:r>
+      <w:r>
+        <w:t xml:space="preserve"> power</w:t>
       </w:r>
       <w:r>
         <w:t xml:space="preserve"> </w:t>
       </w:r>
       <w:r>
-        <w:t xml:space="preserve">only GaN power FETs because they have no body diode and they conduct current reversely using their channel. </w:t>
-      </w:r>
-      <w:r>
-        <w:t>When the current of the Control Switch starts to fall as seen in the F</w:t>
-      </w:r>
-      <w:r>
-        <w:rPr>
-          <w:highlight w:val="yellow"/>
-        </w:rPr>
-        <w:t>ig. X</w:t>
-      </w:r>
-      <w:r>
-        <w:t xml:space="preserve">, since the load current is </w:t>
-      </w:r>
-      <w:r>
-        <w:t>continuous,</w:t>
-      </w:r>
-      <w:r>
-        <w:t xml:space="preserve"> the remaining </w:t>
-      </w:r>
-      <w:r>
-        <w:t xml:space="preserve">amount of </w:t>
-      </w:r>
-      <w:r>
-        <w:t xml:space="preserve">current </w:t>
-      </w:r>
-      <w:r>
-        <w:t>has</w:t>
-      </w:r>
-      <w:r>
-        <w:t xml:space="preserve"> to flow through the Synch. Switch reversely. </w:t>
-      </w:r>
-      <w:r>
-        <w:t>However, a problem</w:t>
-      </w:r>
-      <w:r>
-        <w:t xml:space="preserve"> rises here over the reverse conduction of the Synch. Switch</w:t>
-      </w:r>
-      <w:r>
-        <w:t xml:space="preserve">, which </w:t>
-      </w:r>
-      <w:r>
-        <w:t xml:space="preserve">is that a </w:t>
-      </w:r>
-      <w:r>
-        <w:t>GaN</w:t>
-      </w:r>
-      <w:r>
-        <w:t xml:space="preserve"> power</w:t>
-      </w:r>
-      <w:r>
-        <w:t xml:space="preserve"> </w:t>
-      </w:r>
-      <w:r>
         <w:t>FET</w:t>
       </w:r>
       <w:r>
@@ -3248,13 +4940,10 @@
         <w:t>when the drain-source voltage is positive</w:t>
       </w:r>
       <w:r>
-        <w:t xml:space="preserve">. As seen on </w:t>
-      </w:r>
-      <w:r>
-        <w:rPr>
-          <w:highlight w:val="yellow"/>
-        </w:rPr>
-        <w:t>Fig. X</w:t>
+        <w:t xml:space="preserve">. As seen on Fig. </w:t>
+      </w:r>
+      <w:r>
+        <w:t>7(b)</w:t>
       </w:r>
       <w:r>
         <w:t>, even though the current decreased</w:t>
@@ -3334,13 +5023,10 @@
     </w:p>
     <w:p>
       <w:r>
-        <w:t xml:space="preserve">The voltage and current changing times are given in </w:t>
-      </w:r>
-      <w:r>
-        <w:rPr>
-          <w:highlight w:val="yellow"/>
-        </w:rPr>
-        <w:t>Fig. X</w:t>
+        <w:t xml:space="preserve">The voltage and current changing times are given in Fig. </w:t>
+      </w:r>
+      <w:r>
+        <w:t>8</w:t>
       </w:r>
       <w:r>
         <w:t xml:space="preserve"> for each model.</w:t>
@@ -3467,7 +5153,6 @@
           <w:sz w:val="20"/>
           <w:lang w:val="tr-TR" w:eastAsia="tr-TR"/>
         </w:rPr>
-        <w:lastRenderedPageBreak/>
         <w:drawing>
           <wp:inline distT="0" distB="0" distL="0" distR="0">
             <wp:extent cx="2604211" cy="2154223"/>
@@ -3486,7 +5171,7 @@
                     </pic:cNvPicPr>
                   </pic:nvPicPr>
                   <pic:blipFill rotWithShape="1">
-                    <a:blip r:embed="rId21">
+                    <a:blip r:embed="rId22">
                       <a:extLst>
                         <a:ext uri="{28A0092B-C50C-407E-A947-70E740481C1C}">
                           <a14:useLocalDpi xmlns:a14="http://schemas.microsoft.com/office/drawing/2010/main" val="0"/>
@@ -3550,7 +5235,7 @@
                     </pic:cNvPicPr>
                   </pic:nvPicPr>
                   <pic:blipFill rotWithShape="1">
-                    <a:blip r:embed="rId22">
+                    <a:blip r:embed="rId23">
                       <a:extLst>
                         <a:ext uri="{28A0092B-C50C-407E-A947-70E740481C1C}">
                           <a14:useLocalDpi xmlns:a14="http://schemas.microsoft.com/office/drawing/2010/main" val="0"/>
@@ -3609,32 +5294,15 @@
           <w:sz w:val="18"/>
           <w:szCs w:val="18"/>
         </w:rPr>
-        <w:t>Fig.</w:t>
-      </w:r>
-      <w:r>
-        <w:rPr>
-          <w:rFonts w:cs="Times New Roman"/>
-          <w:sz w:val="18"/>
-          <w:szCs w:val="18"/>
-          <w:highlight w:val="yellow"/>
-        </w:rPr>
-        <w:t>X</w:t>
-      </w:r>
-      <w:r>
-        <w:rPr>
-          <w:rFonts w:cs="Times New Roman"/>
-          <w:sz w:val="18"/>
-          <w:szCs w:val="18"/>
-        </w:rPr>
-        <w:t xml:space="preserve">(a) </w:t>
-      </w:r>
-      <w:r>
-        <w:rPr>
-          <w:rFonts w:cs="Times New Roman"/>
-          <w:sz w:val="18"/>
-          <w:szCs w:val="18"/>
-        </w:rPr>
-        <w:t>Turn-On Waveforms</w:t>
+        <w:t>Fig.7 (</w:t>
+      </w:r>
+      <w:r>
+        <w:rPr>
+          <w:rFonts w:cs="Times New Roman"/>
+          <w:sz w:val="18"/>
+          <w:szCs w:val="18"/>
+        </w:rPr>
+        <w:t>a) Turn-On Waveforms</w:t>
       </w:r>
       <w:r>
         <w:rPr>
@@ -3676,38 +5344,26 @@
           <w:sz w:val="18"/>
           <w:szCs w:val="18"/>
         </w:rPr>
-        <w:t>Fig.</w:t>
-      </w:r>
-      <w:r>
-        <w:rPr>
-          <w:rFonts w:cs="Times New Roman"/>
-          <w:sz w:val="18"/>
-          <w:szCs w:val="18"/>
-          <w:highlight w:val="yellow"/>
-        </w:rPr>
-        <w:t>X</w:t>
-      </w:r>
-      <w:r>
-        <w:rPr>
-          <w:rFonts w:cs="Times New Roman"/>
-          <w:sz w:val="18"/>
-          <w:szCs w:val="18"/>
-        </w:rPr>
-        <w:t xml:space="preserve">(a) </w:t>
-      </w:r>
-      <w:r>
-        <w:rPr>
-          <w:rFonts w:cs="Times New Roman"/>
-          <w:sz w:val="18"/>
-          <w:szCs w:val="18"/>
-        </w:rPr>
-        <w:t>Turn-Off Waveforms</w:t>
+        <w:t>Fig.7 (</w:t>
+      </w:r>
+      <w:r>
+        <w:rPr>
+          <w:rFonts w:cs="Times New Roman"/>
+          <w:sz w:val="18"/>
+          <w:szCs w:val="18"/>
+        </w:rPr>
+        <w:t>b</w:t>
+      </w:r>
+      <w:r>
+        <w:rPr>
+          <w:rFonts w:cs="Times New Roman"/>
+          <w:sz w:val="18"/>
+          <w:szCs w:val="18"/>
+        </w:rPr>
+        <w:t>) Turn-Off Waveforms</w:t>
       </w:r>
     </w:p>
     <w:p>
-      <w:pPr>
-        <w:pStyle w:val="NoSpacing"/>
-      </w:pPr>
       <w:r>
         <w:t>Similar to turn-on and turn-off loss results, for the current and voltage transient durations, the Model</w:t>
       </w:r>
@@ -3761,9 +5417,25 @@
       </w:r>
     </w:p>
     <w:p>
-      <w:pPr>
-        <w:pStyle w:val="NoSpacing"/>
-      </w:pPr>
+      <w:r>
+        <w:t>As observed in turn-off switching waveforms, again</w:t>
+      </w:r>
+      <w:r>
+        <w:t>,</w:t>
+      </w:r>
+      <w:r>
+        <w:t xml:space="preserve"> the trend of the current fall time (or voltage rise time) graph is different. In other words, even though the voltage fall time and current rise time increase with increasing load current, the voltage rise time decreases. Actually, it is a result of same phenomenon. As explained above, for the Synch. Switch to conduct reversely, the parasitic capacitances should be discharged and these capacitances are discharged with load current, which flows through them in reverse direction. Thus, higher load current means faster discharging, so the voltage rise time decreases with the </w:t>
+      </w:r>
+      <w:r>
+        <w:lastRenderedPageBreak/>
+        <w:t>increasing load current.</w:t>
+      </w:r>
+      <w:r>
+        <w:t xml:space="preserve"> In addition, as observed in Fig. 6(a) and Fig. 6(b), even though the turn-on loss increases significantly with increasing load current, the turn-off loss does not change much, which is because of the decreasing voltage rise time (or current fall time) with increasing load current. Therefore, it can </w:t>
+      </w:r>
+      <w:r>
+        <w:t>be deduced for the same input voltage, the load current does not affect the turn off loss significantly.</w:t>
+      </w:r>
     </w:p>
     <w:p>
       <w:pPr>
@@ -3799,7 +5471,7 @@
                     </pic:cNvPicPr>
                   </pic:nvPicPr>
                   <pic:blipFill rotWithShape="1">
-                    <a:blip r:embed="rId23" cstate="print">
+                    <a:blip r:embed="rId24" cstate="print">
                       <a:extLst>
                         <a:ext uri="{28A0092B-C50C-407E-A947-70E740481C1C}">
                           <a14:useLocalDpi xmlns:a14="http://schemas.microsoft.com/office/drawing/2010/main" val="0"/>
@@ -3867,7 +5539,7 @@
                     </pic:cNvPicPr>
                   </pic:nvPicPr>
                   <pic:blipFill rotWithShape="1">
-                    <a:blip r:embed="rId24" cstate="print">
+                    <a:blip r:embed="rId25" cstate="print">
                       <a:extLst>
                         <a:ext uri="{28A0092B-C50C-407E-A947-70E740481C1C}">
                           <a14:useLocalDpi xmlns:a14="http://schemas.microsoft.com/office/drawing/2010/main" val="0"/>
@@ -3943,7 +5615,7 @@
                     </pic:cNvPicPr>
                   </pic:nvPicPr>
                   <pic:blipFill rotWithShape="1">
-                    <a:blip r:embed="rId25" cstate="print">
+                    <a:blip r:embed="rId26" cstate="print">
                       <a:extLst>
                         <a:ext uri="{28A0092B-C50C-407E-A947-70E740481C1C}">
                           <a14:useLocalDpi xmlns:a14="http://schemas.microsoft.com/office/drawing/2010/main" val="0"/>
@@ -4002,24 +5674,15 @@
           <w:sz w:val="18"/>
           <w:szCs w:val="18"/>
         </w:rPr>
-        <w:t>Fig.</w:t>
-      </w:r>
-      <w:r>
-        <w:rPr>
-          <w:rFonts w:cs="Times New Roman"/>
-          <w:sz w:val="18"/>
-          <w:szCs w:val="18"/>
-          <w:highlight w:val="yellow"/>
-        </w:rPr>
-        <w:t>X</w:t>
-      </w:r>
-      <w:r>
-        <w:rPr>
-          <w:rFonts w:cs="Times New Roman"/>
-          <w:sz w:val="18"/>
-          <w:szCs w:val="18"/>
-        </w:rPr>
-        <w:t xml:space="preserve">(a) </w:t>
+        <w:t>Fig.8 (</w:t>
+      </w:r>
+      <w:r>
+        <w:rPr>
+          <w:rFonts w:cs="Times New Roman"/>
+          <w:sz w:val="18"/>
+          <w:szCs w:val="18"/>
+        </w:rPr>
+        <w:t xml:space="preserve">a) </w:t>
       </w:r>
       <w:r>
         <w:rPr>
@@ -4052,32 +5715,23 @@
           <w:sz w:val="18"/>
           <w:szCs w:val="18"/>
         </w:rPr>
-        <w:t>Fig.</w:t>
-      </w:r>
-      <w:r>
-        <w:rPr>
-          <w:rFonts w:cs="Times New Roman"/>
-          <w:sz w:val="18"/>
-          <w:szCs w:val="18"/>
-          <w:highlight w:val="yellow"/>
-        </w:rPr>
-        <w:t>X</w:t>
-      </w:r>
-      <w:r>
-        <w:rPr>
-          <w:rFonts w:cs="Times New Roman"/>
-          <w:sz w:val="18"/>
-          <w:szCs w:val="18"/>
-        </w:rPr>
-        <w:t xml:space="preserve">(a) </w:t>
-      </w:r>
-      <w:r>
-        <w:rPr>
-          <w:rFonts w:cs="Times New Roman"/>
-          <w:sz w:val="18"/>
-          <w:szCs w:val="18"/>
-        </w:rPr>
-        <w:t>Voltage Fall Time</w:t>
+        <w:t>Fig.8 (</w:t>
+      </w:r>
+      <w:r>
+        <w:rPr>
+          <w:rFonts w:cs="Times New Roman"/>
+          <w:sz w:val="18"/>
+          <w:szCs w:val="18"/>
+        </w:rPr>
+        <w:t>b</w:t>
+      </w:r>
+      <w:r>
+        <w:rPr>
+          <w:rFonts w:cs="Times New Roman"/>
+          <w:sz w:val="18"/>
+          <w:szCs w:val="18"/>
+        </w:rPr>
+        <w:t>) Voltage Fall Time</w:t>
       </w:r>
       <w:r>
         <w:rPr>
@@ -4109,40 +5763,32 @@
           <w:rFonts w:cs="Times New Roman"/>
           <w:sz w:val="18"/>
           <w:szCs w:val="18"/>
-          <w:highlight w:val="yellow"/>
-        </w:rPr>
-        <w:t>X</w:t>
-      </w:r>
-      <w:r>
-        <w:rPr>
-          <w:rFonts w:cs="Times New Roman"/>
-          <w:sz w:val="18"/>
-          <w:szCs w:val="18"/>
-        </w:rPr>
-        <w:t>(a) Current Fall /Voltage Rise Time</w:t>
-      </w:r>
-    </w:p>
-    <w:p>
-      <w:r>
-        <w:t xml:space="preserve">As observed in turn-off </w:t>
-      </w:r>
-      <w:r>
-        <w:t xml:space="preserve">switching waveforms, again the trend of the current fall time (or voltage rise time) graph is different. In other words, even though the voltage fall time and current rise time increase with increasing load current, the voltage </w:t>
-      </w:r>
-      <w:r>
-        <w:t>rise</w:t>
-      </w:r>
-      <w:r>
-        <w:t xml:space="preserve"> time decreases. </w:t>
-      </w:r>
-      <w:r>
-        <w:t xml:space="preserve">Actually, it is a result of same phenomenon. </w:t>
-      </w:r>
-      <w:r>
-        <w:t>As explained above, for the Synch. Switch to conduct reversely, the parasitic ca</w:t>
-      </w:r>
-      <w:r>
-        <w:t>pacitances should be discharged and these capacitances are discharged with load current, which flows through them in reverse direction. Thus, higher load current means faster discharging, so the voltage rise time decreases with the increasing load current.</w:t>
+        </w:rPr>
+        <w:t>8</w:t>
+      </w:r>
+      <w:r>
+        <w:rPr>
+          <w:rFonts w:cs="Times New Roman"/>
+          <w:sz w:val="18"/>
+          <w:szCs w:val="18"/>
+        </w:rPr>
+        <w:t xml:space="preserve"> </w:t>
+      </w:r>
+      <w:r>
+        <w:rPr>
+          <w:rFonts w:cs="Times New Roman"/>
+          <w:sz w:val="18"/>
+          <w:szCs w:val="18"/>
+        </w:rPr>
+        <w:t>(c</w:t>
+      </w:r>
+      <w:r>
+        <w:rPr>
+          <w:rFonts w:cs="Times New Roman"/>
+          <w:sz w:val="18"/>
+          <w:szCs w:val="18"/>
+        </w:rPr>
+        <w:t>) Current Fall /Voltage Rise Time</w:t>
       </w:r>
     </w:p>
     <w:p>
@@ -4165,13 +5811,7 @@
     </w:p>
     <w:p>
       <w:r>
-        <w:t>In this paper, the dynamic behaviors and loss accuracy of the different models e-m</w:t>
-      </w:r>
-      <w:r>
-        <w:t xml:space="preserve">ode </w:t>
-      </w:r>
-      <w:r>
-        <w:t xml:space="preserve">GaN power FETs is discussed. Three different model is proposed and for each model, corresponding turn on and turn off loss results are given for different current ratings. </w:t>
+        <w:t xml:space="preserve">In this paper, the dynamic behaviors and loss accuracy of the different models e-mode GaN power FETs is discussed. Three different model is proposed and for each model, corresponding turn on and turn off loss results are given for different current ratings. </w:t>
       </w:r>
       <w:r>
         <w:t xml:space="preserve">The simulation results are compared with the experimental </w:t>
@@ -4230,11 +5870,7 @@
         <w:t>results, which</w:t>
       </w:r>
       <w:r>
-        <w:t xml:space="preserve"> will be conducted by the </w:t>
-      </w:r>
-      <w:r>
-        <w:lastRenderedPageBreak/>
-        <w:t>researcher.</w:t>
+        <w:t xml:space="preserve"> will be conducted by the researcher.</w:t>
       </w:r>
       <w:r>
         <w:t xml:space="preserve"> In experimental results, GS66508B-EVBDB daughter board will be used.</w:t>
@@ -4242,8 +5878,6 @@
       <w:r>
         <w:t xml:space="preserve"> It is aimed to express the effect of the different parameters on dynamic behavior in the finalized paper.</w:t>
       </w:r>
-      <w:bookmarkStart w:id="0" w:name="_GoBack"/>
-      <w:bookmarkEnd w:id="0"/>
     </w:p>
     <w:p>
       <w:pPr>
@@ -4262,9 +5896,423 @@
         </w:rPr>
         <w:t>Reference</w:t>
       </w:r>
+      <w:r>
+        <w:rPr>
+          <w:b/>
+        </w:rPr>
+        <w:t>s</w:t>
+      </w:r>
+    </w:p>
+    <w:p>
+      <w:pPr>
+        <w:pStyle w:val="NormalWeb"/>
+        <w:spacing w:before="0" w:beforeAutospacing="0" w:after="0" w:afterAutospacing="0"/>
+        <w:ind w:left="480" w:hanging="480"/>
+        <w:rPr>
+          <w:sz w:val="16"/>
+        </w:rPr>
+      </w:pPr>
+      <w:r>
+        <w:rPr>
+          <w:sz w:val="16"/>
+        </w:rPr>
+        <w:t xml:space="preserve">[1] </w:t>
+      </w:r>
+      <w:r>
+        <w:rPr>
+          <w:sz w:val="16"/>
+        </w:rPr>
+        <w:tab/>
+      </w:r>
+      <w:r>
+        <w:rPr>
+          <w:sz w:val="16"/>
+        </w:rPr>
+        <w:t xml:space="preserve">Jones, E. A., Wang, F. F., &amp; Costinett, D. (2016). Review of Commercial GaN Power Devices and GaN-Based Converter Design Challenges. </w:t>
+      </w:r>
+      <w:r>
+        <w:rPr>
+          <w:i/>
+          <w:iCs/>
+          <w:sz w:val="16"/>
+        </w:rPr>
+        <w:t>IEEE Journal of Emerging and Selected Topics in Power Electronics</w:t>
+      </w:r>
+      <w:r>
+        <w:rPr>
+          <w:sz w:val="16"/>
+        </w:rPr>
+        <w:t xml:space="preserve">, </w:t>
+      </w:r>
+      <w:r>
+        <w:rPr>
+          <w:i/>
+          <w:iCs/>
+          <w:sz w:val="16"/>
+        </w:rPr>
+        <w:t>4</w:t>
+      </w:r>
+      <w:r>
+        <w:rPr>
+          <w:sz w:val="16"/>
+        </w:rPr>
+        <w:t xml:space="preserve">(3), 707–719. </w:t>
+      </w:r>
+      <w:hyperlink r:id="rId27" w:history="1">
+        <w:r>
+          <w:rPr>
+            <w:rStyle w:val="Hyperlink"/>
+            <w:sz w:val="16"/>
+          </w:rPr>
+          <w:t>https://doi.org/10.1109/JESTPE.2016.2582685</w:t>
+        </w:r>
+      </w:hyperlink>
+    </w:p>
+    <w:p>
+      <w:pPr>
+        <w:pStyle w:val="NormalWeb"/>
+        <w:spacing w:before="0" w:beforeAutospacing="0" w:after="0" w:afterAutospacing="0"/>
+        <w:ind w:left="480" w:hanging="480"/>
+        <w:rPr>
+          <w:sz w:val="16"/>
+        </w:rPr>
+      </w:pPr>
+      <w:r>
+        <w:rPr>
+          <w:sz w:val="16"/>
+        </w:rPr>
+        <w:t>[2]</w:t>
+      </w:r>
+      <w:r>
+        <w:rPr>
+          <w:sz w:val="16"/>
+        </w:rPr>
+        <w:t xml:space="preserve"> </w:t>
+      </w:r>
+      <w:r>
+        <w:rPr>
+          <w:sz w:val="16"/>
+        </w:rPr>
+        <w:tab/>
+      </w:r>
+      <w:r>
+        <w:rPr>
+          <w:sz w:val="16"/>
+        </w:rPr>
+        <w:t xml:space="preserve">Xie, R., Wang, H., Tang, G., Yang, X., &amp; Chen, K. J. (2017). An Analytical Model for False Turn-On Evaluation of High-Voltage Enhancement-Mode GaN Transistor in Bridge-Leg Configuration. </w:t>
+      </w:r>
+      <w:r>
+        <w:rPr>
+          <w:i/>
+          <w:iCs/>
+          <w:sz w:val="16"/>
+        </w:rPr>
+        <w:t>IEEE Transactions on Power Electronics</w:t>
+      </w:r>
+      <w:r>
+        <w:rPr>
+          <w:sz w:val="16"/>
+        </w:rPr>
+        <w:t xml:space="preserve">, </w:t>
+      </w:r>
+      <w:r>
+        <w:rPr>
+          <w:i/>
+          <w:iCs/>
+          <w:sz w:val="16"/>
+        </w:rPr>
+        <w:t>32</w:t>
+      </w:r>
+      <w:r>
+        <w:rPr>
+          <w:sz w:val="16"/>
+        </w:rPr>
+        <w:t>(8), 6416–6433. https://doi.org/10.1109/TPEL.2016.2618349</w:t>
+      </w:r>
+    </w:p>
+    <w:p>
+      <w:pPr>
+        <w:pStyle w:val="NormalWeb"/>
+        <w:spacing w:before="0" w:beforeAutospacing="0" w:after="0" w:afterAutospacing="0"/>
+        <w:ind w:left="480" w:hanging="480"/>
+        <w:rPr>
+          <w:sz w:val="16"/>
+        </w:rPr>
+      </w:pPr>
+      <w:r>
+        <w:rPr>
+          <w:sz w:val="16"/>
+        </w:rPr>
+        <w:t>[3]</w:t>
+      </w:r>
+      <w:r>
+        <w:rPr>
+          <w:sz w:val="16"/>
+        </w:rPr>
+        <w:t xml:space="preserve"> </w:t>
+      </w:r>
+      <w:r>
+        <w:rPr>
+          <w:sz w:val="16"/>
+        </w:rPr>
+        <w:tab/>
+      </w:r>
+      <w:r>
+        <w:rPr>
+          <w:sz w:val="16"/>
+        </w:rPr>
+        <w:t xml:space="preserve">Li, H., Zhao, X., Su, W., Sun, K., You, X., &amp; Zheng, T. Q. (2017). Nonsegmented PSpice Circuit Model of GaN HEMT With Simulation Convergence Consideration. </w:t>
+      </w:r>
+      <w:r>
+        <w:rPr>
+          <w:i/>
+          <w:iCs/>
+          <w:sz w:val="16"/>
+        </w:rPr>
+        <w:t>IEEE Transactions on Industrial Electronics</w:t>
+      </w:r>
+      <w:r>
+        <w:rPr>
+          <w:sz w:val="16"/>
+        </w:rPr>
+        <w:t xml:space="preserve">, </w:t>
+      </w:r>
+      <w:r>
+        <w:rPr>
+          <w:i/>
+          <w:iCs/>
+          <w:sz w:val="16"/>
+        </w:rPr>
+        <w:t>64</w:t>
+      </w:r>
+      <w:r>
+        <w:rPr>
+          <w:sz w:val="16"/>
+        </w:rPr>
+        <w:t>(11), 8992–9000. https://doi.org/10.1109/TIE.2017.2721885</w:t>
+      </w:r>
+    </w:p>
+    <w:p>
+      <w:pPr>
+        <w:pStyle w:val="NormalWeb"/>
+        <w:spacing w:before="0" w:beforeAutospacing="0" w:after="0" w:afterAutospacing="0"/>
+        <w:ind w:left="480" w:hanging="480"/>
+        <w:rPr>
+          <w:sz w:val="16"/>
+        </w:rPr>
+      </w:pPr>
+      <w:r>
+        <w:rPr>
+          <w:sz w:val="16"/>
+        </w:rPr>
+        <w:t xml:space="preserve">[4] </w:t>
+      </w:r>
+      <w:r>
+        <w:rPr>
+          <w:sz w:val="16"/>
+        </w:rPr>
+        <w:tab/>
+      </w:r>
+      <w:r>
+        <w:rPr>
+          <w:sz w:val="16"/>
+        </w:rPr>
+        <w:t xml:space="preserve">Peng, K., Eskandari, S., &amp; Santi, E. (2016). Characterization and Modeling of a Gallium Nitride Power HEMT. </w:t>
+      </w:r>
+      <w:r>
+        <w:rPr>
+          <w:i/>
+          <w:iCs/>
+          <w:sz w:val="16"/>
+        </w:rPr>
+        <w:t>IEEE Transactions on Industry Applications</w:t>
+      </w:r>
+      <w:r>
+        <w:rPr>
+          <w:sz w:val="16"/>
+        </w:rPr>
+        <w:t xml:space="preserve">, </w:t>
+      </w:r>
+      <w:r>
+        <w:rPr>
+          <w:i/>
+          <w:iCs/>
+          <w:sz w:val="16"/>
+        </w:rPr>
+        <w:t>52</w:t>
+      </w:r>
+      <w:r>
+        <w:rPr>
+          <w:sz w:val="16"/>
+        </w:rPr>
+        <w:t>(6), 4965–4975. https://doi.org/10.1109/TIA.2016.2587766</w:t>
+      </w:r>
+    </w:p>
+    <w:p>
+      <w:pPr>
+        <w:spacing w:after="0" w:line="240" w:lineRule="auto"/>
+        <w:rPr>
+          <w:sz w:val="16"/>
+        </w:rPr>
+      </w:pPr>
+      <w:r>
+        <w:rPr>
+          <w:sz w:val="16"/>
+          <w:lang w:val="tr-TR"/>
+        </w:rPr>
+        <w:t>[5]</w:t>
+      </w:r>
+      <w:r>
+        <w:rPr>
+          <w:sz w:val="16"/>
+          <w:lang w:val="tr-TR"/>
+        </w:rPr>
+        <w:t xml:space="preserve">       </w:t>
+      </w:r>
+      <w:r>
+        <w:rPr>
+          <w:sz w:val="16"/>
+        </w:rPr>
+        <w:t>GaN Systems, “Application Note – SPICE model for GaN HEMT – usage guidelines and example”, pp. 1-14, 2016</w:t>
+      </w:r>
+    </w:p>
+    <w:p>
+      <w:pPr>
+        <w:pStyle w:val="NormalWeb"/>
+        <w:spacing w:before="0" w:beforeAutospacing="0" w:after="0" w:afterAutospacing="0"/>
+        <w:ind w:left="480" w:hanging="480"/>
+        <w:rPr>
+          <w:sz w:val="16"/>
+        </w:rPr>
+      </w:pPr>
+      <w:r>
+        <w:rPr>
+          <w:sz w:val="16"/>
+        </w:rPr>
+        <w:t xml:space="preserve">[6] </w:t>
+      </w:r>
+      <w:r>
+        <w:rPr>
+          <w:sz w:val="16"/>
+        </w:rPr>
+        <w:tab/>
+      </w:r>
+      <w:r>
+        <w:rPr>
+          <w:sz w:val="16"/>
+        </w:rPr>
+        <w:t xml:space="preserve">Jones, E. A., Wang, F., Costinett, D., Zhang, Z., &amp; Guo, B. (2016). Temperature-dependent turn-on loss analysis for GaN HFETs. </w:t>
+      </w:r>
+      <w:r>
+        <w:rPr>
+          <w:i/>
+          <w:iCs/>
+          <w:sz w:val="16"/>
+        </w:rPr>
+        <w:t>Conference Proceedings - IEEE Applied Power Electronics Conference and Exposition - APEC</w:t>
+      </w:r>
+      <w:r>
+        <w:rPr>
+          <w:sz w:val="16"/>
+        </w:rPr>
+        <w:t xml:space="preserve">, </w:t>
+      </w:r>
+      <w:r>
+        <w:rPr>
+          <w:i/>
+          <w:iCs/>
+          <w:sz w:val="16"/>
+        </w:rPr>
+        <w:t>2016</w:t>
+      </w:r>
+      <w:r>
+        <w:rPr>
+          <w:sz w:val="16"/>
+        </w:rPr>
+        <w:t>–</w:t>
+      </w:r>
+      <w:r>
+        <w:rPr>
+          <w:i/>
+          <w:iCs/>
+          <w:sz w:val="16"/>
+        </w:rPr>
+        <w:t>May</w:t>
+      </w:r>
+      <w:r>
+        <w:rPr>
+          <w:sz w:val="16"/>
+        </w:rPr>
+        <w:t xml:space="preserve">, 1010–1017. </w:t>
+      </w:r>
+      <w:hyperlink r:id="rId28" w:history="1">
+        <w:r>
+          <w:rPr>
+            <w:rStyle w:val="Hyperlink"/>
+            <w:sz w:val="16"/>
+          </w:rPr>
+          <w:t>https://doi.org/10.1109/APEC.2016.7467994</w:t>
+        </w:r>
+      </w:hyperlink>
+    </w:p>
+    <w:p>
+      <w:pPr>
+        <w:pStyle w:val="NormalWeb"/>
+        <w:spacing w:before="0" w:beforeAutospacing="0" w:after="0" w:afterAutospacing="0"/>
+        <w:ind w:left="480" w:hanging="480"/>
+        <w:rPr>
+          <w:sz w:val="16"/>
+        </w:rPr>
+      </w:pPr>
+      <w:r>
+        <w:rPr>
+          <w:sz w:val="16"/>
+        </w:rPr>
+        <w:t xml:space="preserve">[7] </w:t>
+      </w:r>
+      <w:r>
+        <w:rPr>
+          <w:sz w:val="16"/>
+        </w:rPr>
+        <w:tab/>
+      </w:r>
+      <w:r>
+        <w:rPr>
+          <w:sz w:val="16"/>
+        </w:rPr>
+        <w:t>GaN Systems, “GS66508B Bottom-side cooled 650 V E-mode GaN transistor Preliminary Datasheet”, pp. 1-16, 2018</w:t>
+      </w:r>
+    </w:p>
+    <w:p>
+      <w:pPr>
+        <w:pStyle w:val="NormalWeb"/>
+        <w:spacing w:before="0" w:beforeAutospacing="0" w:after="0" w:afterAutospacing="0"/>
+        <w:ind w:left="480" w:hanging="480"/>
+        <w:rPr>
+          <w:sz w:val="16"/>
+        </w:rPr>
+      </w:pPr>
+      <w:r>
+        <w:rPr>
+          <w:sz w:val="16"/>
+        </w:rPr>
+        <w:t xml:space="preserve">[8] </w:t>
+      </w:r>
+      <w:r>
+        <w:rPr>
+          <w:sz w:val="16"/>
+        </w:rPr>
+        <w:tab/>
+      </w:r>
+      <w:r>
+        <w:rPr>
+          <w:sz w:val="16"/>
+        </w:rPr>
+        <w:t>GaN Systems, “Application Brief GaN Switching Loss Simulation using LTSpice”, pp. 1-11,2017</w:t>
+      </w:r>
     </w:p>
     <w:sectPr>
-      <w:footerReference w:type="default" r:id="rId26"/>
+      <w:footerReference w:type="default" r:id="rId29"/>
       <w:pgSz w:w="11906" w:h="16838"/>
       <w:pgMar w:top="1417" w:right="1417" w:bottom="1417" w:left="1417" w:header="708" w:footer="708" w:gutter="0"/>
       <w:cols w:space="708"/>
@@ -4966,7 +7014,6 @@
   <w:style w:type="character" w:default="1" w:styleId="DefaultParagraphFont">
     <w:name w:val="Default Paragraph Font"/>
     <w:uiPriority w:val="1"/>
-    <w:semiHidden/>
     <w:unhideWhenUsed/>
   </w:style>
   <w:style w:type="table" w:default="1" w:styleId="TableNormal">
@@ -5086,6 +7133,86 @@
     <w:rPr>
       <w:rFonts w:ascii="Times New Roman" w:hAnsi="Times New Roman"/>
       <w:lang w:val="en-US"/>
+    </w:rPr>
+  </w:style>
+  <w:style w:type="paragraph" w:styleId="EndnoteText">
+    <w:name w:val="endnote text"/>
+    <w:basedOn w:val="Normal"/>
+    <w:link w:val="EndnoteTextChar"/>
+    <w:uiPriority w:val="99"/>
+    <w:semiHidden/>
+    <w:unhideWhenUsed/>
+    <w:rsid w:val="00A70659"/>
+    <w:pPr>
+      <w:spacing w:after="0" w:line="240" w:lineRule="auto"/>
+    </w:pPr>
+    <w:rPr>
+      <w:sz w:val="20"/>
+      <w:szCs w:val="20"/>
+    </w:rPr>
+  </w:style>
+  <w:style w:type="character" w:customStyle="1" w:styleId="EndnoteTextChar">
+    <w:name w:val="Endnote Text Char"/>
+    <w:basedOn w:val="DefaultParagraphFont"/>
+    <w:link w:val="EndnoteText"/>
+    <w:uiPriority w:val="99"/>
+    <w:semiHidden/>
+    <w:rsid w:val="00A70659"/>
+    <w:rPr>
+      <w:rFonts w:ascii="Times New Roman" w:hAnsi="Times New Roman"/>
+      <w:sz w:val="20"/>
+      <w:szCs w:val="20"/>
+      <w:lang w:val="en-US"/>
+    </w:rPr>
+  </w:style>
+  <w:style w:type="character" w:styleId="EndnoteReference">
+    <w:name w:val="endnote reference"/>
+    <w:basedOn w:val="DefaultParagraphFont"/>
+    <w:uiPriority w:val="99"/>
+    <w:semiHidden/>
+    <w:unhideWhenUsed/>
+    <w:rsid w:val="00A70659"/>
+    <w:rPr>
+      <w:vertAlign w:val="superscript"/>
+    </w:rPr>
+  </w:style>
+  <w:style w:type="paragraph" w:styleId="NormalWeb">
+    <w:name w:val="Normal (Web)"/>
+    <w:basedOn w:val="Normal"/>
+    <w:uiPriority w:val="99"/>
+    <w:unhideWhenUsed/>
+    <w:rsid w:val="00A70659"/>
+    <w:pPr>
+      <w:spacing w:before="100" w:beforeAutospacing="1" w:after="100" w:afterAutospacing="1" w:line="240" w:lineRule="auto"/>
+      <w:jc w:val="left"/>
+    </w:pPr>
+    <w:rPr>
+      <w:rFonts w:eastAsia="Times New Roman" w:cs="Times New Roman"/>
+      <w:sz w:val="24"/>
+      <w:szCs w:val="24"/>
+      <w:lang w:val="tr-TR" w:eastAsia="tr-TR"/>
+    </w:rPr>
+  </w:style>
+  <w:style w:type="character" w:styleId="Strong">
+    <w:name w:val="Strong"/>
+    <w:basedOn w:val="DefaultParagraphFont"/>
+    <w:uiPriority w:val="22"/>
+    <w:qFormat/>
+    <w:rsid w:val="00FE2DA2"/>
+    <w:rPr>
+      <w:b/>
+      <w:bCs/>
+    </w:rPr>
+  </w:style>
+  <w:style w:type="character" w:styleId="Hyperlink">
+    <w:name w:val="Hyperlink"/>
+    <w:basedOn w:val="DefaultParagraphFont"/>
+    <w:uiPriority w:val="99"/>
+    <w:unhideWhenUsed/>
+    <w:rsid w:val="00FC542D"/>
+    <w:rPr>
+      <w:color w:val="0563C1" w:themeColor="hyperlink"/>
+      <w:u w:val="single"/>
     </w:rPr>
   </w:style>
 </w:styles>
@@ -5350,4 +7477,16 @@
     </a:ext>
   </a:extLst>
 </a:theme>
+</file>
+
+<file path=customXml/item1.xml><?xml version="1.0" encoding="utf-8"?>
+<b:Sources xmlns:b="http://schemas.openxmlformats.org/officeDocument/2006/bibliography" xmlns="http://schemas.openxmlformats.org/officeDocument/2006/bibliography" SelectedStyle="\IEEE2006OfficeOnline.xsl" StyleName="IEEE" Version="2006"/>
+</file>
+
+<file path=customXml/itemProps1.xml><?xml version="1.0" encoding="utf-8"?>
+<ds:datastoreItem xmlns:ds="http://schemas.openxmlformats.org/officeDocument/2006/customXml" ds:itemID="{065AE88B-C333-4CEF-9108-22AC9526BD03}">
+  <ds:schemaRefs>
+    <ds:schemaRef ds:uri="http://schemas.openxmlformats.org/officeDocument/2006/bibliography"/>
+  </ds:schemaRefs>
+</ds:datastoreItem>
 </file>
</xml_diff>

<commit_message>
Just a forgotten reference is added. - ECCE 2018
</commit_message>
<xml_diff>
--- a/Paper/ECCE 2018/ECCE 2018 - Digest.docx
+++ b/Paper/ECCE 2018/ECCE 2018 - Digest.docx
@@ -205,7 +205,15 @@
         <w:t xml:space="preserve"> risk of </w:t>
       </w:r>
       <w:r>
-        <w:t xml:space="preserve">false turn-on; therefore, a negative gate-source voltage has to be applied [2]. Behind this, the computer models has to be created considering </w:t>
+        <w:t>false turn-on; therefore, a negative gate-source voltage has to be applied [</w:t>
+      </w:r>
+      <w:proofErr w:type="gramStart"/>
+      <w:r>
+        <w:t>2</w:t>
+      </w:r>
+      <w:proofErr w:type="gramEnd"/>
+      <w:r>
+        <w:t xml:space="preserve">]. Behind this, the computer models has to be created considering </w:t>
       </w:r>
       <w:r>
         <w:t xml:space="preserve">fast switching characteristic </w:t>
@@ -238,7 +246,15 @@
         <w:t>In addition</w:t>
       </w:r>
       <w:r>
-        <w:t>, the resulting switching loss accuracy of each model is discussed and the turn-off characteristics of GaN is explained.</w:t>
+        <w:t xml:space="preserve">, </w:t>
+      </w:r>
+      <w:proofErr w:type="gramStart"/>
+      <w:r>
+        <w:t>the</w:t>
+      </w:r>
+      <w:proofErr w:type="gramEnd"/>
+      <w:r>
+        <w:t xml:space="preserve"> resulting switching loss accuracy of each model is discussed and the turn-off characteristics of GaN is explained.</w:t>
       </w:r>
     </w:p>
     <w:p>
@@ -487,10 +503,10 @@
             <v:path o:extrusionok="f" gradientshapeok="t" o:connecttype="rect"/>
             <o:lock v:ext="edit" aspectratio="t"/>
           </v:shapetype>
-          <v:shape id="_x0000_i1036" type="#_x0000_t75" style="width:427.4pt;height:130.2pt" o:ole="">
+          <v:shape id="_x0000_i1025" type="#_x0000_t75" style="width:427.4pt;height:130.2pt" o:ole="">
             <v:imagedata r:id="rId8" o:title="" croptop="1115f" cropbottom="1337f" cropleft="946f" cropright="946f"/>
           </v:shape>
-          <o:OLEObject Type="Embed" ProgID="Visio.Drawing.15" ShapeID="_x0000_i1036" DrawAspect="Content" ObjectID="_1578387646" r:id="rId9"/>
+          <o:OLEObject Type="Embed" ProgID="Visio.Drawing.15" ShapeID="_x0000_i1025" DrawAspect="Content" ObjectID="_1578387763" r:id="rId9"/>
         </w:object>
       </w:r>
     </w:p>
@@ -518,7 +534,25 @@
           <w:sz w:val="18"/>
           <w:szCs w:val="18"/>
         </w:rPr>
-        <w:t>a)Proposed hybrid model of e-mode GaN power FET    Fig. 1(b) The synchronous buck converter used for the analysis</w:t>
+        <w:t>a</w:t>
+      </w:r>
+      <w:proofErr w:type="gramStart"/>
+      <w:r>
+        <w:rPr>
+          <w:rFonts w:cs="Times New Roman"/>
+          <w:sz w:val="18"/>
+          <w:szCs w:val="18"/>
+        </w:rPr>
+        <w:t>)Proposed</w:t>
+      </w:r>
+      <w:proofErr w:type="gramEnd"/>
+      <w:r>
+        <w:rPr>
+          <w:rFonts w:cs="Times New Roman"/>
+          <w:sz w:val="18"/>
+          <w:szCs w:val="18"/>
+        </w:rPr>
+        <w:t xml:space="preserve"> hybrid model of e-mode GaN power FET    Fig. 1(b) The synchronous buck converter used for the analysis</w:t>
       </w:r>
     </w:p>
     <w:p>
@@ -3042,6 +3076,18 @@
     <w:p>
       <w:pPr>
         <w:spacing w:after="0" w:line="240" w:lineRule="auto"/>
+        <w:ind w:firstLine="708"/>
+        <w:rPr>
+          <w:rFonts w:cs="Times New Roman"/>
+          <w:sz w:val="18"/>
+          <w:szCs w:val="18"/>
+          <w:vertAlign w:val="subscript"/>
+        </w:rPr>
+      </w:pPr>
+    </w:p>
+    <w:p>
+      <w:pPr>
+        <w:spacing w:after="0" w:line="240" w:lineRule="auto"/>
         <w:jc w:val="center"/>
         <w:rPr>
           <w:rFonts w:cs="Times New Roman"/>
@@ -3055,6 +3101,7 @@
           <w:sz w:val="18"/>
           <w:szCs w:val="18"/>
         </w:rPr>
+        <w:lastRenderedPageBreak/>
         <w:t xml:space="preserve">Table </w:t>
       </w:r>
       <w:r>
@@ -3071,8 +3118,34 @@
           <w:sz w:val="18"/>
           <w:szCs w:val="18"/>
         </w:rPr>
-        <w:t>. The parameters used for the test circuit in MATLAB/Simulink [X]</w:t>
-      </w:r>
+        <w:t>. The parameters used for the te</w:t>
+      </w:r>
+      <w:r>
+        <w:rPr>
+          <w:rFonts w:cs="Times New Roman"/>
+          <w:sz w:val="18"/>
+          <w:szCs w:val="18"/>
+        </w:rPr>
+        <w:t>st circuit in MATLAB/Simulink [7</w:t>
+      </w:r>
+      <w:r>
+        <w:rPr>
+          <w:rFonts w:cs="Times New Roman"/>
+          <w:sz w:val="18"/>
+          <w:szCs w:val="18"/>
+        </w:rPr>
+        <w:t>]</w:t>
+      </w:r>
+      <w:r>
+        <w:rPr>
+          <w:rFonts w:cs="Times New Roman"/>
+          <w:sz w:val="18"/>
+          <w:szCs w:val="18"/>
+        </w:rPr>
+        <w:t>, [8]</w:t>
+      </w:r>
+      <w:bookmarkStart w:id="0" w:name="_GoBack"/>
+      <w:bookmarkEnd w:id="0"/>
     </w:p>
     <w:tbl>
       <w:tblPr>
@@ -3113,7 +3186,6 @@
                 <w:sz w:val="16"/>
                 <w:szCs w:val="16"/>
               </w:rPr>
-              <w:lastRenderedPageBreak/>
               <w:t>Input voltage (V</w:t>
             </w:r>
             <w:r>
@@ -4133,7 +4205,7 @@
           <v:shape id="_x0000_i1026" type="#_x0000_t75" style="width:449.3pt;height:118.65pt" o:ole="">
             <v:imagedata r:id="rId17" o:title="" croptop="1199f" cropbottom="1199f" cropleft="550f"/>
           </v:shape>
-          <o:OLEObject Type="Embed" ProgID="Visio.Drawing.15" ShapeID="_x0000_i1026" DrawAspect="Content" ObjectID="_1578387647" r:id="rId18"/>
+          <o:OLEObject Type="Embed" ProgID="Visio.Drawing.15" ShapeID="_x0000_i1026" DrawAspect="Content" ObjectID="_1578387764" r:id="rId18"/>
         </w:object>
       </w:r>
       <w:r>
@@ -4676,8 +4748,6 @@
         </w:rPr>
         <w:t xml:space="preserve"> </w:t>
       </w:r>
-      <w:bookmarkStart w:id="0" w:name="_GoBack"/>
-      <w:bookmarkEnd w:id="0"/>
       <w:r>
         <w:rPr>
           <w:rFonts w:cs="Times New Roman"/>
@@ -4805,7 +4875,11 @@
         <w:t xml:space="preserve">witch is being discharged and </w:t>
       </w:r>
       <w:r>
-        <w:t xml:space="preserve">since its gate-source voltage is set to -3V, its channel cannot </w:t>
+        <w:t xml:space="preserve">since its gate-source voltage is set to -3V, its channel </w:t>
+      </w:r>
+      <w:r>
+        <w:lastRenderedPageBreak/>
+        <w:t xml:space="preserve">cannot </w:t>
       </w:r>
       <w:r>
         <w:t>conduct the</w:t>
@@ -4840,7 +4914,6 @@
     </w:p>
     <w:p>
       <w:r>
-        <w:lastRenderedPageBreak/>
         <w:t xml:space="preserve">Further, an interesting switching waveform is observed </w:t>
       </w:r>
       <w:r>
@@ -5056,7 +5129,11 @@
         <w:t>3</w:t>
       </w:r>
       <w:r>
-        <w:t xml:space="preserve"> period is called as current rise time (t</w:t>
+        <w:t xml:space="preserve"> period is called as current rise time (</w:t>
+      </w:r>
+      <w:proofErr w:type="spellStart"/>
+      <w:r>
+        <w:t>t</w:t>
       </w:r>
       <w:r>
         <w:rPr>
@@ -5064,6 +5141,7 @@
         </w:rPr>
         <w:t>cr</w:t>
       </w:r>
+      <w:proofErr w:type="spellEnd"/>
       <w:r>
         <w:t>) and the t</w:t>
       </w:r>
@@ -5424,11 +5502,11 @@
         <w:t>,</w:t>
       </w:r>
       <w:r>
-        <w:t xml:space="preserve"> the trend of the current fall time (or voltage rise time) graph is different. In other words, even though the voltage fall time and current rise time increase with increasing load current, the voltage rise time decreases. Actually, it is a result of same phenomenon. As explained above, for the Synch. Switch to conduct reversely, the parasitic capacitances should be discharged and these capacitances are discharged with load current, which flows through them in reverse direction. Thus, higher load current means faster discharging, so the voltage rise time decreases with the </w:t>
+        <w:t xml:space="preserve"> the trend of the current fall time (or voltage rise time) graph is different. In other words, even though the voltage fall time and current rise time increase with increasing load current, the voltage rise time decreases. Actually, it is a result of same phenomenon. As explained above, for the Synch. Switch to conduct reversely, the parasitic capacitances should be </w:t>
       </w:r>
       <w:r>
         <w:lastRenderedPageBreak/>
-        <w:t>increasing load current.</w:t>
+        <w:t>discharged and these capacitances are discharged with load current, which flows through them in reverse direction. Thus, higher load current means faster discharging, so the voltage rise time decreases with the increasing load current.</w:t>
       </w:r>
       <w:r>
         <w:t xml:space="preserve"> In addition, as observed in Fig. 6(a) and Fig. 6(b), even though the turn-on loss increases significantly with increasing load current, the turn-off loss does not change much, which is because of the decreasing voltage rise time (or current fall time) with increasing load current. Therefore, it can </w:t>
@@ -6378,7 +6456,7 @@
             <w:noProof/>
             <w:lang w:val="tr-TR"/>
           </w:rPr>
-          <w:t>5</w:t>
+          <w:t>3</w:t>
         </w:r>
         <w:r>
           <w:fldChar w:fldCharType="end"/>
@@ -7014,6 +7092,7 @@
   <w:style w:type="character" w:default="1" w:styleId="DefaultParagraphFont">
     <w:name w:val="Default Paragraph Font"/>
     <w:uiPriority w:val="1"/>
+    <w:semiHidden/>
     <w:unhideWhenUsed/>
   </w:style>
   <w:style w:type="table" w:default="1" w:styleId="TableNormal">
@@ -7484,7 +7563,7 @@
 </file>
 
 <file path=customXml/itemProps1.xml><?xml version="1.0" encoding="utf-8"?>
-<ds:datastoreItem xmlns:ds="http://schemas.openxmlformats.org/officeDocument/2006/customXml" ds:itemID="{065AE88B-C333-4CEF-9108-22AC9526BD03}">
+<ds:datastoreItem xmlns:ds="http://schemas.openxmlformats.org/officeDocument/2006/customXml" ds:itemID="{5685E9E7-D4CD-4441-A997-00F208F1E0B0}">
   <ds:schemaRefs>
     <ds:schemaRef ds:uri="http://schemas.openxmlformats.org/officeDocument/2006/bibliography"/>
   </ds:schemaRefs>

</xml_diff>

<commit_message>
Some grammar issues solved. - ECCE 2018
</commit_message>
<xml_diff>
--- a/Paper/ECCE 2018/ECCE 2018 - Digest.docx
+++ b/Paper/ECCE 2018/ECCE 2018 - Digest.docx
@@ -246,15 +246,7 @@
         <w:t>In addition</w:t>
       </w:r>
       <w:r>
-        <w:t xml:space="preserve">, </w:t>
-      </w:r>
-      <w:proofErr w:type="gramStart"/>
-      <w:r>
-        <w:t>the</w:t>
-      </w:r>
-      <w:proofErr w:type="gramEnd"/>
-      <w:r>
-        <w:t xml:space="preserve"> resulting switching loss accuracy of each model is discussed and the turn-off characteristics of GaN is explained.</w:t>
+        <w:t>, the resulting switching loss accuracy of each model is discussed and the turn-off characteristics of GaN is explained.</w:t>
       </w:r>
     </w:p>
     <w:p>
@@ -503,17 +495,16 @@
             <v:path o:extrusionok="f" gradientshapeok="t" o:connecttype="rect"/>
             <o:lock v:ext="edit" aspectratio="t"/>
           </v:shapetype>
-          <v:shape id="_x0000_i1025" type="#_x0000_t75" style="width:427.4pt;height:130.2pt" o:ole="">
+          <v:shape id="_x0000_i1030" type="#_x0000_t75" style="width:427.6pt;height:130.25pt" o:ole="">
             <v:imagedata r:id="rId8" o:title="" croptop="1115f" cropbottom="1337f" cropleft="946f" cropright="946f"/>
           </v:shape>
-          <o:OLEObject Type="Embed" ProgID="Visio.Drawing.15" ShapeID="_x0000_i1025" DrawAspect="Content" ObjectID="_1578387763" r:id="rId9"/>
+          <o:OLEObject Type="Embed" ProgID="Visio.Drawing.15" ShapeID="_x0000_i1030" DrawAspect="Content" ObjectID="_1578393942" r:id="rId9"/>
         </w:object>
       </w:r>
     </w:p>
     <w:p>
       <w:pPr>
         <w:spacing w:after="0" w:line="240" w:lineRule="auto"/>
-        <w:jc w:val="center"/>
         <w:rPr>
           <w:rFonts w:cs="Times New Roman"/>
           <w:sz w:val="18"/>
@@ -534,25 +525,71 @@
           <w:sz w:val="18"/>
           <w:szCs w:val="18"/>
         </w:rPr>
-        <w:t>a</w:t>
-      </w:r>
-      <w:proofErr w:type="gramStart"/>
-      <w:r>
-        <w:rPr>
-          <w:rFonts w:cs="Times New Roman"/>
-          <w:sz w:val="18"/>
-          <w:szCs w:val="18"/>
-        </w:rPr>
-        <w:t>)Proposed</w:t>
-      </w:r>
-      <w:proofErr w:type="gramEnd"/>
-      <w:r>
-        <w:rPr>
-          <w:rFonts w:cs="Times New Roman"/>
-          <w:sz w:val="18"/>
-          <w:szCs w:val="18"/>
-        </w:rPr>
-        <w:t xml:space="preserve"> hybrid model of e-mode GaN power FET    Fig. 1(b) The synchronous buck converter used for the analysis</w:t>
+        <w:t>a)</w:t>
+      </w:r>
+      <w:r>
+        <w:rPr>
+          <w:rFonts w:cs="Times New Roman"/>
+          <w:sz w:val="18"/>
+          <w:szCs w:val="18"/>
+        </w:rPr>
+        <w:t xml:space="preserve"> </w:t>
+      </w:r>
+      <w:r>
+        <w:rPr>
+          <w:rFonts w:cs="Times New Roman"/>
+          <w:sz w:val="18"/>
+          <w:szCs w:val="18"/>
+        </w:rPr>
+        <w:t xml:space="preserve">Proposed hybrid model of e-mode GaN power FET  </w:t>
+      </w:r>
+      <w:r>
+        <w:rPr>
+          <w:rFonts w:cs="Times New Roman"/>
+          <w:sz w:val="18"/>
+          <w:szCs w:val="18"/>
+        </w:rPr>
+        <w:t xml:space="preserve">   </w:t>
+      </w:r>
+      <w:r>
+        <w:rPr>
+          <w:rFonts w:cs="Times New Roman"/>
+          <w:sz w:val="18"/>
+          <w:szCs w:val="18"/>
+        </w:rPr>
+        <w:t xml:space="preserve">  </w:t>
+      </w:r>
+      <w:r>
+        <w:rPr>
+          <w:rFonts w:cs="Times New Roman"/>
+          <w:sz w:val="18"/>
+          <w:szCs w:val="18"/>
+        </w:rPr>
+        <w:t xml:space="preserve">           </w:t>
+      </w:r>
+      <w:r>
+        <w:rPr>
+          <w:rFonts w:cs="Times New Roman"/>
+          <w:sz w:val="18"/>
+          <w:szCs w:val="18"/>
+        </w:rPr>
+        <w:t xml:space="preserve">Fig. 1(b) The </w:t>
+      </w:r>
+      <w:r>
+        <w:rPr>
+          <w:rFonts w:cs="Times New Roman"/>
+          <w:sz w:val="18"/>
+          <w:szCs w:val="18"/>
+        </w:rPr>
+        <w:t>DPT circuit</w:t>
+      </w:r>
+      <w:r>
+        <w:rPr>
+          <w:rFonts w:cs="Times New Roman"/>
+          <w:sz w:val="18"/>
+          <w:szCs w:val="18"/>
+        </w:rPr>
+        <w:t xml:space="preserve"> used for the analysis</w:t>
       </w:r>
     </w:p>
     <w:p>
@@ -2598,7 +2635,13 @@
         <w:t xml:space="preserve"> changes significantly with varying gate-source voltage</w:t>
       </w:r>
       <w:r>
-        <w:t xml:space="preserve"> and the model should be constructed by identifying gate charge</w:t>
+        <w:t xml:space="preserve"> and the model should be constructed by identifying </w:t>
+      </w:r>
+      <w:r>
+        <w:t xml:space="preserve">the </w:t>
+      </w:r>
+      <w:r>
+        <w:t>gate charge</w:t>
       </w:r>
       <w:r>
         <w:t xml:space="preserve">. Therefore, in this paper, </w:t>
@@ -2997,37 +3040,76 @@
     <w:p>
       <w:pPr>
         <w:spacing w:after="0" w:line="240" w:lineRule="auto"/>
-        <w:ind w:firstLine="708"/>
+        <w:rPr>
+          <w:rFonts w:cs="Times New Roman"/>
+          <w:sz w:val="18"/>
+          <w:szCs w:val="18"/>
+        </w:rPr>
+      </w:pPr>
+      <w:r>
+        <w:rPr>
+          <w:rFonts w:cs="Times New Roman"/>
+          <w:sz w:val="18"/>
+          <w:szCs w:val="18"/>
+        </w:rPr>
+        <w:t xml:space="preserve">          </w:t>
+      </w:r>
+      <w:r>
+        <w:rPr>
+          <w:rFonts w:cs="Times New Roman"/>
+          <w:sz w:val="18"/>
+          <w:szCs w:val="18"/>
+        </w:rPr>
+        <w:t>Fig.</w:t>
+      </w:r>
+      <w:r>
+        <w:rPr>
+          <w:rFonts w:cs="Times New Roman"/>
+          <w:sz w:val="18"/>
+          <w:szCs w:val="18"/>
+        </w:rPr>
+        <w:t>3</w:t>
+      </w:r>
+      <w:r>
+        <w:rPr>
+          <w:rFonts w:cs="Times New Roman"/>
+          <w:sz w:val="18"/>
+          <w:szCs w:val="18"/>
+        </w:rPr>
+        <w:t xml:space="preserve">. </w:t>
+      </w:r>
+      <w:r>
+        <w:rPr>
+          <w:rFonts w:cs="Times New Roman"/>
+          <w:sz w:val="18"/>
+          <w:szCs w:val="18"/>
+        </w:rPr>
+        <w:t>Variation</w:t>
+      </w:r>
+      <w:r>
+        <w:rPr>
+          <w:rFonts w:cs="Times New Roman"/>
+          <w:sz w:val="18"/>
+          <w:szCs w:val="18"/>
+        </w:rPr>
+        <w:t xml:space="preserve"> of the</w:t>
+      </w:r>
+      <w:r>
+        <w:rPr>
+          <w:rFonts w:cs="Times New Roman"/>
+          <w:sz w:val="18"/>
+          <w:szCs w:val="18"/>
+        </w:rPr>
+        <w:t xml:space="preserve"> parasitic capacitances with respect to V</w:t>
+      </w:r>
+      <w:r>
         <w:rPr>
           <w:rFonts w:cs="Times New Roman"/>
           <w:sz w:val="18"/>
           <w:szCs w:val="18"/>
           <w:vertAlign w:val="subscript"/>
         </w:rPr>
-      </w:pPr>
-      <w:r>
-        <w:rPr>
-          <w:rFonts w:cs="Times New Roman"/>
-          <w:sz w:val="18"/>
-          <w:szCs w:val="18"/>
-        </w:rPr>
-        <w:t>Fig.</w:t>
-      </w:r>
-      <w:r>
-        <w:rPr>
-          <w:rFonts w:cs="Times New Roman"/>
-          <w:sz w:val="18"/>
-          <w:szCs w:val="18"/>
-        </w:rPr>
-        <w:t>3</w:t>
-      </w:r>
-      <w:r>
-        <w:rPr>
-          <w:rFonts w:cs="Times New Roman"/>
-          <w:sz w:val="18"/>
-          <w:szCs w:val="18"/>
-        </w:rPr>
-        <w:t>. Modeling of the capacitances using curve fitting</w:t>
+        <w:t>DS</w:t>
       </w:r>
       <w:r>
         <w:rPr>
@@ -3036,16 +3118,15 @@
           <w:szCs w:val="18"/>
         </w:rPr>
         <w:tab/>
-        <w:t xml:space="preserve">                 </w:t>
-      </w:r>
-      <w:r>
-        <w:rPr>
-          <w:rFonts w:cs="Times New Roman"/>
-          <w:sz w:val="18"/>
-          <w:szCs w:val="18"/>
-        </w:rPr>
-        <w:tab/>
-        <w:t xml:space="preserve">     Fig. </w:t>
+        <w:t xml:space="preserve">      </w:t>
+      </w:r>
+      <w:r>
+        <w:rPr>
+          <w:rFonts w:cs="Times New Roman"/>
+          <w:sz w:val="18"/>
+          <w:szCs w:val="18"/>
+        </w:rPr>
+        <w:t xml:space="preserve">Fig. </w:t>
       </w:r>
       <w:r>
         <w:rPr>
@@ -3061,7 +3142,23 @@
           <w:sz w:val="18"/>
           <w:szCs w:val="18"/>
         </w:rPr>
-        <w:t xml:space="preserve"> Modelling of C</w:t>
+        <w:t xml:space="preserve"> </w:t>
+      </w:r>
+      <w:r>
+        <w:rPr>
+          <w:rFonts w:cs="Times New Roman"/>
+          <w:sz w:val="18"/>
+          <w:szCs w:val="18"/>
+        </w:rPr>
+        <w:t>Variation</w:t>
+      </w:r>
+      <w:r>
+        <w:rPr>
+          <w:rFonts w:cs="Times New Roman"/>
+          <w:sz w:val="18"/>
+          <w:szCs w:val="18"/>
+        </w:rPr>
+        <w:t xml:space="preserve"> of C</w:t>
       </w:r>
       <w:r>
         <w:rPr>
@@ -3071,6 +3168,23 @@
           <w:vertAlign w:val="subscript"/>
         </w:rPr>
         <w:t>ISS</w:t>
+      </w:r>
+      <w:r>
+        <w:rPr>
+          <w:rFonts w:cs="Times New Roman"/>
+          <w:sz w:val="18"/>
+          <w:szCs w:val="18"/>
+        </w:rPr>
+        <w:t xml:space="preserve"> with respect to V</w:t>
+      </w:r>
+      <w:r>
+        <w:rPr>
+          <w:rFonts w:cs="Times New Roman"/>
+          <w:sz w:val="18"/>
+          <w:szCs w:val="18"/>
+          <w:vertAlign w:val="subscript"/>
+        </w:rPr>
+        <w:t>GS</w:t>
       </w:r>
     </w:p>
     <w:p>
@@ -3144,8 +3258,6 @@
         </w:rPr>
         <w:t>, [8]</w:t>
       </w:r>
-      <w:bookmarkStart w:id="0" w:name="_GoBack"/>
-      <w:bookmarkEnd w:id="0"/>
     </w:p>
     <w:tbl>
       <w:tblPr>
@@ -4171,7 +4283,10 @@
         <w:t>The loss analysis is conducted on three different model types</w:t>
       </w:r>
       <w:r>
-        <w:t xml:space="preserve"> to see the magnitude of the effects of the parasitics on analysis</w:t>
+        <w:t xml:space="preserve"> to see the magnitude of the effect of the parasitics on </w:t>
+      </w:r>
+      <w:r>
+        <w:t>the results</w:t>
       </w:r>
       <w:r>
         <w:t>. In the first model, the parasitic capacitances are kept consta</w:t>
@@ -4202,10 +4317,10 @@
       </w:pPr>
       <w:r>
         <w:object w:dxaOrig="10921" w:dyaOrig="2971">
-          <v:shape id="_x0000_i1026" type="#_x0000_t75" style="width:449.3pt;height:118.65pt" o:ole="">
+          <v:shape id="_x0000_i1026" type="#_x0000_t75" style="width:449.55pt;height:118.95pt" o:ole="">
             <v:imagedata r:id="rId17" o:title="" croptop="1199f" cropbottom="1199f" cropleft="550f"/>
           </v:shape>
-          <o:OLEObject Type="Embed" ProgID="Visio.Drawing.15" ShapeID="_x0000_i1026" DrawAspect="Content" ObjectID="_1578387764" r:id="rId18"/>
+          <o:OLEObject Type="Embed" ProgID="Visio.Drawing.15" ShapeID="_x0000_i1026" DrawAspect="Content" ObjectID="_1578393943" r:id="rId18"/>
         </w:object>
       </w:r>
       <w:r>
@@ -4785,6 +4900,9 @@
         <w:t>Now, to visualize the switching waveforms</w:t>
       </w:r>
       <w:r>
+        <w:t xml:space="preserve"> of Control Switch</w:t>
+      </w:r>
+      <w:r>
         <w:t>,</w:t>
       </w:r>
       <w:r>
@@ -4875,11 +4993,11 @@
         <w:t xml:space="preserve">witch is being discharged and </w:t>
       </w:r>
       <w:r>
-        <w:t xml:space="preserve">since its gate-source voltage is set to -3V, its channel </w:t>
+        <w:t xml:space="preserve">since its gate-source voltage is </w:t>
       </w:r>
       <w:r>
         <w:lastRenderedPageBreak/>
-        <w:t xml:space="preserve">cannot </w:t>
+        <w:t xml:space="preserve">set to -3V, its channel cannot </w:t>
       </w:r>
       <w:r>
         <w:t>conduct the</w:t>
@@ -5443,10 +5561,25 @@
     </w:p>
     <w:p>
       <w:r>
-        <w:t>Similar to turn-on and turn-off loss results, for the current and voltage transient durations, the Model</w:t>
-      </w:r>
-      <w:r>
-        <w:t xml:space="preserve"> 1 behaves divergently and the results obtained from simulation of</w:t>
+        <w:t>S</w:t>
+      </w:r>
+      <w:r>
+        <w:t>imilar to turn-on and turn-off loss results, for the current and voltage transient durations, the Model</w:t>
+      </w:r>
+      <w:r>
+        <w:t xml:space="preserve"> 1 behaves divergently</w:t>
+      </w:r>
+      <w:r>
+        <w:t xml:space="preserve"> </w:t>
+      </w:r>
+      <w:r>
+        <w:t>a</w:t>
+      </w:r>
+      <w:r>
+        <w:t>s shown in Fig.8</w:t>
+      </w:r>
+      <w:r>
+        <w:t xml:space="preserve"> and the results obtained from simulation of</w:t>
       </w:r>
       <w:r>
         <w:t xml:space="preserve"> the</w:t>
@@ -5502,17 +5635,29 @@
         <w:t>,</w:t>
       </w:r>
       <w:r>
-        <w:t xml:space="preserve"> the trend of the current fall time (or voltage rise time) graph is different. In other words, even though the voltage fall time and current rise time increase with increasing load current, the voltage rise time decreases. Actually, it is a result of same phenomenon. As explained above, for the Synch. Switch to conduct reversely, the parasitic capacitances should be </w:t>
+        <w:t xml:space="preserve"> the trend of the current fall time (or voltage rise time) graph is different. In other words, even though the voltage fall time and current rise time increase with increasing load current, the voltage rise time decreases. Actually, it is a result of same phenomenon. </w:t>
       </w:r>
       <w:r>
         <w:lastRenderedPageBreak/>
-        <w:t>discharged and these capacitances are discharged with load current, which flows through them in reverse direction. Thus, higher load current means faster discharging, so the voltage rise time decreases with the increasing load current.</w:t>
+        <w:t>As explained above, for the Synch. Switch to conduct reversely, the parasitic capacitances should be discharged and these capacitances are discharged with load current, which flows through them in reverse direction. Thus, higher load current means faster discharging, so the voltage rise time decreases with the increasing load current.</w:t>
       </w:r>
       <w:r>
         <w:t xml:space="preserve"> In addition, as observed in Fig. 6(a) and Fig. 6(b), even though the turn-on loss increases significantly with increasing load current, the turn-off loss does not change much, which is because of the decreasing voltage rise time (or current fall time) with increasing load current. Therefore, it can </w:t>
       </w:r>
       <w:r>
-        <w:t>be deduced for the same input voltage, the load current does not affect the turn off loss significantly.</w:t>
+        <w:t>be deduced</w:t>
+      </w:r>
+      <w:r>
+        <w:t xml:space="preserve"> that</w:t>
+      </w:r>
+      <w:r>
+        <w:t xml:space="preserve"> for the same input voltage, the load current does not affect the </w:t>
+      </w:r>
+      <w:r>
+        <w:t xml:space="preserve">amount of </w:t>
+      </w:r>
+      <w:r>
+        <w:t>turn off loss significantly.</w:t>
       </w:r>
     </w:p>
     <w:p>
@@ -5889,7 +6034,13 @@
     </w:p>
     <w:p>
       <w:r>
-        <w:t xml:space="preserve">In this paper, the dynamic behaviors and loss accuracy of the different models e-mode GaN power FETs is discussed. Three different model is proposed and for each model, corresponding turn on and turn off loss results are given for different current ratings. </w:t>
+        <w:t xml:space="preserve">In this paper, the dynamic behaviors and loss accuracy of the different models </w:t>
+      </w:r>
+      <w:r>
+        <w:t xml:space="preserve">of </w:t>
+      </w:r>
+      <w:r>
+        <w:t xml:space="preserve">e-mode GaN power FETs is discussed. Three different model is proposed and for each model, corresponding turn on and turn off loss results are given for different current ratings. </w:t>
       </w:r>
       <w:r>
         <w:t xml:space="preserve">The simulation results are compared with the experimental </w:t>
@@ -5951,10 +6102,21 @@
         <w:t xml:space="preserve"> will be conducted by the researcher.</w:t>
       </w:r>
       <w:r>
-        <w:t xml:space="preserve"> In experimental results, GS66508B-EVBDB daughter board will be used.</w:t>
-      </w:r>
-      <w:r>
-        <w:t xml:space="preserve"> It is aimed to express the effect of the different parameters on dynamic behavior in the finalized paper.</w:t>
+        <w:t xml:space="preserve"> In ex</w:t>
+      </w:r>
+      <w:bookmarkStart w:id="0" w:name="_GoBack"/>
+      <w:bookmarkEnd w:id="0"/>
+      <w:r>
+        <w:t>perimental results, GS66508B-EVBDB daughter board will be used.</w:t>
+      </w:r>
+      <w:r>
+        <w:t xml:space="preserve"> It is aimed to express </w:t>
+      </w:r>
+      <w:r>
+        <w:t xml:space="preserve">better </w:t>
+      </w:r>
+      <w:r>
+        <w:t>the effect of the different parameters on dynamic behavior in the finalized paper.</w:t>
       </w:r>
     </w:p>
     <w:p>
@@ -6456,7 +6618,7 @@
             <w:noProof/>
             <w:lang w:val="tr-TR"/>
           </w:rPr>
-          <w:t>3</w:t>
+          <w:t>4</w:t>
         </w:r>
         <w:r>
           <w:fldChar w:fldCharType="end"/>
@@ -7563,7 +7725,7 @@
 </file>
 
 <file path=customXml/itemProps1.xml><?xml version="1.0" encoding="utf-8"?>
-<ds:datastoreItem xmlns:ds="http://schemas.openxmlformats.org/officeDocument/2006/customXml" ds:itemID="{5685E9E7-D4CD-4441-A997-00F208F1E0B0}">
+<ds:datastoreItem xmlns:ds="http://schemas.openxmlformats.org/officeDocument/2006/customXml" ds:itemID="{09266BDF-284F-46D3-93CC-C1FB9AFBB450}">
   <ds:schemaRefs>
     <ds:schemaRef ds:uri="http://schemas.openxmlformats.org/officeDocument/2006/bibliography"/>
   </ds:schemaRefs>

</xml_diff>

<commit_message>
The article is reviewed in the consideration of revision notes of @mesutto .
</commit_message>
<xml_diff>
--- a/Paper/ECCE 2018/ECCE 2018 - Digest.docx
+++ b/Paper/ECCE 2018/ECCE 2018 - Digest.docx
@@ -123,7 +123,13 @@
         <w:t>are</w:t>
       </w:r>
       <w:r>
-        <w:t xml:space="preserve"> showed.</w:t>
+        <w:t xml:space="preserve"> </w:t>
+      </w:r>
+      <w:r>
+        <w:t>presented</w:t>
+      </w:r>
+      <w:r>
+        <w:t>.</w:t>
       </w:r>
       <w:r>
         <w:t xml:space="preserve"> </w:t>
@@ -193,7 +199,13 @@
     </w:p>
     <w:p>
       <w:r>
-        <w:t>Although the faster switching speed makes switching losses lower, it also requires special attention to model dynamic behavior of the devices.</w:t>
+        <w:t>Although the faster switching speed makes switching losses lower, it also requires special attention to model</w:t>
+      </w:r>
+      <w:r>
+        <w:t xml:space="preserve"> the</w:t>
+      </w:r>
+      <w:r>
+        <w:t xml:space="preserve"> dynamic behavior of the devices.</w:t>
       </w:r>
       <w:r>
         <w:t xml:space="preserve"> Firstly, due to the fast switching capability, the GaN device has </w:t>
@@ -205,27 +217,37 @@
         <w:t xml:space="preserve"> risk of </w:t>
       </w:r>
       <w:r>
-        <w:t>false turn-on; therefore, a negative gate-source voltage has to be applied [</w:t>
-      </w:r>
-      <w:proofErr w:type="gramStart"/>
-      <w:r>
-        <w:t>2</w:t>
-      </w:r>
-      <w:proofErr w:type="gramEnd"/>
-      <w:r>
-        <w:t xml:space="preserve">]. Behind this, the computer models has to be created considering </w:t>
+        <w:t xml:space="preserve">false turn-on; therefore, a negative gate-source voltage </w:t>
+      </w:r>
+      <w:r>
+        <w:t>needs</w:t>
+      </w:r>
+      <w:r>
+        <w:t xml:space="preserve"> to be applied [2]. Behind this, computer models has to be created considering </w:t>
       </w:r>
       <w:r>
         <w:t xml:space="preserve">fast switching characteristic </w:t>
       </w:r>
       <w:r>
-        <w:t>and there are several proposed model focusing on the static and dynamic behaviors, separately [3], [4].</w:t>
+        <w:t xml:space="preserve">and there are </w:t>
+      </w:r>
+      <w:r>
+        <w:t>several models are proposed in the literature</w:t>
+      </w:r>
+      <w:r>
+        <w:t xml:space="preserve"> focusing on the static and dynamic behaviors, separately [3], [4].</w:t>
       </w:r>
       <w:r>
         <w:t xml:space="preserve"> Moreover, the manufacturers also provide different models, which includes different parasitic and temperature-dependent components [5]. </w:t>
       </w:r>
       <w:r>
-        <w:t>Further, the detailed turn-on lo</w:t>
+        <w:t>Further</w:t>
+      </w:r>
+      <w:r>
+        <w:t>more</w:t>
+      </w:r>
+      <w:r>
+        <w:t>, the detailed turn-on lo</w:t>
       </w:r>
       <w:r>
         <w:t>ss analysis is required to model turn-on loss, which is significantly</w:t>
@@ -475,7 +497,7 @@
         <w:jc w:val="center"/>
       </w:pPr>
       <w:r>
-        <w:object w:dxaOrig="9555" w:dyaOrig="2940">
+        <w:object w:dxaOrig="9555" w:dyaOrig="2940" w14:anchorId="5EB1732E">
           <v:shapetype id="_x0000_t75" coordsize="21600,21600" o:spt="75" o:preferrelative="t" path="m@4@5l@4@11@9@11@9@5xe" filled="f" stroked="f">
             <v:stroke joinstyle="miter"/>
             <v:formulas>
@@ -495,10 +517,10 @@
             <v:path o:extrusionok="f" gradientshapeok="t" o:connecttype="rect"/>
             <o:lock v:ext="edit" aspectratio="t"/>
           </v:shapetype>
-          <v:shape id="_x0000_i1030" type="#_x0000_t75" style="width:427.6pt;height:130.25pt" o:ole="">
+          <v:shape id="_x0000_i1025" type="#_x0000_t75" style="width:408.85pt;height:123.95pt" o:ole="">
             <v:imagedata r:id="rId8" o:title="" croptop="1115f" cropbottom="1337f" cropleft="946f" cropright="946f"/>
           </v:shape>
-          <o:OLEObject Type="Embed" ProgID="Visio.Drawing.15" ShapeID="_x0000_i1030" DrawAspect="Content" ObjectID="_1578393942" r:id="rId9"/>
+          <o:OLEObject Type="Embed" ProgID="Visio.Drawing.15" ShapeID="_x0000_i1025" DrawAspect="Content" ObjectID="_1578399801" r:id="rId9"/>
         </w:object>
       </w:r>
     </w:p>
@@ -2309,7 +2331,7 @@
           <w:lang w:val="tr-TR" w:eastAsia="tr-TR"/>
         </w:rPr>
         <w:drawing>
-          <wp:inline distT="0" distB="0" distL="0" distR="0" wp14:anchorId="723EF9AD" wp14:editId="74FD5BE7">
+          <wp:inline distT="0" distB="0" distL="0" distR="0" wp14:anchorId="589C9057" wp14:editId="095A3146">
             <wp:extent cx="1376265" cy="1458595"/>
             <wp:effectExtent l="0" t="0" r="0" b="8255"/>
             <wp:docPr id="18" name="Picture 18"/>
@@ -2378,7 +2400,7 @@
           <w:lang w:val="tr-TR" w:eastAsia="tr-TR"/>
         </w:rPr>
         <w:drawing>
-          <wp:inline distT="0" distB="0" distL="0" distR="0" wp14:anchorId="36BBA913" wp14:editId="585216FE">
+          <wp:inline distT="0" distB="0" distL="0" distR="0" wp14:anchorId="642111D6" wp14:editId="63B61C8D">
             <wp:extent cx="1409700" cy="1471295"/>
             <wp:effectExtent l="0" t="0" r="0" b="0"/>
             <wp:docPr id="29" name="Picture 29"/>
@@ -2431,7 +2453,7 @@
           <w:lang w:val="tr-TR" w:eastAsia="tr-TR"/>
         </w:rPr>
         <w:drawing>
-          <wp:inline distT="0" distB="0" distL="0" distR="0" wp14:anchorId="6048E6FD" wp14:editId="67D25425">
+          <wp:inline distT="0" distB="0" distL="0" distR="0" wp14:anchorId="5C7236F2" wp14:editId="24B2C712">
             <wp:extent cx="1409700" cy="1442962"/>
             <wp:effectExtent l="0" t="0" r="0" b="5080"/>
             <wp:docPr id="21" name="Picture 21"/>
@@ -2500,7 +2522,7 @@
           <w:lang w:val="tr-TR" w:eastAsia="tr-TR"/>
         </w:rPr>
         <w:drawing>
-          <wp:inline distT="0" distB="0" distL="0" distR="0" wp14:anchorId="0AF30049" wp14:editId="275EB920">
+          <wp:inline distT="0" distB="0" distL="0" distR="0" wp14:anchorId="798BB941" wp14:editId="004EE9E7">
             <wp:extent cx="1371116" cy="1474526"/>
             <wp:effectExtent l="0" t="0" r="635" b="0"/>
             <wp:docPr id="28" name="Picture 28"/>
@@ -2552,7 +2574,55 @@
           <w:sz w:val="16"/>
           <w:szCs w:val="16"/>
         </w:rPr>
-        <w:t xml:space="preserve">   (a) Forward conduction (model)      (b) Forward conduction (actual)       (c) Reverse conduction (model)     (d) Reverse conduction (actual)   </w:t>
+        <w:t xml:space="preserve">   (a) Forward conduction (model)   </w:t>
+      </w:r>
+      <w:r>
+        <w:rPr>
+          <w:rFonts w:cs="Times New Roman"/>
+          <w:sz w:val="16"/>
+          <w:szCs w:val="16"/>
+        </w:rPr>
+        <w:t xml:space="preserve">       (b) Forward conduction [7]</w:t>
+      </w:r>
+      <w:r>
+        <w:rPr>
+          <w:rFonts w:cs="Times New Roman"/>
+          <w:sz w:val="16"/>
+          <w:szCs w:val="16"/>
+        </w:rPr>
+        <w:t xml:space="preserve">       </w:t>
+      </w:r>
+      <w:r>
+        <w:rPr>
+          <w:rFonts w:cs="Times New Roman"/>
+          <w:sz w:val="16"/>
+          <w:szCs w:val="16"/>
+        </w:rPr>
+        <w:t xml:space="preserve">       </w:t>
+      </w:r>
+      <w:r>
+        <w:rPr>
+          <w:rFonts w:cs="Times New Roman"/>
+          <w:sz w:val="16"/>
+          <w:szCs w:val="16"/>
+        </w:rPr>
+        <w:t xml:space="preserve">(c) Reverse conduction (model) </w:t>
+      </w:r>
+      <w:r>
+        <w:rPr>
+          <w:rFonts w:cs="Times New Roman"/>
+          <w:sz w:val="16"/>
+          <w:szCs w:val="16"/>
+        </w:rPr>
+        <w:t xml:space="preserve">        (d) Reverse conduction [7]</w:t>
+      </w:r>
+      <w:r>
+        <w:rPr>
+          <w:rFonts w:cs="Times New Roman"/>
+          <w:sz w:val="16"/>
+          <w:szCs w:val="16"/>
+        </w:rPr>
+        <w:t xml:space="preserve">)   </w:t>
       </w:r>
     </w:p>
     <w:p>
@@ -2815,7 +2885,7 @@
           <w:lang w:val="tr-TR" w:eastAsia="tr-TR"/>
         </w:rPr>
         <w:drawing>
-          <wp:inline distT="0" distB="0" distL="0" distR="0" wp14:anchorId="153B7841" wp14:editId="2581111C">
+          <wp:inline distT="0" distB="0" distL="0" distR="0" wp14:anchorId="6E6FFCFC" wp14:editId="594946FC">
             <wp:extent cx="1581150" cy="1675765"/>
             <wp:effectExtent l="0" t="0" r="0" b="635"/>
             <wp:docPr id="23" name="Picture 23"/>
@@ -2883,7 +2953,7 @@
           <w:lang w:val="tr-TR" w:eastAsia="tr-TR"/>
         </w:rPr>
         <w:drawing>
-          <wp:inline distT="0" distB="0" distL="0" distR="0" wp14:anchorId="637A1B30" wp14:editId="5E71ED3B">
+          <wp:inline distT="0" distB="0" distL="0" distR="0" wp14:anchorId="6B3507F0" wp14:editId="6C7E6C95">
             <wp:extent cx="1502923" cy="1652801"/>
             <wp:effectExtent l="0" t="0" r="2540" b="5080"/>
             <wp:docPr id="30" name="Picture 30"/>
@@ -2951,7 +3021,7 @@
           <w:lang w:val="tr-TR" w:eastAsia="tr-TR"/>
         </w:rPr>
         <w:drawing>
-          <wp:inline distT="0" distB="0" distL="0" distR="0">
+          <wp:inline distT="0" distB="0" distL="0" distR="0" wp14:anchorId="49188DA2" wp14:editId="4DFE6348">
             <wp:extent cx="2020804" cy="1652954"/>
             <wp:effectExtent l="0" t="0" r="0" b="4445"/>
             <wp:docPr id="3" name="Picture 3"/>
@@ -3034,7 +3104,23 @@
           <w:sz w:val="16"/>
           <w:szCs w:val="16"/>
         </w:rPr>
-        <w:t xml:space="preserve">(b) Datasheet                                              </w:t>
+        <w:t>(b) Datasheet</w:t>
+      </w:r>
+      <w:r>
+        <w:rPr>
+          <w:rFonts w:cs="Times New Roman"/>
+          <w:sz w:val="16"/>
+          <w:szCs w:val="16"/>
+        </w:rPr>
+        <w:t>[7]</w:t>
+      </w:r>
+      <w:r>
+        <w:rPr>
+          <w:rFonts w:cs="Times New Roman"/>
+          <w:sz w:val="16"/>
+          <w:szCs w:val="16"/>
+        </w:rPr>
+        <w:t xml:space="preserve">                                              </w:t>
       </w:r>
     </w:p>
     <w:p>
@@ -3118,7 +3204,7 @@
           <w:szCs w:val="18"/>
         </w:rPr>
         <w:tab/>
-        <w:t xml:space="preserve">      </w:t>
+        <w:t xml:space="preserve">  </w:t>
       </w:r>
       <w:r>
         <w:rPr>
@@ -3186,6 +3272,24 @@
         </w:rPr>
         <w:t>GS</w:t>
       </w:r>
+      <w:r>
+        <w:rPr>
+          <w:rFonts w:cs="Times New Roman"/>
+          <w:sz w:val="18"/>
+          <w:szCs w:val="18"/>
+        </w:rPr>
+        <w:t>[2]</w:t>
+      </w:r>
+    </w:p>
+    <w:p>
+      <w:pPr>
+        <w:spacing w:after="0" w:line="240" w:lineRule="auto"/>
+        <w:rPr>
+          <w:rFonts w:cs="Times New Roman"/>
+          <w:sz w:val="18"/>
+          <w:szCs w:val="18"/>
+        </w:rPr>
+      </w:pPr>
     </w:p>
     <w:p>
       <w:pPr>
@@ -3329,7 +3433,6 @@
               <w:jc w:val="center"/>
               <w:rPr>
                 <w:rFonts w:cs="Times New Roman"/>
-                <w:color w:val="000000" w:themeColor="text1"/>
                 <w:sz w:val="16"/>
                 <w:szCs w:val="16"/>
               </w:rPr>
@@ -3337,7 +3440,6 @@
             <w:r>
               <w:rPr>
                 <w:rFonts w:cs="Times New Roman"/>
-                <w:color w:val="000000" w:themeColor="text1"/>
                 <w:sz w:val="16"/>
                 <w:szCs w:val="16"/>
               </w:rPr>
@@ -3355,7 +3457,6 @@
               <w:jc w:val="center"/>
               <w:rPr>
                 <w:rFonts w:cs="Times New Roman"/>
-                <w:color w:val="000000" w:themeColor="text1"/>
                 <w:sz w:val="16"/>
                 <w:szCs w:val="16"/>
               </w:rPr>
@@ -3363,7 +3464,6 @@
             <w:r>
               <w:rPr>
                 <w:rFonts w:cs="Times New Roman"/>
-                <w:color w:val="000000" w:themeColor="text1"/>
                 <w:sz w:val="16"/>
                 <w:szCs w:val="16"/>
               </w:rPr>
@@ -3372,7 +3472,6 @@
             <w:r>
               <w:rPr>
                 <w:rFonts w:cs="Times New Roman"/>
-                <w:color w:val="000000" w:themeColor="text1"/>
                 <w:sz w:val="16"/>
                 <w:szCs w:val="16"/>
               </w:rPr>
@@ -3381,7 +3480,6 @@
             <w:r>
               <w:rPr>
                 <w:rFonts w:cs="Times New Roman"/>
-                <w:color w:val="000000" w:themeColor="text1"/>
                 <w:sz w:val="16"/>
                 <w:szCs w:val="16"/>
               </w:rPr>
@@ -3390,7 +3488,6 @@
             <w:r>
               <w:rPr>
                 <w:rFonts w:cs="Times New Roman"/>
-                <w:color w:val="000000" w:themeColor="text1"/>
                 <w:sz w:val="16"/>
                 <w:szCs w:val="16"/>
                 <w:vertAlign w:val="subscript"/>
@@ -3400,7 +3497,6 @@
             <w:r>
               <w:rPr>
                 <w:rFonts w:cs="Times New Roman"/>
-                <w:color w:val="000000" w:themeColor="text1"/>
                 <w:sz w:val="16"/>
                 <w:szCs w:val="16"/>
                 <w:vertAlign w:val="subscript"/>
@@ -3410,7 +3506,6 @@
             <w:r>
               <w:rPr>
                 <w:rFonts w:cs="Times New Roman"/>
-                <w:color w:val="000000" w:themeColor="text1"/>
                 <w:sz w:val="16"/>
                 <w:szCs w:val="16"/>
               </w:rPr>
@@ -3428,7 +3523,6 @@
               <w:jc w:val="center"/>
               <w:rPr>
                 <w:rFonts w:cs="Times New Roman"/>
-                <w:color w:val="000000" w:themeColor="text1"/>
                 <w:sz w:val="16"/>
                 <w:szCs w:val="16"/>
               </w:rPr>
@@ -3436,7 +3530,6 @@
             <w:r>
               <w:rPr>
                 <w:rFonts w:cs="Times New Roman"/>
-                <w:color w:val="000000" w:themeColor="text1"/>
                 <w:sz w:val="16"/>
                 <w:szCs w:val="16"/>
               </w:rPr>
@@ -3454,7 +3547,6 @@
               <w:jc w:val="center"/>
               <w:rPr>
                 <w:rFonts w:cs="Times New Roman"/>
-                <w:color w:val="000000" w:themeColor="text1"/>
                 <w:sz w:val="16"/>
                 <w:szCs w:val="16"/>
               </w:rPr>
@@ -3462,7 +3554,6 @@
             <w:r>
               <w:rPr>
                 <w:rFonts w:cs="Times New Roman"/>
-                <w:color w:val="000000" w:themeColor="text1"/>
                 <w:sz w:val="16"/>
                 <w:szCs w:val="16"/>
               </w:rPr>
@@ -3471,7 +3562,6 @@
             <w:r>
               <w:rPr>
                 <w:rFonts w:cs="Times New Roman"/>
-                <w:color w:val="000000" w:themeColor="text1"/>
                 <w:sz w:val="16"/>
                 <w:szCs w:val="16"/>
                 <w:vertAlign w:val="subscript"/>
@@ -3481,7 +3571,6 @@
             <w:r>
               <w:rPr>
                 <w:rFonts w:cs="Times New Roman"/>
-                <w:color w:val="000000" w:themeColor="text1"/>
                 <w:sz w:val="16"/>
                 <w:szCs w:val="16"/>
               </w:rPr>
@@ -3499,7 +3588,6 @@
               <w:jc w:val="center"/>
               <w:rPr>
                 <w:rFonts w:cs="Times New Roman"/>
-                <w:color w:val="000000" w:themeColor="text1"/>
                 <w:sz w:val="16"/>
                 <w:szCs w:val="16"/>
               </w:rPr>
@@ -3507,7 +3595,6 @@
             <w:r>
               <w:rPr>
                 <w:rFonts w:cs="Times New Roman"/>
-                <w:color w:val="000000" w:themeColor="text1"/>
                 <w:sz w:val="16"/>
                 <w:szCs w:val="16"/>
               </w:rPr>
@@ -3571,7 +3658,6 @@
               <w:jc w:val="center"/>
               <w:rPr>
                 <w:rFonts w:cs="Times New Roman"/>
-                <w:color w:val="000000" w:themeColor="text1"/>
                 <w:sz w:val="16"/>
                 <w:szCs w:val="16"/>
               </w:rPr>
@@ -3579,7 +3665,6 @@
             <w:r>
               <w:rPr>
                 <w:rFonts w:cs="Times New Roman"/>
-                <w:color w:val="000000" w:themeColor="text1"/>
                 <w:sz w:val="16"/>
                 <w:szCs w:val="16"/>
               </w:rPr>
@@ -3597,7 +3682,6 @@
               <w:jc w:val="center"/>
               <w:rPr>
                 <w:rFonts w:cs="Times New Roman"/>
-                <w:color w:val="000000" w:themeColor="text1"/>
                 <w:sz w:val="16"/>
                 <w:szCs w:val="16"/>
               </w:rPr>
@@ -3605,7 +3689,6 @@
             <w:r>
               <w:rPr>
                 <w:rFonts w:cs="Times New Roman"/>
-                <w:color w:val="000000" w:themeColor="text1"/>
                 <w:sz w:val="16"/>
                 <w:szCs w:val="16"/>
               </w:rPr>
@@ -3614,7 +3697,6 @@
             <w:r>
               <w:rPr>
                 <w:rFonts w:cs="Times New Roman"/>
-                <w:color w:val="000000" w:themeColor="text1"/>
                 <w:sz w:val="16"/>
                 <w:szCs w:val="16"/>
                 <w:vertAlign w:val="subscript"/>
@@ -3624,7 +3706,6 @@
             <w:r>
               <w:rPr>
                 <w:rFonts w:cs="Times New Roman"/>
-                <w:color w:val="000000" w:themeColor="text1"/>
                 <w:sz w:val="16"/>
                 <w:szCs w:val="16"/>
               </w:rPr>
@@ -3642,7 +3723,6 @@
               <w:jc w:val="center"/>
               <w:rPr>
                 <w:rFonts w:cs="Times New Roman"/>
-                <w:color w:val="000000" w:themeColor="text1"/>
                 <w:sz w:val="16"/>
                 <w:szCs w:val="16"/>
               </w:rPr>
@@ -3650,7 +3730,6 @@
             <w:r>
               <w:rPr>
                 <w:rFonts w:cs="Times New Roman"/>
-                <w:color w:val="000000" w:themeColor="text1"/>
                 <w:sz w:val="16"/>
                 <w:szCs w:val="16"/>
               </w:rPr>
@@ -3668,7 +3747,6 @@
               <w:jc w:val="center"/>
               <w:rPr>
                 <w:rFonts w:cs="Times New Roman"/>
-                <w:color w:val="000000" w:themeColor="text1"/>
                 <w:sz w:val="16"/>
                 <w:szCs w:val="16"/>
               </w:rPr>
@@ -3676,7 +3754,6 @@
             <w:r>
               <w:rPr>
                 <w:rFonts w:cs="Times New Roman"/>
-                <w:color w:val="000000" w:themeColor="text1"/>
                 <w:sz w:val="16"/>
                 <w:szCs w:val="16"/>
               </w:rPr>
@@ -3685,7 +3762,6 @@
             <w:r>
               <w:rPr>
                 <w:rFonts w:cs="Times New Roman"/>
-                <w:color w:val="000000" w:themeColor="text1"/>
                 <w:sz w:val="16"/>
                 <w:szCs w:val="16"/>
               </w:rPr>
@@ -3694,7 +3770,6 @@
             <w:r>
               <w:rPr>
                 <w:rFonts w:cs="Times New Roman"/>
-                <w:color w:val="000000" w:themeColor="text1"/>
                 <w:sz w:val="16"/>
                 <w:szCs w:val="16"/>
                 <w:vertAlign w:val="subscript"/>
@@ -3704,7 +3779,6 @@
             <w:r>
               <w:rPr>
                 <w:rFonts w:cs="Times New Roman"/>
-                <w:color w:val="000000" w:themeColor="text1"/>
                 <w:sz w:val="16"/>
                 <w:szCs w:val="16"/>
               </w:rPr>
@@ -3722,7 +3796,6 @@
               <w:jc w:val="center"/>
               <w:rPr>
                 <w:rFonts w:cs="Times New Roman"/>
-                <w:color w:val="000000" w:themeColor="text1"/>
                 <w:sz w:val="16"/>
                 <w:szCs w:val="16"/>
               </w:rPr>
@@ -3730,7 +3803,6 @@
             <w:r>
               <w:rPr>
                 <w:rFonts w:cs="Times New Roman"/>
-                <w:color w:val="000000" w:themeColor="text1"/>
                 <w:sz w:val="16"/>
                 <w:szCs w:val="16"/>
               </w:rPr>
@@ -3760,7 +3832,6 @@
             <w:r>
               <w:rPr>
                 <w:rFonts w:cs="Times New Roman"/>
-                <w:color w:val="000000" w:themeColor="text1"/>
                 <w:sz w:val="16"/>
                 <w:szCs w:val="16"/>
               </w:rPr>
@@ -3769,7 +3840,6 @@
             <w:r>
               <w:rPr>
                 <w:rFonts w:cs="Times New Roman"/>
-                <w:color w:val="000000" w:themeColor="text1"/>
                 <w:sz w:val="16"/>
                 <w:szCs w:val="16"/>
                 <w:vertAlign w:val="subscript"/>
@@ -3779,7 +3849,6 @@
             <w:r>
               <w:rPr>
                 <w:rFonts w:cs="Times New Roman"/>
-                <w:color w:val="000000" w:themeColor="text1"/>
                 <w:sz w:val="16"/>
                 <w:szCs w:val="16"/>
               </w:rPr>
@@ -3797,7 +3866,6 @@
               <w:jc w:val="center"/>
               <w:rPr>
                 <w:rFonts w:cs="Times New Roman"/>
-                <w:color w:val="000000" w:themeColor="text1"/>
                 <w:sz w:val="16"/>
                 <w:szCs w:val="16"/>
               </w:rPr>
@@ -3805,7 +3873,6 @@
             <w:r>
               <w:rPr>
                 <w:rFonts w:cs="Times New Roman"/>
-                <w:color w:val="000000" w:themeColor="text1"/>
                 <w:sz w:val="16"/>
                 <w:szCs w:val="16"/>
               </w:rPr>
@@ -3823,7 +3890,6 @@
               <w:jc w:val="center"/>
               <w:rPr>
                 <w:rFonts w:cs="Times New Roman"/>
-                <w:color w:val="000000" w:themeColor="text1"/>
                 <w:sz w:val="16"/>
                 <w:szCs w:val="16"/>
               </w:rPr>
@@ -3831,7 +3897,6 @@
             <w:r>
               <w:rPr>
                 <w:rFonts w:cs="Times New Roman"/>
-                <w:color w:val="000000" w:themeColor="text1"/>
                 <w:sz w:val="16"/>
                 <w:szCs w:val="16"/>
               </w:rPr>
@@ -3840,7 +3905,6 @@
             <w:r>
               <w:rPr>
                 <w:rFonts w:cs="Times New Roman"/>
-                <w:color w:val="000000" w:themeColor="text1"/>
                 <w:sz w:val="16"/>
                 <w:szCs w:val="16"/>
                 <w:vertAlign w:val="subscript"/>
@@ -3850,7 +3914,6 @@
             <w:r>
               <w:rPr>
                 <w:rFonts w:cs="Times New Roman"/>
-                <w:color w:val="000000" w:themeColor="text1"/>
                 <w:sz w:val="16"/>
                 <w:szCs w:val="16"/>
               </w:rPr>
@@ -3868,7 +3931,6 @@
               <w:jc w:val="center"/>
               <w:rPr>
                 <w:rFonts w:cs="Times New Roman"/>
-                <w:color w:val="000000" w:themeColor="text1"/>
                 <w:sz w:val="16"/>
                 <w:szCs w:val="16"/>
               </w:rPr>
@@ -3876,7 +3938,6 @@
             <w:r>
               <w:rPr>
                 <w:rFonts w:cs="Times New Roman"/>
-                <w:color w:val="000000" w:themeColor="text1"/>
                 <w:sz w:val="16"/>
                 <w:szCs w:val="16"/>
               </w:rPr>
@@ -3894,7 +3955,6 @@
               <w:jc w:val="center"/>
               <w:rPr>
                 <w:rFonts w:cs="Times New Roman"/>
-                <w:color w:val="000000" w:themeColor="text1"/>
                 <w:sz w:val="16"/>
                 <w:szCs w:val="16"/>
               </w:rPr>
@@ -3902,7 +3962,6 @@
             <w:r>
               <w:rPr>
                 <w:rFonts w:cs="Times New Roman"/>
-                <w:color w:val="000000" w:themeColor="text1"/>
                 <w:sz w:val="16"/>
                 <w:szCs w:val="16"/>
               </w:rPr>
@@ -3911,7 +3970,6 @@
             <w:r>
               <w:rPr>
                 <w:rFonts w:cs="Times New Roman"/>
-                <w:color w:val="000000" w:themeColor="text1"/>
                 <w:sz w:val="16"/>
                 <w:szCs w:val="16"/>
               </w:rPr>
@@ -3920,7 +3978,6 @@
             <w:r>
               <w:rPr>
                 <w:rFonts w:cs="Times New Roman"/>
-                <w:color w:val="000000" w:themeColor="text1"/>
                 <w:sz w:val="16"/>
                 <w:szCs w:val="16"/>
               </w:rPr>
@@ -3929,7 +3986,6 @@
             <w:r>
               <w:rPr>
                 <w:rFonts w:cs="Times New Roman"/>
-                <w:color w:val="000000" w:themeColor="text1"/>
                 <w:sz w:val="16"/>
                 <w:szCs w:val="16"/>
               </w:rPr>
@@ -3938,7 +3994,6 @@
             <w:r>
               <w:rPr>
                 <w:rFonts w:cs="Times New Roman"/>
-                <w:color w:val="000000" w:themeColor="text1"/>
                 <w:sz w:val="16"/>
                 <w:szCs w:val="16"/>
                 <w:vertAlign w:val="subscript"/>
@@ -3948,7 +4003,6 @@
             <w:r>
               <w:rPr>
                 <w:rFonts w:cs="Times New Roman"/>
-                <w:color w:val="000000" w:themeColor="text1"/>
                 <w:sz w:val="16"/>
                 <w:szCs w:val="16"/>
               </w:rPr>
@@ -3966,7 +4020,6 @@
               <w:jc w:val="center"/>
               <w:rPr>
                 <w:rFonts w:cs="Times New Roman"/>
-                <w:color w:val="000000" w:themeColor="text1"/>
                 <w:sz w:val="16"/>
                 <w:szCs w:val="16"/>
               </w:rPr>
@@ -3974,7 +4027,6 @@
             <w:r>
               <w:rPr>
                 <w:rFonts w:cs="Times New Roman"/>
-                <w:color w:val="000000" w:themeColor="text1"/>
                 <w:sz w:val="16"/>
                 <w:szCs w:val="16"/>
               </w:rPr>
@@ -3998,7 +4050,6 @@
               <w:jc w:val="center"/>
               <w:rPr>
                 <w:rFonts w:cs="Times New Roman"/>
-                <w:color w:val="000000" w:themeColor="text1"/>
                 <w:sz w:val="16"/>
                 <w:szCs w:val="16"/>
               </w:rPr>
@@ -4006,7 +4057,6 @@
             <w:r>
               <w:rPr>
                 <w:rFonts w:cs="Times New Roman"/>
-                <w:color w:val="000000" w:themeColor="text1"/>
                 <w:sz w:val="16"/>
                 <w:szCs w:val="16"/>
               </w:rPr>
@@ -4015,7 +4065,6 @@
             <w:r>
               <w:rPr>
                 <w:rFonts w:cs="Times New Roman"/>
-                <w:color w:val="000000" w:themeColor="text1"/>
                 <w:sz w:val="16"/>
                 <w:szCs w:val="16"/>
                 <w:vertAlign w:val="subscript"/>
@@ -4025,7 +4074,6 @@
             <w:r>
               <w:rPr>
                 <w:rFonts w:cs="Times New Roman"/>
-                <w:color w:val="000000" w:themeColor="text1"/>
                 <w:sz w:val="16"/>
                 <w:szCs w:val="16"/>
               </w:rPr>
@@ -4043,7 +4091,6 @@
               <w:jc w:val="center"/>
               <w:rPr>
                 <w:rFonts w:cs="Times New Roman"/>
-                <w:color w:val="000000" w:themeColor="text1"/>
                 <w:sz w:val="16"/>
                 <w:szCs w:val="16"/>
               </w:rPr>
@@ -4051,7 +4098,6 @@
             <w:r>
               <w:rPr>
                 <w:rFonts w:cs="Times New Roman"/>
-                <w:color w:val="000000" w:themeColor="text1"/>
                 <w:sz w:val="16"/>
                 <w:szCs w:val="16"/>
               </w:rPr>
@@ -4069,7 +4115,6 @@
               <w:jc w:val="center"/>
               <w:rPr>
                 <w:rFonts w:cs="Times New Roman"/>
-                <w:color w:val="000000" w:themeColor="text1"/>
                 <w:sz w:val="16"/>
                 <w:szCs w:val="16"/>
               </w:rPr>
@@ -4077,7 +4122,6 @@
             <w:r>
               <w:rPr>
                 <w:rFonts w:cs="Times New Roman"/>
-                <w:color w:val="000000" w:themeColor="text1"/>
                 <w:sz w:val="16"/>
                 <w:szCs w:val="16"/>
               </w:rPr>
@@ -4086,7 +4130,6 @@
             <w:r>
               <w:rPr>
                 <w:rFonts w:cs="Times New Roman"/>
-                <w:color w:val="000000" w:themeColor="text1"/>
                 <w:sz w:val="16"/>
                 <w:szCs w:val="16"/>
                 <w:vertAlign w:val="subscript"/>
@@ -4096,7 +4139,6 @@
             <w:r>
               <w:rPr>
                 <w:rFonts w:cs="Times New Roman"/>
-                <w:color w:val="000000" w:themeColor="text1"/>
                 <w:sz w:val="16"/>
                 <w:szCs w:val="16"/>
               </w:rPr>
@@ -4114,7 +4156,6 @@
               <w:jc w:val="center"/>
               <w:rPr>
                 <w:rFonts w:cs="Times New Roman"/>
-                <w:color w:val="000000" w:themeColor="text1"/>
                 <w:sz w:val="16"/>
                 <w:szCs w:val="16"/>
               </w:rPr>
@@ -4122,7 +4163,6 @@
             <w:r>
               <w:rPr>
                 <w:rFonts w:cs="Times New Roman"/>
-                <w:color w:val="000000" w:themeColor="text1"/>
                 <w:sz w:val="16"/>
                 <w:szCs w:val="16"/>
               </w:rPr>
@@ -4140,7 +4180,6 @@
               <w:jc w:val="center"/>
               <w:rPr>
                 <w:rFonts w:cs="Times New Roman"/>
-                <w:color w:val="000000" w:themeColor="text1"/>
                 <w:sz w:val="16"/>
                 <w:szCs w:val="16"/>
               </w:rPr>
@@ -4148,7 +4187,6 @@
             <w:r>
               <w:rPr>
                 <w:rFonts w:cs="Times New Roman"/>
-                <w:color w:val="000000" w:themeColor="text1"/>
                 <w:sz w:val="16"/>
                 <w:szCs w:val="16"/>
               </w:rPr>
@@ -4157,7 +4195,6 @@
             <w:r>
               <w:rPr>
                 <w:rFonts w:cs="Times New Roman"/>
-                <w:color w:val="000000" w:themeColor="text1"/>
                 <w:sz w:val="16"/>
                 <w:szCs w:val="16"/>
               </w:rPr>
@@ -4166,7 +4203,6 @@
             <w:r>
               <w:rPr>
                 <w:rFonts w:cs="Times New Roman"/>
-                <w:color w:val="000000" w:themeColor="text1"/>
                 <w:sz w:val="16"/>
                 <w:szCs w:val="16"/>
               </w:rPr>
@@ -4175,7 +4211,6 @@
             <w:r>
               <w:rPr>
                 <w:rFonts w:cs="Times New Roman"/>
-                <w:color w:val="000000" w:themeColor="text1"/>
                 <w:sz w:val="16"/>
                 <w:szCs w:val="16"/>
               </w:rPr>
@@ -4184,7 +4219,6 @@
             <w:r>
               <w:rPr>
                 <w:rFonts w:cs="Times New Roman"/>
-                <w:color w:val="000000" w:themeColor="text1"/>
                 <w:sz w:val="16"/>
                 <w:szCs w:val="16"/>
                 <w:vertAlign w:val="subscript"/>
@@ -4194,7 +4228,6 @@
             <w:r>
               <w:rPr>
                 <w:rFonts w:cs="Times New Roman"/>
-                <w:color w:val="000000" w:themeColor="text1"/>
                 <w:sz w:val="16"/>
                 <w:szCs w:val="16"/>
               </w:rPr>
@@ -4212,7 +4245,6 @@
               <w:jc w:val="center"/>
               <w:rPr>
                 <w:rFonts w:cs="Times New Roman"/>
-                <w:color w:val="000000" w:themeColor="text1"/>
                 <w:sz w:val="16"/>
                 <w:szCs w:val="16"/>
               </w:rPr>
@@ -4220,7 +4252,6 @@
             <w:r>
               <w:rPr>
                 <w:rFonts w:cs="Times New Roman"/>
-                <w:color w:val="000000" w:themeColor="text1"/>
                 <w:sz w:val="16"/>
                 <w:szCs w:val="16"/>
               </w:rPr>
@@ -4316,11 +4347,11 @@
         </w:rPr>
       </w:pPr>
       <w:r>
-        <w:object w:dxaOrig="10921" w:dyaOrig="2971">
-          <v:shape id="_x0000_i1026" type="#_x0000_t75" style="width:449.55pt;height:118.95pt" o:ole="">
+        <w:object w:dxaOrig="10921" w:dyaOrig="2971" w14:anchorId="33339C6C">
+          <v:shape id="_x0000_i1034" type="#_x0000_t75" style="width:427.6pt;height:113.3pt" o:ole="">
             <v:imagedata r:id="rId17" o:title="" croptop="1199f" cropbottom="1199f" cropleft="550f"/>
           </v:shape>
-          <o:OLEObject Type="Embed" ProgID="Visio.Drawing.15" ShapeID="_x0000_i1026" DrawAspect="Content" ObjectID="_1578393943" r:id="rId18"/>
+          <o:OLEObject Type="Embed" ProgID="Visio.Drawing.15" ShapeID="_x0000_i1034" DrawAspect="Content" ObjectID="_1578399802" r:id="rId18"/>
         </w:object>
       </w:r>
       <w:r>
@@ -4358,7 +4389,15 @@
           <w:szCs w:val="18"/>
         </w:rPr>
         <w:tab/>
-        <w:t xml:space="preserve">               </w:t>
+        <w:t xml:space="preserve">        </w:t>
+      </w:r>
+      <w:r>
+        <w:rPr>
+          <w:rFonts w:cs="Times New Roman"/>
+          <w:sz w:val="18"/>
+          <w:szCs w:val="18"/>
+        </w:rPr>
+        <w:t xml:space="preserve"> </w:t>
       </w:r>
       <w:r>
         <w:rPr>
@@ -4399,15 +4438,7 @@
           <w:szCs w:val="18"/>
         </w:rPr>
         <w:tab/>
-      </w:r>
-      <w:r>
-        <w:rPr>
-          <w:rFonts w:cs="Times New Roman"/>
-          <w:sz w:val="18"/>
-          <w:szCs w:val="18"/>
-        </w:rPr>
-        <w:tab/>
-        <w:t xml:space="preserve">   </w:t>
+        <w:t xml:space="preserve">          </w:t>
       </w:r>
       <w:r>
         <w:rPr>
@@ -4480,7 +4511,13 @@
         <w:t>Fig.6 (</w:t>
       </w:r>
       <w:r>
-        <w:t xml:space="preserve">a) and </w:t>
+        <w:t xml:space="preserve">a) </w:t>
+      </w:r>
+      <w:r>
+        <w:t>&amp;</w:t>
+      </w:r>
+      <w:r>
+        <w:t xml:space="preserve"> </w:t>
       </w:r>
       <w:r>
         <w:t>Fig.6 (</w:t>
@@ -4492,6 +4529,15 @@
         <w:t xml:space="preserve">. </w:t>
       </w:r>
       <w:r>
+        <w:t xml:space="preserve">To calculate switching loss in simulations, the instantaneous power is calculated by multiplying the voltage and current instantaneous values and </w:t>
+      </w:r>
+      <w:r>
+        <w:t>it is</w:t>
+      </w:r>
+      <w:r>
+        <w:t xml:space="preserve"> integrated over the switching period. </w:t>
+      </w:r>
+      <w:r>
         <w:t>Then, the total switching losses of the models are compared with the experimental results</w:t>
       </w:r>
       <w:r>
@@ -4519,19 +4565,25 @@
         <w:t>.</w:t>
       </w:r>
       <w:r>
-        <w:t xml:space="preserve"> The comparison tells that the dynamic pe</w:t>
-      </w:r>
-      <w:r>
-        <w:t>rformance of the Model 1 is not</w:t>
-      </w:r>
-      <w:r>
-        <w:t xml:space="preserve"> accurate. </w:t>
+        <w:t xml:space="preserve"> The comparison tells that</w:t>
+      </w:r>
+      <w:r>
+        <w:t xml:space="preserve"> treating the capacitances as constant results in inaccurate dynamic behavior</w:t>
+      </w:r>
+      <w:r>
+        <w:t xml:space="preserve">. </w:t>
       </w:r>
       <w:r>
         <w:t xml:space="preserve">On the other hand, switching energy losses of the Model 2 and the Model 3 are closer to each other and experimental results. </w:t>
       </w:r>
       <w:r>
-        <w:t xml:space="preserve">As a result, having the parasitic inductances in model has a minor effect in comparison with the variable parasitic capacitances. </w:t>
+        <w:t>As a result, having the parasitic inductances in model has a minor effect in comparison with the variable parasitic capacitances</w:t>
+      </w:r>
+      <w:r>
+        <w:t xml:space="preserve"> because inductances affect the transient times slightly whereas the capacitance modelling changes the durations significantly</w:t>
+      </w:r>
+      <w:r>
+        <w:t xml:space="preserve">. </w:t>
       </w:r>
       <w:r>
         <w:t>Therefore, for a model to have an accurate dynamic characteristic the capacitances should be modeled correctly.</w:t>
@@ -4573,9 +4625,9 @@
           <w:lang w:val="tr-TR" w:eastAsia="tr-TR"/>
         </w:rPr>
         <w:drawing>
-          <wp:inline distT="0" distB="0" distL="0" distR="0">
-            <wp:extent cx="1886941" cy="1534608"/>
-            <wp:effectExtent l="0" t="0" r="0" b="8890"/>
+          <wp:inline distT="0" distB="0" distL="0" distR="0" wp14:anchorId="5E0497DA" wp14:editId="021FA511">
+            <wp:extent cx="1856095" cy="1509522"/>
+            <wp:effectExtent l="0" t="0" r="0" b="0"/>
             <wp:docPr id="12" name="Picture 12"/>
             <wp:cNvGraphicFramePr>
               <a:graphicFrameLocks xmlns:a="http://schemas.openxmlformats.org/drawingml/2006/main" noChangeAspect="1"/>
@@ -4603,7 +4655,7 @@
                   <pic:spPr bwMode="auto">
                     <a:xfrm>
                       <a:off x="0" y="0"/>
-                      <a:ext cx="1898985" cy="1544403"/>
+                      <a:ext cx="1871913" cy="1522387"/>
                     </a:xfrm>
                     <a:prstGeom prst="rect">
                       <a:avLst/>
@@ -4630,21 +4682,17 @@
           <w:lang w:val="tr-TR" w:eastAsia="tr-TR"/>
         </w:rPr>
         <w:drawing>
-          <wp:inline distT="0" distB="0" distL="0" distR="0">
-            <wp:extent cx="1841986" cy="1526076"/>
-            <wp:effectExtent l="0" t="0" r="6350" b="0"/>
-            <wp:docPr id="9" name="Picture 9"/>
-            <wp:cNvGraphicFramePr>
-              <a:graphicFrameLocks xmlns:a="http://schemas.openxmlformats.org/drawingml/2006/main" noChangeAspect="1"/>
-            </wp:cNvGraphicFramePr>
+          <wp:inline distT="0" distB="0" distL="0" distR="0" wp14:anchorId="1A1D6E70" wp14:editId="634E8CED">
+            <wp:extent cx="1815152" cy="1496069"/>
+            <wp:effectExtent l="0" t="0" r="0" b="8890"/>
+            <wp:docPr id="1" name="Picture 1"/>
+            <wp:cNvGraphicFramePr/>
             <a:graphic xmlns:a="http://schemas.openxmlformats.org/drawingml/2006/main">
               <a:graphicData uri="http://schemas.openxmlformats.org/drawingml/2006/picture">
                 <pic:pic xmlns:pic="http://schemas.openxmlformats.org/drawingml/2006/picture">
                   <pic:nvPicPr>
-                    <pic:cNvPr id="0" name="Picture 39"/>
-                    <pic:cNvPicPr>
-                      <a:picLocks noChangeAspect="1" noChangeArrowheads="1"/>
-                    </pic:cNvPicPr>
+                    <pic:cNvPr id="1" name="Picture 1"/>
+                    <pic:cNvPicPr/>
                   </pic:nvPicPr>
                   <pic:blipFill rotWithShape="1">
                     <a:blip r:embed="rId20" cstate="print">
@@ -4654,13 +4702,13 @@
                         </a:ext>
                       </a:extLst>
                     </a:blip>
-                    <a:srcRect l="3404" t="1944" r="7781" b="1"/>
+                    <a:srcRect l="3590" t="2051" r="7691" b="504"/>
                     <a:stretch/>
                   </pic:blipFill>
                   <pic:spPr bwMode="auto">
                     <a:xfrm>
                       <a:off x="0" y="0"/>
-                      <a:ext cx="1920254" cy="1590920"/>
+                      <a:ext cx="1820668" cy="1500615"/>
                     </a:xfrm>
                     <a:prstGeom prst="rect">
                       <a:avLst/>
@@ -4694,9 +4742,9 @@
           <w:lang w:val="tr-TR" w:eastAsia="tr-TR"/>
         </w:rPr>
         <w:drawing>
-          <wp:inline distT="0" distB="0" distL="0" distR="0">
-            <wp:extent cx="1871750" cy="1530260"/>
-            <wp:effectExtent l="0" t="0" r="0" b="0"/>
+          <wp:inline distT="0" distB="0" distL="0" distR="0" wp14:anchorId="21E18E2D" wp14:editId="3A2A8298">
+            <wp:extent cx="1846045" cy="1509244"/>
+            <wp:effectExtent l="0" t="0" r="1905" b="0"/>
             <wp:docPr id="10" name="Picture 10"/>
             <wp:cNvGraphicFramePr>
               <a:graphicFrameLocks xmlns:a="http://schemas.openxmlformats.org/drawingml/2006/main" noChangeAspect="1"/>
@@ -4724,7 +4772,7 @@
                   <pic:spPr bwMode="auto">
                     <a:xfrm>
                       <a:off x="0" y="0"/>
-                      <a:ext cx="1910649" cy="1562062"/>
+                      <a:ext cx="1886896" cy="1542642"/>
                     </a:xfrm>
                     <a:prstGeom prst="rect">
                       <a:avLst/>
@@ -4918,7 +4966,10 @@
         <w:t>Fig.7 (</w:t>
       </w:r>
       <w:r>
-        <w:t xml:space="preserve">a) and </w:t>
+        <w:t>a) &amp;</w:t>
+      </w:r>
+      <w:r>
+        <w:t xml:space="preserve"> </w:t>
       </w:r>
       <w:r>
         <w:t>Fig.7 (</w:t>
@@ -4951,7 +5002,26 @@
         <w:t>op inductance; that is, when the l</w:t>
       </w:r>
       <w:r>
-        <w:t xml:space="preserve">oop current changes from zero to load current immediately, there occurs a voltage </w:t>
+        <w:t>oop current changes from z</w:t>
+      </w:r>
+      <w:r>
+        <w:t xml:space="preserve">ero to load current immediately; in other words, since the </w:t>
+      </w:r>
+      <w:r>
+        <w:t>∂I/∂</w:t>
+      </w:r>
+      <w:r>
+        <w:t>t ratio</w:t>
+      </w:r>
+      <w:r>
+        <w:t xml:space="preserve"> is high,</w:t>
+      </w:r>
+      <w:r>
+        <w:t xml:space="preserve"> there occurs </w:t>
+      </w:r>
+      <w:r>
+        <w:lastRenderedPageBreak/>
+        <w:t xml:space="preserve">a voltage </w:t>
       </w:r>
       <w:r>
         <w:t xml:space="preserve">drop </w:t>
@@ -4993,11 +5063,7 @@
         <w:t xml:space="preserve">witch is being discharged and </w:t>
       </w:r>
       <w:r>
-        <w:t xml:space="preserve">since its gate-source voltage is </w:t>
-      </w:r>
-      <w:r>
-        <w:lastRenderedPageBreak/>
-        <w:t xml:space="preserve">set to -3V, its channel cannot </w:t>
+        <w:t xml:space="preserve">since its gate-source voltage is set to -3V, its channel cannot </w:t>
       </w:r>
       <w:r>
         <w:t>conduct the</w:t>
@@ -5211,6 +5277,9 @@
       <w:r>
         <w:t>voltage rise time during this period.</w:t>
       </w:r>
+      <w:r>
+        <w:t xml:space="preserve"> As a result, the turn-on loss is significantly higher than the turn-off loss.</w:t>
+      </w:r>
     </w:p>
     <w:p>
       <w:r>
@@ -5247,11 +5316,7 @@
         <w:t>3</w:t>
       </w:r>
       <w:r>
-        <w:t xml:space="preserve"> period is called as current rise time (</w:t>
-      </w:r>
-      <w:proofErr w:type="spellStart"/>
-      <w:r>
-        <w:t>t</w:t>
+        <w:t xml:space="preserve"> period is called as current rise time (t</w:t>
       </w:r>
       <w:r>
         <w:rPr>
@@ -5259,7 +5324,6 @@
         </w:rPr>
         <w:t>cr</w:t>
       </w:r>
-      <w:proofErr w:type="spellEnd"/>
       <w:r>
         <w:t>) and the t</w:t>
       </w:r>
@@ -5346,25 +5410,20 @@
       <w:r>
         <w:rPr>
           <w:noProof/>
-          <w:sz w:val="20"/>
           <w:lang w:val="tr-TR" w:eastAsia="tr-TR"/>
         </w:rPr>
         <w:drawing>
-          <wp:inline distT="0" distB="0" distL="0" distR="0">
-            <wp:extent cx="2604211" cy="2154223"/>
-            <wp:effectExtent l="0" t="0" r="5715" b="0"/>
+          <wp:inline distT="0" distB="0" distL="0" distR="0" wp14:anchorId="221E159C" wp14:editId="772FC5EE">
+            <wp:extent cx="2087880" cy="1727200"/>
+            <wp:effectExtent l="0" t="0" r="7620" b="6350"/>
             <wp:docPr id="16" name="Picture 16"/>
-            <wp:cNvGraphicFramePr>
-              <a:graphicFrameLocks xmlns:a="http://schemas.openxmlformats.org/drawingml/2006/main" noChangeAspect="1"/>
-            </wp:cNvGraphicFramePr>
+            <wp:cNvGraphicFramePr/>
             <a:graphic xmlns:a="http://schemas.openxmlformats.org/drawingml/2006/main">
               <a:graphicData uri="http://schemas.openxmlformats.org/drawingml/2006/picture">
                 <pic:pic xmlns:pic="http://schemas.openxmlformats.org/drawingml/2006/picture">
                   <pic:nvPicPr>
-                    <pic:cNvPr id="0" name="Picture 46"/>
-                    <pic:cNvPicPr>
-                      <a:picLocks noChangeAspect="1" noChangeArrowheads="1"/>
-                    </pic:cNvPicPr>
+                    <pic:cNvPr id="16" name="Picture 16"/>
+                    <pic:cNvPicPr/>
                   </pic:nvPicPr>
                   <pic:blipFill rotWithShape="1">
                     <a:blip r:embed="rId22">
@@ -5380,7 +5439,7 @@
                   <pic:spPr bwMode="auto">
                     <a:xfrm>
                       <a:off x="0" y="0"/>
-                      <a:ext cx="2625818" cy="2172097"/>
+                      <a:ext cx="2087880" cy="1727200"/>
                     </a:xfrm>
                     <a:prstGeom prst="rect">
                       <a:avLst/>
@@ -5410,25 +5469,20 @@
       <w:r>
         <w:rPr>
           <w:noProof/>
-          <w:sz w:val="20"/>
           <w:lang w:val="tr-TR" w:eastAsia="tr-TR"/>
         </w:rPr>
         <w:drawing>
-          <wp:inline distT="0" distB="0" distL="0" distR="0">
-            <wp:extent cx="2609329" cy="2178993"/>
-            <wp:effectExtent l="0" t="0" r="635" b="0"/>
+          <wp:inline distT="0" distB="0" distL="0" distR="0" wp14:anchorId="789BDE26" wp14:editId="0EA6596F">
+            <wp:extent cx="2080895" cy="1737995"/>
+            <wp:effectExtent l="0" t="0" r="0" b="0"/>
             <wp:docPr id="15" name="Picture 15"/>
-            <wp:cNvGraphicFramePr>
-              <a:graphicFrameLocks xmlns:a="http://schemas.openxmlformats.org/drawingml/2006/main" noChangeAspect="1"/>
-            </wp:cNvGraphicFramePr>
+            <wp:cNvGraphicFramePr/>
             <a:graphic xmlns:a="http://schemas.openxmlformats.org/drawingml/2006/main">
               <a:graphicData uri="http://schemas.openxmlformats.org/drawingml/2006/picture">
                 <pic:pic xmlns:pic="http://schemas.openxmlformats.org/drawingml/2006/picture">
                   <pic:nvPicPr>
-                    <pic:cNvPr id="0" name="Picture 45"/>
-                    <pic:cNvPicPr>
-                      <a:picLocks noChangeAspect="1" noChangeArrowheads="1"/>
-                    </pic:cNvPicPr>
+                    <pic:cNvPr id="15" name="Picture 15"/>
+                    <pic:cNvPicPr/>
                   </pic:nvPicPr>
                   <pic:blipFill rotWithShape="1">
                     <a:blip r:embed="rId23">
@@ -5444,7 +5498,7 @@
                   <pic:spPr bwMode="auto">
                     <a:xfrm>
                       <a:off x="0" y="0"/>
-                      <a:ext cx="2623040" cy="2190443"/>
+                      <a:ext cx="2080895" cy="1737995"/>
                     </a:xfrm>
                     <a:prstGeom prst="rect">
                       <a:avLst/>
@@ -5482,7 +5536,43 @@
           <w:szCs w:val="18"/>
           <w:lang w:val="tr-TR"/>
         </w:rPr>
-        <w:t xml:space="preserve">                   </w:t>
+        <w:t xml:space="preserve">                </w:t>
+      </w:r>
+      <w:r>
+        <w:rPr>
+          <w:rFonts w:cs="Times New Roman"/>
+          <w:sz w:val="18"/>
+          <w:szCs w:val="18"/>
+          <w:lang w:val="tr-TR"/>
+        </w:rPr>
+        <w:t xml:space="preserve">  </w:t>
+      </w:r>
+      <w:r>
+        <w:rPr>
+          <w:rFonts w:cs="Times New Roman"/>
+          <w:sz w:val="18"/>
+          <w:szCs w:val="18"/>
+          <w:lang w:val="tr-TR"/>
+        </w:rPr>
+        <w:t xml:space="preserve"> </w:t>
+      </w:r>
+      <w:r>
+        <w:rPr>
+          <w:rFonts w:cs="Times New Roman"/>
+          <w:sz w:val="18"/>
+          <w:szCs w:val="18"/>
+          <w:lang w:val="tr-TR"/>
+        </w:rPr>
+        <w:t xml:space="preserve"> </w:t>
+      </w:r>
+      <w:r>
+        <w:rPr>
+          <w:rFonts w:cs="Times New Roman"/>
+          <w:sz w:val="18"/>
+          <w:szCs w:val="18"/>
+          <w:lang w:val="tr-TR"/>
+        </w:rPr>
+        <w:t xml:space="preserve">  </w:t>
       </w:r>
       <w:r>
         <w:rPr>
@@ -5531,15 +5621,6 @@
           <w:sz w:val="18"/>
           <w:szCs w:val="18"/>
         </w:rPr>
-        <w:tab/>
-        <w:t xml:space="preserve">            </w:t>
-      </w:r>
-      <w:r>
-        <w:rPr>
-          <w:rFonts w:cs="Times New Roman"/>
-          <w:sz w:val="18"/>
-          <w:szCs w:val="18"/>
-        </w:rPr>
         <w:t>Fig.7 (</w:t>
       </w:r>
       <w:r>
@@ -5570,94 +5651,136 @@
         <w:t xml:space="preserve"> 1 behaves divergently</w:t>
       </w:r>
       <w:r>
+        <w:t xml:space="preserve"> as shown in Fig.8</w:t>
+      </w:r>
+      <w:r>
+        <w:t xml:space="preserve"> and the results obtained from simulation of</w:t>
+      </w:r>
+      <w:r>
+        <w:t xml:space="preserve"> the</w:t>
+      </w:r>
+      <w:r>
+        <w:t xml:space="preserve"> Model 1</w:t>
+      </w:r>
+      <w:r>
+        <w:t xml:space="preserve"> are not correct.</w:t>
+      </w:r>
+      <w:r>
         <w:t xml:space="preserve"> </w:t>
       </w:r>
       <w:r>
+        <w:t xml:space="preserve">On the other hand, </w:t>
+      </w:r>
+      <w:r>
+        <w:t>it is</w:t>
+      </w:r>
+      <w:r>
+        <w:t xml:space="preserve"> observe</w:t>
+      </w:r>
+      <w:r>
+        <w:t xml:space="preserve">d </w:t>
+      </w:r>
+      <w:r>
+        <w:t xml:space="preserve">there is a similarity between </w:t>
+      </w:r>
+      <w:r>
+        <w:t xml:space="preserve">the </w:t>
+      </w:r>
+      <w:r>
+        <w:t>Model 2 and</w:t>
+      </w:r>
+      <w:r>
+        <w:t xml:space="preserve"> the</w:t>
+      </w:r>
+      <w:r>
+        <w:t xml:space="preserve"> Model 3 that veri</w:t>
+      </w:r>
+      <w:r>
+        <w:t>fies the</w:t>
+      </w:r>
+      <w:r>
+        <w:t xml:space="preserve"> deduction made before; that is, the impact of the modelling of the parasitic capacitances is higher than the impact of including parasitic inductances on the dynamic characteristic of GaN power FET. </w:t>
+      </w:r>
+      <w:r>
+        <w:br/>
+      </w:r>
+      <w:r>
+        <w:br/>
+      </w:r>
+      <w:r>
+        <w:t>As observed in turn-off switching waveforms, again</w:t>
+      </w:r>
+      <w:r>
+        <w:t>,</w:t>
+      </w:r>
+      <w:r>
+        <w:t xml:space="preserve"> the trend of the current fall time (or voltage rise </w:t>
+      </w:r>
+      <w:r>
+        <w:lastRenderedPageBreak/>
+        <w:t>time) graph is different. In other words, even though the voltage fall time and current rise time increase with increasing load current, the voltage rise time decreases. Actually, it is a result of same phenomenon. As explained above, for the Synch. Switch to conduct reversely, the parasitic capacitances should be discharged and these capacitances are discharged with load current, which flows through them in reverse direction. Thus, higher load current means faster discharging, so the voltage rise time decreases with the increasing load current.</w:t>
+      </w:r>
+      <w:r>
+        <w:t xml:space="preserve"> In add</w:t>
+      </w:r>
+      <w:r>
+        <w:t>ition, as observed in Fig. 6(a) &amp;</w:t>
+      </w:r>
+      <w:r>
+        <w:t xml:space="preserve"> 6(b), even though the turn-on loss increases significantly with increasing load current, the turn-off loss does not change much, which is because of the decreasing voltage rise time (or current fall time) wi</w:t>
+      </w:r>
+      <w:bookmarkStart w:id="0" w:name="_GoBack"/>
+      <w:bookmarkEnd w:id="0"/>
+      <w:r>
+        <w:t xml:space="preserve">th increasing load current. Therefore, it can </w:t>
+      </w:r>
+      <w:r>
+        <w:t>be deduced</w:t>
+      </w:r>
+      <w:r>
+        <w:t xml:space="preserve"> that</w:t>
+      </w:r>
+      <w:r>
+        <w:t xml:space="preserve"> for the same input voltage, the load current affect</w:t>
+      </w:r>
+      <w:r>
+        <w:t>s</w:t>
+      </w:r>
+      <w:r>
+        <w:t xml:space="preserve"> the </w:t>
+      </w:r>
+      <w:r>
+        <w:t xml:space="preserve">amount </w:t>
+      </w:r>
+      <w:r>
+        <w:t>of turn-off loss 1</w:t>
+      </w:r>
+      <w:r>
+        <w:rPr>
+          <w:rFonts w:cs="Times New Roman"/>
+        </w:rPr>
+        <w:t>µ</w:t>
+      </w:r>
+      <w:r>
+        <w:t xml:space="preserve">J </w:t>
+      </w:r>
+      <w:r>
         <w:t>a</w:t>
       </w:r>
       <w:r>
-        <w:t>s shown in Fig.8</w:t>
-      </w:r>
-      <w:r>
-        <w:t xml:space="preserve"> and the results obtained from simulation of</w:t>
-      </w:r>
-      <w:r>
-        <w:t xml:space="preserve"> the</w:t>
-      </w:r>
-      <w:r>
-        <w:t xml:space="preserve"> Model 1</w:t>
-      </w:r>
-      <w:r>
-        <w:t xml:space="preserve"> are not correct.</w:t>
+        <w:t>s</w:t>
       </w:r>
       <w:r>
         <w:t xml:space="preserve"> </w:t>
       </w:r>
       <w:r>
-        <w:t xml:space="preserve">On the other hand, </w:t>
-      </w:r>
-      <w:r>
-        <w:t>it is</w:t>
-      </w:r>
-      <w:r>
-        <w:t xml:space="preserve"> observe</w:t>
-      </w:r>
-      <w:r>
-        <w:t xml:space="preserve">d </w:t>
-      </w:r>
-      <w:r>
-        <w:t xml:space="preserve">there is a similarity between </w:t>
-      </w:r>
-      <w:r>
-        <w:t xml:space="preserve">the </w:t>
-      </w:r>
-      <w:r>
-        <w:t>Model 2 and</w:t>
-      </w:r>
-      <w:r>
-        <w:t xml:space="preserve"> the</w:t>
-      </w:r>
-      <w:r>
-        <w:t xml:space="preserve"> Model 3 that veri</w:t>
-      </w:r>
-      <w:r>
-        <w:t>fies the</w:t>
-      </w:r>
-      <w:r>
-        <w:t xml:space="preserve"> deduction made before; that is, the impact of the modelling of the parasitic capacitances is higher than the impact of including parasitic inductances on the dynamic characteristic of GaN power FET. </w:t>
-      </w:r>
-    </w:p>
-    <w:p>
-      <w:r>
-        <w:t>As observed in turn-off switching waveforms, again</w:t>
-      </w:r>
-      <w:r>
-        <w:t>,</w:t>
-      </w:r>
-      <w:r>
-        <w:t xml:space="preserve"> the trend of the current fall time (or voltage rise time) graph is different. In other words, even though the voltage fall time and current rise time increase with increasing load current, the voltage rise time decreases. Actually, it is a result of same phenomenon. </w:t>
-      </w:r>
-      <w:r>
-        <w:lastRenderedPageBreak/>
-        <w:t>As explained above, for the Synch. Switch to conduct reversely, the parasitic capacitances should be discharged and these capacitances are discharged with load current, which flows through them in reverse direction. Thus, higher load current means faster discharging, so the voltage rise time decreases with the increasing load current.</w:t>
-      </w:r>
-      <w:r>
-        <w:t xml:space="preserve"> In addition, as observed in Fig. 6(a) and Fig. 6(b), even though the turn-on loss increases significantly with increasing load current, the turn-off loss does not change much, which is because of the decreasing voltage rise time (or current fall time) with increasing load current. Therefore, it can </w:t>
-      </w:r>
-      <w:r>
-        <w:t>be deduced</w:t>
-      </w:r>
-      <w:r>
-        <w:t xml:space="preserve"> that</w:t>
-      </w:r>
-      <w:r>
-        <w:t xml:space="preserve"> for the same input voltage, the load current does not affect the </w:t>
-      </w:r>
-      <w:r>
-        <w:t xml:space="preserve">amount of </w:t>
-      </w:r>
-      <w:r>
-        <w:t>turn off loss significantly.</w:t>
+        <w:t xml:space="preserve">maximum. This change is very low considering the total switching loss, so it can be said that the load current does not change turn-off loss significantly for the same input </w:t>
+      </w:r>
+      <w:r>
+        <w:t>voltage.</w:t>
+      </w:r>
+      <w:r>
+        <w:t>.</w:t>
       </w:r>
     </w:p>
     <w:p>
@@ -5677,7 +5800,7 @@
           <w:lang w:val="tr-TR" w:eastAsia="tr-TR"/>
         </w:rPr>
         <w:drawing>
-          <wp:inline distT="0" distB="0" distL="0" distR="0">
+          <wp:inline distT="0" distB="0" distL="0" distR="0" wp14:anchorId="205D330C" wp14:editId="327C1C57">
             <wp:extent cx="1806854" cy="1519490"/>
             <wp:effectExtent l="0" t="0" r="3175" b="5080"/>
             <wp:docPr id="17" name="Picture 17"/>
@@ -5745,7 +5868,7 @@
           <w:lang w:val="tr-TR" w:eastAsia="tr-TR"/>
         </w:rPr>
         <w:drawing>
-          <wp:inline distT="0" distB="0" distL="0" distR="0">
+          <wp:inline distT="0" distB="0" distL="0" distR="0" wp14:anchorId="5E580C4C" wp14:editId="72DC9F84">
             <wp:extent cx="1844762" cy="1525450"/>
             <wp:effectExtent l="0" t="0" r="3175" b="0"/>
             <wp:docPr id="19" name="Picture 19"/>
@@ -5821,7 +5944,7 @@
           <w:lang w:val="tr-TR" w:eastAsia="tr-TR"/>
         </w:rPr>
         <w:drawing>
-          <wp:inline distT="0" distB="0" distL="0" distR="0">
+          <wp:inline distT="0" distB="0" distL="0" distR="0" wp14:anchorId="14E077FA" wp14:editId="02677064">
             <wp:extent cx="1814963" cy="1503602"/>
             <wp:effectExtent l="0" t="0" r="0" b="1905"/>
             <wp:docPr id="22" name="Picture 22"/>
@@ -6034,13 +6157,52 @@
     </w:p>
     <w:p>
       <w:r>
-        <w:t xml:space="preserve">In this paper, the dynamic behaviors and loss accuracy of the different models </w:t>
-      </w:r>
-      <w:r>
-        <w:t xml:space="preserve">of </w:t>
-      </w:r>
-      <w:r>
-        <w:t xml:space="preserve">e-mode GaN power FETs is discussed. Three different model is proposed and for each model, corresponding turn on and turn off loss results are given for different current ratings. </w:t>
+        <w:t>In this paper, the dynamic behaviors and loss accuracy of th</w:t>
+      </w:r>
+      <w:r>
+        <w:t>r</w:t>
+      </w:r>
+      <w:r>
+        <w:t>e</w:t>
+      </w:r>
+      <w:r>
+        <w:t>e</w:t>
+      </w:r>
+      <w:r>
+        <w:t xml:space="preserve"> different models</w:t>
+      </w:r>
+      <w:r>
+        <w:t>, which are</w:t>
+      </w:r>
+      <w:r>
+        <w:t xml:space="preserve"> </w:t>
+      </w:r>
+      <w:r>
+        <w:t>proposed for</w:t>
+      </w:r>
+      <w:r>
+        <w:t xml:space="preserve"> </w:t>
+      </w:r>
+      <w:r>
+        <w:t>e-mode GaN power FETs</w:t>
+      </w:r>
+      <w:r>
+        <w:t>,</w:t>
+      </w:r>
+      <w:r>
+        <w:t xml:space="preserve"> are presented</w:t>
+      </w:r>
+      <w:r>
+        <w:t xml:space="preserve"> and</w:t>
+      </w:r>
+      <w:r>
+        <w:t xml:space="preserve"> discussed. Three different model is proposed and for each model, corresponding turn on and turn off loss results are </w:t>
+      </w:r>
+      <w:r>
+        <w:t>obtained</w:t>
+      </w:r>
+      <w:r>
+        <w:t xml:space="preserve"> for different current ratings. </w:t>
       </w:r>
       <w:r>
         <w:t xml:space="preserve">The simulation results are compared with the experimental </w:t>
@@ -6053,6 +6215,9 @@
       </w:r>
       <w:r>
         <w:t xml:space="preserve"> In addition, the impacts of the parasitics on the dynamic behavior are compared and the significance of voltage-dependent parasitic capacitance modelling is remarked.</w:t>
+      </w:r>
+      <w:r>
+        <w:t xml:space="preserve"> It is showed that usage of the nominal capacitance values provided in datasheet shows incorrect results.</w:t>
       </w:r>
       <w:r>
         <w:t xml:space="preserve"> </w:t>
@@ -6102,12 +6267,7 @@
         <w:t xml:space="preserve"> will be conducted by the researcher.</w:t>
       </w:r>
       <w:r>
-        <w:t xml:space="preserve"> In ex</w:t>
-      </w:r>
-      <w:bookmarkStart w:id="0" w:name="_GoBack"/>
-      <w:bookmarkEnd w:id="0"/>
-      <w:r>
-        <w:t>perimental results, GS66508B-EVBDB daughter board will be used.</w:t>
+        <w:t xml:space="preserve"> In experimental results, GS66508B-EVBDB daughter board will be used.</w:t>
       </w:r>
       <w:r>
         <w:t xml:space="preserve"> It is aimed to express </w:t>
@@ -6122,12 +6282,10 @@
     <w:p>
       <w:pPr>
         <w:pStyle w:val="ListParagraph"/>
-        <w:numPr>
-          <w:ilvl w:val="0"/>
-          <w:numId w:val="1"/>
-        </w:numPr>
-        <w:rPr>
-          <w:b/>
+        <w:spacing w:after="0"/>
+        <w:ind w:left="480"/>
+        <w:rPr>
+          <w:sz w:val="16"/>
         </w:rPr>
       </w:pPr>
       <w:r>
@@ -6145,8 +6303,7 @@
     </w:p>
     <w:p>
       <w:pPr>
-        <w:pStyle w:val="NormalWeb"/>
-        <w:spacing w:before="0" w:beforeAutospacing="0" w:after="0" w:afterAutospacing="0"/>
+        <w:spacing w:after="0"/>
         <w:ind w:left="480" w:hanging="480"/>
         <w:rPr>
           <w:sz w:val="16"/>
@@ -6202,6 +6359,7 @@
         <w:r>
           <w:rPr>
             <w:rStyle w:val="Hyperlink"/>
+            <w:color w:val="auto"/>
             <w:sz w:val="16"/>
           </w:rPr>
           <w:t>https://doi.org/10.1109/JESTPE.2016.2582685</w:t>
@@ -6489,6 +6647,7 @@
         <w:r>
           <w:rPr>
             <w:rStyle w:val="Hyperlink"/>
+            <w:color w:val="auto"/>
             <w:sz w:val="16"/>
           </w:rPr>
           <w:t>https://doi.org/10.1109/APEC.2016.7467994</w:t>
@@ -6618,7 +6777,7 @@
             <w:noProof/>
             <w:lang w:val="tr-TR"/>
           </w:rPr>
-          <w:t>4</w:t>
+          <w:t>5</w:t>
         </w:r>
         <w:r>
           <w:fldChar w:fldCharType="end"/>
@@ -7456,6 +7615,79 @@
       <w:u w:val="single"/>
     </w:rPr>
   </w:style>
+  <w:style w:type="paragraph" w:styleId="CommentText">
+    <w:name w:val="annotation text"/>
+    <w:basedOn w:val="Normal"/>
+    <w:link w:val="CommentTextChar"/>
+    <w:uiPriority w:val="99"/>
+    <w:semiHidden/>
+    <w:unhideWhenUsed/>
+    <w:rsid w:val="00957B18"/>
+    <w:pPr>
+      <w:spacing w:line="240" w:lineRule="auto"/>
+    </w:pPr>
+    <w:rPr>
+      <w:sz w:val="20"/>
+      <w:szCs w:val="20"/>
+    </w:rPr>
+  </w:style>
+  <w:style w:type="character" w:customStyle="1" w:styleId="CommentTextChar">
+    <w:name w:val="Comment Text Char"/>
+    <w:basedOn w:val="DefaultParagraphFont"/>
+    <w:link w:val="CommentText"/>
+    <w:uiPriority w:val="99"/>
+    <w:semiHidden/>
+    <w:rsid w:val="00957B18"/>
+    <w:rPr>
+      <w:rFonts w:ascii="Times New Roman" w:hAnsi="Times New Roman"/>
+      <w:sz w:val="20"/>
+      <w:szCs w:val="20"/>
+      <w:lang w:val="en-US"/>
+    </w:rPr>
+  </w:style>
+  <w:style w:type="character" w:styleId="CommentReference">
+    <w:name w:val="annotation reference"/>
+    <w:basedOn w:val="DefaultParagraphFont"/>
+    <w:uiPriority w:val="99"/>
+    <w:semiHidden/>
+    <w:unhideWhenUsed/>
+    <w:rsid w:val="00957B18"/>
+    <w:rPr>
+      <w:sz w:val="16"/>
+      <w:szCs w:val="16"/>
+    </w:rPr>
+  </w:style>
+  <w:style w:type="paragraph" w:styleId="BalloonText">
+    <w:name w:val="Balloon Text"/>
+    <w:basedOn w:val="Normal"/>
+    <w:link w:val="BalloonTextChar"/>
+    <w:uiPriority w:val="99"/>
+    <w:semiHidden/>
+    <w:unhideWhenUsed/>
+    <w:rsid w:val="00957B18"/>
+    <w:pPr>
+      <w:spacing w:after="0" w:line="240" w:lineRule="auto"/>
+    </w:pPr>
+    <w:rPr>
+      <w:rFonts w:ascii="Segoe UI" w:hAnsi="Segoe UI" w:cs="Segoe UI"/>
+      <w:sz w:val="18"/>
+      <w:szCs w:val="18"/>
+    </w:rPr>
+  </w:style>
+  <w:style w:type="character" w:customStyle="1" w:styleId="BalloonTextChar">
+    <w:name w:val="Balloon Text Char"/>
+    <w:basedOn w:val="DefaultParagraphFont"/>
+    <w:link w:val="BalloonText"/>
+    <w:uiPriority w:val="99"/>
+    <w:semiHidden/>
+    <w:rsid w:val="00957B18"/>
+    <w:rPr>
+      <w:rFonts w:ascii="Segoe UI" w:hAnsi="Segoe UI" w:cs="Segoe UI"/>
+      <w:sz w:val="18"/>
+      <w:szCs w:val="18"/>
+      <w:lang w:val="en-US"/>
+    </w:rPr>
+  </w:style>
 </w:styles>
 </file>
 
@@ -7725,7 +7957,7 @@
 </file>
 
 <file path=customXml/itemProps1.xml><?xml version="1.0" encoding="utf-8"?>
-<ds:datastoreItem xmlns:ds="http://schemas.openxmlformats.org/officeDocument/2006/customXml" ds:itemID="{09266BDF-284F-46D3-93CC-C1FB9AFBB450}">
+<ds:datastoreItem xmlns:ds="http://schemas.openxmlformats.org/officeDocument/2006/customXml" ds:itemID="{418472C5-F2D7-4A21-89FC-6D20FB0B6F3B}">
   <ds:schemaRefs>
     <ds:schemaRef ds:uri="http://schemas.openxmlformats.org/officeDocument/2006/bibliography"/>
   </ds:schemaRefs>

</xml_diff>